<commit_message>
added references, citations and DOI
</commit_message>
<xml_diff>
--- a/templates/CF-1.Instructions.docx
+++ b/templates/CF-1.Instructions.docx
@@ -63,30 +63,12 @@
       </w:r>
       <w:r>
         <w:rPr>
-          <w:color w:val="000000" w:themeColor="text1"/>
-          <w:sz w:val="22"/>
-          <w:szCs w:val="22"/>
-          <w:highlight w:val="yellow"/>
-        </w:rPr>
-        <w:t>&lt;DOI</w:t>
-      </w:r>
-      <w:r>
-        <w:rPr>
-          <w:color w:val="000000" w:themeColor="text1"/>
-          <w:sz w:val="22"/>
-          <w:szCs w:val="22"/>
-          <w:highlight w:val="yellow"/>
-        </w:rPr>
-        <w:t>, instructions</w:t>
-      </w:r>
-      <w:r>
-        <w:rPr>
-          <w:color w:val="000000" w:themeColor="text1"/>
-          <w:sz w:val="22"/>
-          <w:szCs w:val="22"/>
-          <w:highlight w:val="yellow"/>
-        </w:rPr>
-        <w:t>&gt;</w:t>
+          <w:color w:val="333333"/>
+          <w:sz w:val="21"/>
+          <w:szCs w:val="21"/>
+          <w:shd w:val="clear" w:color="auto" w:fill="FFFFFF"/>
+        </w:rPr>
+        <w:t>DOI 10.17605/OSF.IO/N5GFP</w:t>
       </w:r>
       <w:r>
         <w:rPr>
@@ -157,11 +139,13 @@
       </w:r>
       <w:r>
         <w:rPr>
-          <w:b/>
-          <w:color w:val="000000" w:themeColor="text1"/>
-          <w:highlight w:val="yellow"/>
-        </w:rPr>
-        <w:t>&lt;DOI, CF-1&gt;</w:t>
+          <w:color w:val="333333"/>
+          <w:sz w:val="21"/>
+          <w:szCs w:val="21"/>
+          <w:shd w:val="clear" w:color="auto" w:fill="FFFFFF"/>
+          <w:lang w:val="en-US"/>
+        </w:rPr>
+        <w:t>77ec722</w:t>
       </w:r>
       <w:r>
         <w:rPr>
@@ -185,6 +169,8 @@
           <w:szCs w:val="16"/>
         </w:rPr>
       </w:pPr>
+      <w:bookmarkStart w:id="0" w:name="_GoBack"/>
+      <w:bookmarkEnd w:id="0"/>
     </w:p>
     <w:p>
       <w:pPr>
@@ -251,7 +237,7 @@
           <w:r>
             <w:fldChar w:fldCharType="separate"/>
           </w:r>
-          <w:hyperlink w:anchor="_Toc15247880" w:history="1">
+          <w:hyperlink w:anchor="_Toc15689747" w:history="1">
             <w:r>
               <w:rPr>
                 <w:rStyle w:val="Hyperlink"/>
@@ -278,7 +264,7 @@
                 <w:noProof/>
                 <w:webHidden/>
               </w:rPr>
-              <w:instrText xml:space="preserve"> PAGEREF _Toc15247880 \h </w:instrText>
+              <w:instrText xml:space="preserve"> PAGEREF _Toc15689747 \h </w:instrText>
             </w:r>
             <w:r>
               <w:rPr>
@@ -321,7 +307,7 @@
               <w:lang w:val="en-US"/>
             </w:rPr>
           </w:pPr>
-          <w:hyperlink w:anchor="_Toc15247881" w:history="1">
+          <w:hyperlink w:anchor="_Toc15689748" w:history="1">
             <w:r>
               <w:rPr>
                 <w:rStyle w:val="Hyperlink"/>
@@ -348,7 +334,7 @@
                 <w:noProof/>
                 <w:webHidden/>
               </w:rPr>
-              <w:instrText xml:space="preserve"> PAGEREF _Toc15247881 \h </w:instrText>
+              <w:instrText xml:space="preserve"> PAGEREF _Toc15689748 \h </w:instrText>
             </w:r>
             <w:r>
               <w:rPr>
@@ -391,7 +377,7 @@
               <w:lang w:val="en-US"/>
             </w:rPr>
           </w:pPr>
-          <w:hyperlink w:anchor="_Toc15247882" w:history="1">
+          <w:hyperlink w:anchor="_Toc15689749" w:history="1">
             <w:r>
               <w:rPr>
                 <w:rStyle w:val="Hyperlink"/>
@@ -418,7 +404,7 @@
                 <w:noProof/>
                 <w:webHidden/>
               </w:rPr>
-              <w:instrText xml:space="preserve"> PAGEREF _Toc15247882 \h </w:instrText>
+              <w:instrText xml:space="preserve"> PAGEREF _Toc15689749 \h </w:instrText>
             </w:r>
             <w:r>
               <w:rPr>
@@ -461,7 +447,7 @@
               <w:lang w:val="en-US"/>
             </w:rPr>
           </w:pPr>
-          <w:hyperlink w:anchor="_Toc15247883" w:history="1">
+          <w:hyperlink w:anchor="_Toc15689750" w:history="1">
             <w:r>
               <w:rPr>
                 <w:rStyle w:val="Hyperlink"/>
@@ -488,7 +474,7 @@
                 <w:noProof/>
                 <w:webHidden/>
               </w:rPr>
-              <w:instrText xml:space="preserve"> PAGEREF _Toc15247883 \h </w:instrText>
+              <w:instrText xml:space="preserve"> PAGEREF _Toc15689750 \h </w:instrText>
             </w:r>
             <w:r>
               <w:rPr>
@@ -531,7 +517,7 @@
               <w:lang w:val="en-US"/>
             </w:rPr>
           </w:pPr>
-          <w:hyperlink w:anchor="_Toc15247884" w:history="1">
+          <w:hyperlink w:anchor="_Toc15689751" w:history="1">
             <w:r>
               <w:rPr>
                 <w:rStyle w:val="Hyperlink"/>
@@ -558,7 +544,7 @@
                 <w:noProof/>
                 <w:webHidden/>
               </w:rPr>
-              <w:instrText xml:space="preserve"> PAGEREF _Toc15247884 \h </w:instrText>
+              <w:instrText xml:space="preserve"> PAGEREF _Toc15689751 \h </w:instrText>
             </w:r>
             <w:r>
               <w:rPr>
@@ -601,7 +587,7 @@
               <w:lang w:val="en-US"/>
             </w:rPr>
           </w:pPr>
-          <w:hyperlink w:anchor="_Toc15247885" w:history="1">
+          <w:hyperlink w:anchor="_Toc15689752" w:history="1">
             <w:r>
               <w:rPr>
                 <w:rStyle w:val="Hyperlink"/>
@@ -628,147 +614,7 @@
                 <w:noProof/>
                 <w:webHidden/>
               </w:rPr>
-              <w:instrText xml:space="preserve"> PAGEREF _Toc15247885 \h </w:instrText>
-            </w:r>
-            <w:r>
-              <w:rPr>
-                <w:noProof/>
-                <w:webHidden/>
-              </w:rPr>
-            </w:r>
-            <w:r>
-              <w:rPr>
-                <w:noProof/>
-                <w:webHidden/>
-              </w:rPr>
-              <w:fldChar w:fldCharType="separate"/>
-            </w:r>
-            <w:r>
-              <w:rPr>
-                <w:noProof/>
-                <w:webHidden/>
-              </w:rPr>
-              <w:t>6</w:t>
-            </w:r>
-            <w:r>
-              <w:rPr>
-                <w:noProof/>
-                <w:webHidden/>
-              </w:rPr>
-              <w:fldChar w:fldCharType="end"/>
-            </w:r>
-          </w:hyperlink>
-        </w:p>
-        <w:p>
-          <w:pPr>
-            <w:pStyle w:val="TOC2"/>
-            <w:tabs>
-              <w:tab w:val="right" w:leader="dot" w:pos="9350"/>
-            </w:tabs>
-            <w:rPr>
-              <w:rFonts w:asciiTheme="minorHAnsi" w:eastAsiaTheme="minorEastAsia" w:hAnsiTheme="minorHAnsi" w:cstheme="minorBidi"/>
-              <w:noProof/>
-              <w:lang w:val="en-US"/>
-            </w:rPr>
-          </w:pPr>
-          <w:hyperlink w:anchor="_Toc15247886" w:history="1">
-            <w:r>
-              <w:rPr>
-                <w:rStyle w:val="Hyperlink"/>
-                <w:noProof/>
-              </w:rPr>
-              <w:t>Who Should Prepare the CF-1</w:t>
-            </w:r>
-            <w:r>
-              <w:rPr>
-                <w:noProof/>
-                <w:webHidden/>
-              </w:rPr>
-              <w:tab/>
-            </w:r>
-            <w:r>
-              <w:rPr>
-                <w:noProof/>
-                <w:webHidden/>
-              </w:rPr>
-              <w:fldChar w:fldCharType="begin"/>
-            </w:r>
-            <w:r>
-              <w:rPr>
-                <w:noProof/>
-                <w:webHidden/>
-              </w:rPr>
-              <w:instrText xml:space="preserve"> PAGEREF _Toc15247886 \h </w:instrText>
-            </w:r>
-            <w:r>
-              <w:rPr>
-                <w:noProof/>
-                <w:webHidden/>
-              </w:rPr>
-            </w:r>
-            <w:r>
-              <w:rPr>
-                <w:noProof/>
-                <w:webHidden/>
-              </w:rPr>
-              <w:fldChar w:fldCharType="separate"/>
-            </w:r>
-            <w:r>
-              <w:rPr>
-                <w:noProof/>
-                <w:webHidden/>
-              </w:rPr>
-              <w:t>6</w:t>
-            </w:r>
-            <w:r>
-              <w:rPr>
-                <w:noProof/>
-                <w:webHidden/>
-              </w:rPr>
-              <w:fldChar w:fldCharType="end"/>
-            </w:r>
-          </w:hyperlink>
-        </w:p>
-        <w:p>
-          <w:pPr>
-            <w:pStyle w:val="TOC2"/>
-            <w:tabs>
-              <w:tab w:val="right" w:leader="dot" w:pos="9350"/>
-            </w:tabs>
-            <w:rPr>
-              <w:rFonts w:asciiTheme="minorHAnsi" w:eastAsiaTheme="minorEastAsia" w:hAnsiTheme="minorHAnsi" w:cstheme="minorBidi"/>
-              <w:noProof/>
-              <w:lang w:val="en-US"/>
-            </w:rPr>
-          </w:pPr>
-          <w:hyperlink w:anchor="_Toc15247887" w:history="1">
-            <w:r>
-              <w:rPr>
-                <w:rStyle w:val="Hyperlink"/>
-                <w:noProof/>
-              </w:rPr>
-              <w:t>References</w:t>
-            </w:r>
-            <w:r>
-              <w:rPr>
-                <w:noProof/>
-                <w:webHidden/>
-              </w:rPr>
-              <w:tab/>
-            </w:r>
-            <w:r>
-              <w:rPr>
-                <w:noProof/>
-                <w:webHidden/>
-              </w:rPr>
-              <w:fldChar w:fldCharType="begin"/>
-            </w:r>
-            <w:r>
-              <w:rPr>
-                <w:noProof/>
-                <w:webHidden/>
-              </w:rPr>
-              <w:instrText xml:space="preserve"> PAGEREF _Toc15247887 \h </w:instrText>
+              <w:instrText xml:space="preserve"> PAGEREF _Toc15689752 \h </w:instrText>
             </w:r>
             <w:r>
               <w:rPr>
@@ -811,7 +657,147 @@
               <w:lang w:val="en-US"/>
             </w:rPr>
           </w:pPr>
-          <w:hyperlink w:anchor="_Toc15247888" w:history="1">
+          <w:hyperlink w:anchor="_Toc15689753" w:history="1">
+            <w:r>
+              <w:rPr>
+                <w:rStyle w:val="Hyperlink"/>
+                <w:noProof/>
+              </w:rPr>
+              <w:t>Who Should Prepare the CF-1</w:t>
+            </w:r>
+            <w:r>
+              <w:rPr>
+                <w:noProof/>
+                <w:webHidden/>
+              </w:rPr>
+              <w:tab/>
+            </w:r>
+            <w:r>
+              <w:rPr>
+                <w:noProof/>
+                <w:webHidden/>
+              </w:rPr>
+              <w:fldChar w:fldCharType="begin"/>
+            </w:r>
+            <w:r>
+              <w:rPr>
+                <w:noProof/>
+                <w:webHidden/>
+              </w:rPr>
+              <w:instrText xml:space="preserve"> PAGEREF _Toc15689753 \h </w:instrText>
+            </w:r>
+            <w:r>
+              <w:rPr>
+                <w:noProof/>
+                <w:webHidden/>
+              </w:rPr>
+            </w:r>
+            <w:r>
+              <w:rPr>
+                <w:noProof/>
+                <w:webHidden/>
+              </w:rPr>
+              <w:fldChar w:fldCharType="separate"/>
+            </w:r>
+            <w:r>
+              <w:rPr>
+                <w:noProof/>
+                <w:webHidden/>
+              </w:rPr>
+              <w:t>7</w:t>
+            </w:r>
+            <w:r>
+              <w:rPr>
+                <w:noProof/>
+                <w:webHidden/>
+              </w:rPr>
+              <w:fldChar w:fldCharType="end"/>
+            </w:r>
+          </w:hyperlink>
+        </w:p>
+        <w:p>
+          <w:pPr>
+            <w:pStyle w:val="TOC2"/>
+            <w:tabs>
+              <w:tab w:val="right" w:leader="dot" w:pos="9350"/>
+            </w:tabs>
+            <w:rPr>
+              <w:rFonts w:asciiTheme="minorHAnsi" w:eastAsiaTheme="minorEastAsia" w:hAnsiTheme="minorHAnsi" w:cstheme="minorBidi"/>
+              <w:noProof/>
+              <w:lang w:val="en-US"/>
+            </w:rPr>
+          </w:pPr>
+          <w:hyperlink w:anchor="_Toc15689754" w:history="1">
+            <w:r>
+              <w:rPr>
+                <w:rStyle w:val="Hyperlink"/>
+                <w:noProof/>
+              </w:rPr>
+              <w:t>References</w:t>
+            </w:r>
+            <w:r>
+              <w:rPr>
+                <w:noProof/>
+                <w:webHidden/>
+              </w:rPr>
+              <w:tab/>
+            </w:r>
+            <w:r>
+              <w:rPr>
+                <w:noProof/>
+                <w:webHidden/>
+              </w:rPr>
+              <w:fldChar w:fldCharType="begin"/>
+            </w:r>
+            <w:r>
+              <w:rPr>
+                <w:noProof/>
+                <w:webHidden/>
+              </w:rPr>
+              <w:instrText xml:space="preserve"> PAGEREF _Toc15689754 \h </w:instrText>
+            </w:r>
+            <w:r>
+              <w:rPr>
+                <w:noProof/>
+                <w:webHidden/>
+              </w:rPr>
+            </w:r>
+            <w:r>
+              <w:rPr>
+                <w:noProof/>
+                <w:webHidden/>
+              </w:rPr>
+              <w:fldChar w:fldCharType="separate"/>
+            </w:r>
+            <w:r>
+              <w:rPr>
+                <w:noProof/>
+                <w:webHidden/>
+              </w:rPr>
+              <w:t>7</w:t>
+            </w:r>
+            <w:r>
+              <w:rPr>
+                <w:noProof/>
+                <w:webHidden/>
+              </w:rPr>
+              <w:fldChar w:fldCharType="end"/>
+            </w:r>
+          </w:hyperlink>
+        </w:p>
+        <w:p>
+          <w:pPr>
+            <w:pStyle w:val="TOC2"/>
+            <w:tabs>
+              <w:tab w:val="right" w:leader="dot" w:pos="9350"/>
+            </w:tabs>
+            <w:rPr>
+              <w:rFonts w:asciiTheme="minorHAnsi" w:eastAsiaTheme="minorEastAsia" w:hAnsiTheme="minorHAnsi" w:cstheme="minorBidi"/>
+              <w:noProof/>
+              <w:lang w:val="en-US"/>
+            </w:rPr>
+          </w:pPr>
+          <w:hyperlink w:anchor="_Toc15689755" w:history="1">
             <w:r>
               <w:rPr>
                 <w:rStyle w:val="Hyperlink"/>
@@ -838,7 +824,7 @@
                 <w:noProof/>
                 <w:webHidden/>
               </w:rPr>
-              <w:instrText xml:space="preserve"> PAGEREF _Toc15247888 \h </w:instrText>
+              <w:instrText xml:space="preserve"> PAGEREF _Toc15689755 \h </w:instrText>
             </w:r>
             <w:r>
               <w:rPr>
@@ -898,33 +884,33 @@
           <w:color w:val="000000" w:themeColor="text1"/>
         </w:rPr>
       </w:pPr>
-      <w:bookmarkStart w:id="0" w:name="_Toc15247880"/>
+      <w:bookmarkStart w:id="1" w:name="_Toc15689747"/>
       <w:r>
         <w:rPr>
           <w:color w:val="000000" w:themeColor="text1"/>
         </w:rPr>
         <w:t>General Instructions</w:t>
-      </w:r>
-      <w:bookmarkEnd w:id="0"/>
-    </w:p>
-    <w:p>
-      <w:pPr>
-        <w:pStyle w:val="Heading2"/>
-        <w:rPr>
-          <w:color w:val="000000" w:themeColor="text1"/>
-        </w:rPr>
-      </w:pPr>
-      <w:bookmarkStart w:id="1" w:name="_Toc15247881"/>
-      <w:r>
-        <w:rPr>
-          <w:color w:val="000000" w:themeColor="text1"/>
-        </w:rPr>
-        <w:t>How to Get Help, Find the Latest Releases, and Contribute</w:t>
       </w:r>
       <w:bookmarkEnd w:id="1"/>
     </w:p>
     <w:p>
       <w:pPr>
+        <w:pStyle w:val="Heading2"/>
+        <w:rPr>
+          <w:color w:val="000000" w:themeColor="text1"/>
+        </w:rPr>
+      </w:pPr>
+      <w:bookmarkStart w:id="2" w:name="_Toc15689748"/>
+      <w:r>
+        <w:rPr>
+          <w:color w:val="000000" w:themeColor="text1"/>
+        </w:rPr>
+        <w:t>How to Get Help, Find the Latest Releases, and Contribute</w:t>
+      </w:r>
+      <w:bookmarkEnd w:id="2"/>
+    </w:p>
+    <w:p>
+      <w:pPr>
         <w:pStyle w:val="Normal1"/>
         <w:spacing w:before="240"/>
       </w:pPr>
@@ -946,7 +932,7 @@
       <w:r>
         <w:tab/>
       </w:r>
-      <w:hyperlink r:id="rId7" w:history="1">
+      <w:hyperlink r:id="rId8" w:history="1">
         <w:r>
           <w:rPr>
             <w:rStyle w:val="Hyperlink"/>
@@ -979,7 +965,7 @@
         <w:spacing w:before="240"/>
         <w:ind w:firstLine="720"/>
       </w:pPr>
-      <w:hyperlink r:id="rId8" w:history="1">
+      <w:hyperlink r:id="rId9" w:history="1">
         <w:r>
           <w:rPr>
             <w:rStyle w:val="Hyperlink"/>
@@ -1007,7 +993,7 @@
           <w:color w:val="000000" w:themeColor="text1"/>
         </w:rPr>
       </w:pPr>
-      <w:bookmarkStart w:id="2" w:name="_Toc15247882"/>
+      <w:bookmarkStart w:id="3" w:name="_Toc15689749"/>
       <w:r>
         <w:rPr>
           <w:color w:val="000000" w:themeColor="text1"/>
@@ -1015,7 +1001,7 @@
         <w:lastRenderedPageBreak/>
         <w:t>Purpose of CF-1</w:t>
       </w:r>
-      <w:bookmarkEnd w:id="2"/>
+      <w:bookmarkEnd w:id="3"/>
     </w:p>
     <w:p>
       <w:pPr>
@@ -1122,113 +1108,19 @@
     </w:p>
     <w:p>
       <w:pPr>
-        <w:pStyle w:val="NormalWeb"/>
-        <w:spacing w:before="0" w:beforeAutospacing="0" w:after="60" w:afterAutospacing="0" w:line="276" w:lineRule="auto"/>
-        <w:rPr>
-          <w:rFonts w:ascii="Arial" w:hAnsi="Arial" w:cs="Arial"/>
-          <w:color w:val="000000" w:themeColor="text1"/>
-          <w:sz w:val="22"/>
-          <w:szCs w:val="22"/>
-        </w:rPr>
-      </w:pPr>
-      <w:r>
-        <w:rPr>
-          <w:rFonts w:ascii="Arial" w:hAnsi="Arial" w:cs="Arial"/>
-          <w:color w:val="000000" w:themeColor="text1"/>
-          <w:sz w:val="22"/>
-          <w:szCs w:val="22"/>
-        </w:rPr>
-        <w:t xml:space="preserve">When using the CF-1 or </w:t>
-      </w:r>
-      <w:r>
-        <w:rPr>
-          <w:rFonts w:ascii="Arial" w:hAnsi="Arial" w:cs="Arial"/>
-          <w:color w:val="000000" w:themeColor="text1"/>
-          <w:sz w:val="22"/>
-          <w:szCs w:val="22"/>
-        </w:rPr>
-        <w:t>this document, please cite:</w:t>
-      </w:r>
-    </w:p>
-    <w:p>
-      <w:pPr>
-        <w:pStyle w:val="NormalWeb"/>
-        <w:spacing w:before="0" w:beforeAutospacing="0" w:after="60" w:afterAutospacing="0" w:line="276" w:lineRule="auto"/>
-        <w:ind w:left="720"/>
-        <w:rPr>
-          <w:rFonts w:ascii="Arial" w:hAnsi="Arial" w:cs="Arial"/>
-          <w:color w:val="000000" w:themeColor="text1"/>
-          <w:sz w:val="22"/>
-          <w:szCs w:val="22"/>
-        </w:rPr>
-      </w:pPr>
-      <w:r>
-        <w:rPr>
-          <w:rFonts w:ascii="Arial" w:hAnsi="Arial" w:cs="Arial"/>
-          <w:color w:val="000000" w:themeColor="text1"/>
-          <w:sz w:val="22"/>
-          <w:szCs w:val="22"/>
-          <w:lang w:val="en"/>
-        </w:rPr>
-        <w:t xml:space="preserve">Robasky, et al Transdisciplinary </w:t>
-      </w:r>
-      <w:r>
-        <w:rPr>
-          <w:rFonts w:ascii="Arial" w:hAnsi="Arial" w:cs="Arial"/>
-          <w:color w:val="000000" w:themeColor="text1"/>
-          <w:sz w:val="22"/>
-          <w:szCs w:val="22"/>
-          <w:lang w:val="en"/>
-        </w:rPr>
-        <w:t xml:space="preserve">Team Science: A Protocol for </w:t>
-      </w:r>
-      <w:r>
-        <w:rPr>
-          <w:rFonts w:ascii="Arial" w:hAnsi="Arial" w:cs="Arial"/>
-          <w:color w:val="000000" w:themeColor="text1"/>
-          <w:sz w:val="22"/>
-          <w:szCs w:val="22"/>
-          <w:lang w:val="en"/>
-        </w:rPr>
-        <w:t>Communications Set-up</w:t>
-      </w:r>
-      <w:r>
-        <w:rPr>
-          <w:rFonts w:ascii="Arial" w:hAnsi="Arial" w:cs="Arial"/>
-          <w:color w:val="000000" w:themeColor="text1"/>
-          <w:sz w:val="22"/>
-          <w:szCs w:val="22"/>
-          <w:lang w:val="en"/>
-        </w:rPr>
-        <w:t xml:space="preserve"> </w:t>
-      </w:r>
-      <w:r>
-        <w:rPr>
-          <w:rFonts w:ascii="Arial" w:hAnsi="Arial" w:cs="Arial"/>
-          <w:color w:val="000000" w:themeColor="text1"/>
-          <w:sz w:val="22"/>
-          <w:szCs w:val="22"/>
-          <w:highlight w:val="yellow"/>
-          <w:lang w:val="en"/>
-        </w:rPr>
-        <w:t>[insert final citation]</w:t>
-      </w:r>
-    </w:p>
-    <w:p>
-      <w:pPr>
         <w:pStyle w:val="Heading2"/>
         <w:rPr>
           <w:color w:val="000000" w:themeColor="text1"/>
         </w:rPr>
       </w:pPr>
-      <w:bookmarkStart w:id="3" w:name="_Toc15247883"/>
+      <w:bookmarkStart w:id="4" w:name="_Toc15689750"/>
       <w:r>
         <w:rPr>
           <w:color w:val="000000" w:themeColor="text1"/>
         </w:rPr>
         <w:t>Reminders</w:t>
       </w:r>
-      <w:bookmarkEnd w:id="3"/>
+      <w:bookmarkEnd w:id="4"/>
     </w:p>
     <w:p>
       <w:pPr>
@@ -1292,14 +1184,14 @@
           <w:color w:val="000000" w:themeColor="text1"/>
         </w:rPr>
       </w:pPr>
-      <w:bookmarkStart w:id="4" w:name="_Toc15247884"/>
+      <w:bookmarkStart w:id="5" w:name="_Toc15689751"/>
       <w:r>
         <w:rPr>
           <w:color w:val="000000" w:themeColor="text1"/>
         </w:rPr>
         <w:t>Specific Instructions</w:t>
       </w:r>
-      <w:bookmarkEnd w:id="4"/>
+      <w:bookmarkEnd w:id="5"/>
     </w:p>
     <w:p>
       <w:pPr>
@@ -1402,7 +1294,7 @@
     <w:p>
       <w:pPr>
         <w:pStyle w:val="NormalWeb"/>
-        <w:spacing w:before="240" w:beforeAutospacing="0" w:after="60" w:afterAutospacing="0" w:line="276" w:lineRule="auto"/>
+        <w:spacing w:before="240" w:beforeAutospacing="0" w:after="240" w:afterAutospacing="0" w:line="276" w:lineRule="auto"/>
         <w:rPr>
           <w:rFonts w:ascii="Arial" w:hAnsi="Arial" w:cs="Arial"/>
           <w:color w:val="000000" w:themeColor="text1"/>
@@ -1420,7 +1312,7 @@
         </w:rPr>
         <w:t xml:space="preserve">This work is licensed under the </w:t>
       </w:r>
-      <w:hyperlink r:id="rId9">
+      <w:hyperlink r:id="rId10">
         <w:r>
           <w:rPr>
             <w:rFonts w:ascii="Arial" w:hAnsi="Arial" w:cs="Arial"/>
@@ -1458,17 +1350,51 @@
           <w:sz w:val="22"/>
           <w:szCs w:val="22"/>
         </w:rPr>
-        <w:t xml:space="preserve">Adaptation is allowed (and encouraged!). When using this protocol, please cite: </w:t>
-      </w:r>
-      <w:r>
-        <w:rPr>
-          <w:rFonts w:ascii="Arial" w:hAnsi="Arial" w:cs="Arial"/>
-          <w:color w:val="000000" w:themeColor="text1"/>
-          <w:sz w:val="22"/>
-          <w:szCs w:val="22"/>
-          <w:highlight w:val="yellow"/>
-        </w:rPr>
-        <w:t>[insert final citation]</w:t>
+        <w:t xml:space="preserve">Adaptation is allowed (and encouraged!). </w:t>
+      </w:r>
+    </w:p>
+    <w:p>
+      <w:pPr>
+        <w:pStyle w:val="NormalWeb"/>
+        <w:spacing w:before="0" w:beforeAutospacing="0" w:after="60" w:afterAutospacing="0" w:line="276" w:lineRule="auto"/>
+        <w:rPr>
+          <w:rFonts w:ascii="Arial" w:hAnsi="Arial" w:cs="Arial"/>
+          <w:color w:val="000000" w:themeColor="text1"/>
+          <w:sz w:val="22"/>
+          <w:szCs w:val="22"/>
+        </w:rPr>
+      </w:pPr>
+      <w:r>
+        <w:rPr>
+          <w:rFonts w:ascii="Arial" w:hAnsi="Arial" w:cs="Arial"/>
+          <w:color w:val="000000" w:themeColor="text1"/>
+          <w:sz w:val="22"/>
+          <w:szCs w:val="22"/>
+        </w:rPr>
+        <w:t xml:space="preserve">When using the CF-1 or this document, please cite: </w:t>
+      </w:r>
+    </w:p>
+    <w:p>
+      <w:pPr>
+        <w:pStyle w:val="NormalWeb"/>
+        <w:spacing w:before="0" w:beforeAutospacing="0" w:after="60" w:afterAutospacing="0" w:line="276" w:lineRule="auto"/>
+        <w:ind w:left="720"/>
+        <w:rPr>
+          <w:rFonts w:ascii="Arial" w:hAnsi="Arial" w:cs="Arial"/>
+          <w:color w:val="000000" w:themeColor="text1"/>
+          <w:sz w:val="22"/>
+          <w:szCs w:val="22"/>
+        </w:rPr>
+      </w:pPr>
+      <w:r>
+        <w:rPr>
+          <w:rFonts w:ascii="Arial" w:hAnsi="Arial" w:cs="Arial"/>
+          <w:color w:val="333333"/>
+          <w:sz w:val="21"/>
+          <w:szCs w:val="21"/>
+          <w:shd w:val="clear" w:color="auto" w:fill="FFFFFF"/>
+        </w:rPr>
+        <w:t>Robasky, Kimberly, Margaret Gold, Rebecca Boyles, Kira Bradford, W. Christopher Lenhardt, and Stanley C Ahalt. 2019. “Transdisciplinary Team Science Protocols.” OSF. August 3. doi:10.17605/OSF.IO/67RQ8.</w:t>
       </w:r>
     </w:p>
     <w:p>
@@ -1484,10 +1410,10 @@
           <w:szCs w:val="28"/>
         </w:rPr>
       </w:pPr>
-      <w:bookmarkStart w:id="5" w:name="_hklrtpkgltst" w:colFirst="0" w:colLast="0"/>
-      <w:bookmarkStart w:id="6" w:name="_xmhefab9el5e" w:colFirst="0" w:colLast="0"/>
-      <w:bookmarkEnd w:id="5"/>
+      <w:bookmarkStart w:id="6" w:name="_hklrtpkgltst" w:colFirst="0" w:colLast="0"/>
+      <w:bookmarkStart w:id="7" w:name="_xmhefab9el5e" w:colFirst="0" w:colLast="0"/>
       <w:bookmarkEnd w:id="6"/>
+      <w:bookmarkEnd w:id="7"/>
       <w:r>
         <w:rPr>
           <w:b/>
@@ -1600,8 +1526,8 @@
           <w:color w:val="000000" w:themeColor="text1"/>
         </w:rPr>
       </w:pPr>
-      <w:bookmarkStart w:id="7" w:name="_vo2bsiqelv3m" w:colFirst="0" w:colLast="0"/>
-      <w:bookmarkEnd w:id="7"/>
+      <w:bookmarkStart w:id="8" w:name="_vo2bsiqelv3m" w:colFirst="0" w:colLast="0"/>
+      <w:bookmarkEnd w:id="8"/>
       <w:r>
         <w:rPr>
           <w:color w:val="000000" w:themeColor="text1"/>
@@ -1618,8 +1544,8 @@
           <w:szCs w:val="24"/>
         </w:rPr>
       </w:pPr>
-      <w:bookmarkStart w:id="8" w:name="_2f3y7cq27lq5" w:colFirst="0" w:colLast="0"/>
-      <w:bookmarkEnd w:id="8"/>
+      <w:bookmarkStart w:id="9" w:name="_2f3y7cq27lq5" w:colFirst="0" w:colLast="0"/>
+      <w:bookmarkEnd w:id="9"/>
       <w:r>
         <w:rPr>
           <w:b/>
@@ -1952,8 +1878,8 @@
         </w:rPr>
         <w:t xml:space="preserve">Include contact and location details of the assembled CF members, their responsibilities, </w:t>
       </w:r>
-      <w:bookmarkStart w:id="9" w:name="_h80ndzl8kmhc" w:colFirst="0" w:colLast="0"/>
-      <w:bookmarkEnd w:id="9"/>
+      <w:bookmarkStart w:id="10" w:name="_h80ndzl8kmhc" w:colFirst="0" w:colLast="0"/>
+      <w:bookmarkEnd w:id="10"/>
       <w:r>
         <w:rPr>
           <w:color w:val="000000" w:themeColor="text1"/>
@@ -2890,7 +2816,32 @@
         <w:rPr>
           <w:color w:val="000000" w:themeColor="text1"/>
         </w:rPr>
-        <w:t>{Tuckman,1965}</w:t>
+        <w:fldChar w:fldCharType="begin"/>
+      </w:r>
+      <w:r>
+        <w:rPr>
+          <w:color w:val="000000" w:themeColor="text1"/>
+        </w:rPr>
+        <w:instrText xml:space="preserve"> ADDIN EN.CITE &lt;EndNote&gt;&lt;Cite&gt;&lt;Author&gt;Tuckman&lt;/Author&gt;&lt;Year&gt;1965&lt;/Year&gt;&lt;RecNum&gt;20&lt;/RecNum&gt;&lt;DisplayText&gt;[1]&lt;/DisplayText&gt;&lt;record&gt;&lt;rec-number&gt;20&lt;/rec-number&gt;&lt;foreign-keys&gt;&lt;key app="EN" db-id="xve0e90auaet5wewpzdp2r2qz5zrxe99svee" timestamp="1564783518"&gt;20&lt;/key&gt;&lt;/foreign-keys&gt;&lt;ref-type name="Journal Article"&gt;17&lt;/ref-type&gt;&lt;contributors&gt;&lt;authors&gt;&lt;author&gt;Tuckman, Bruce W&lt;/author&gt;&lt;/authors&gt;&lt;/contributors&gt;&lt;titles&gt;&lt;title&gt;Developmental sequence in small groups&lt;/title&gt;&lt;secondary-title&gt;Psychological bulletin&lt;/secondary-title&gt;&lt;/titles&gt;&lt;periodical&gt;&lt;full-title&gt;Psychological bulletin&lt;/full-title&gt;&lt;/periodical&gt;&lt;pages&gt;384&lt;/pages&gt;&lt;volume&gt;63&lt;/volume&gt;&lt;number&gt;6&lt;/number&gt;&lt;dates&gt;&lt;year&gt;1965&lt;/year&gt;&lt;/dates&gt;&lt;isbn&gt;1939-1455&lt;/isbn&gt;&lt;urls&gt;&lt;/urls&gt;&lt;/record&gt;&lt;/Cite&gt;&lt;/EndNote&gt;</w:instrText>
+      </w:r>
+      <w:r>
+        <w:rPr>
+          <w:color w:val="000000" w:themeColor="text1"/>
+        </w:rPr>
+        <w:fldChar w:fldCharType="separate"/>
+      </w:r>
+      <w:r>
+        <w:rPr>
+          <w:noProof/>
+          <w:color w:val="000000" w:themeColor="text1"/>
+        </w:rPr>
+        <w:t>[1]</w:t>
+      </w:r>
+      <w:r>
+        <w:rPr>
+          <w:color w:val="000000" w:themeColor="text1"/>
+        </w:rPr>
+        <w:fldChar w:fldCharType="end"/>
       </w:r>
       <w:r>
         <w:rPr>
@@ -2997,27 +2948,50 @@
         <w:rPr>
           <w:color w:val="000000" w:themeColor="text1"/>
         </w:rPr>
-        <w:t>the organizations performing the research{Eecke,2014</w:t>
-      </w:r>
-      <w:r>
-        <w:rPr>
-          <w:color w:val="000000" w:themeColor="text1"/>
-        </w:rPr>
-        <w:t>;</w:t>
-      </w:r>
-      <w:hyperlink r:id="rId10">
-        <w:r>
-          <w:rPr>
-            <w:color w:val="000000" w:themeColor="text1"/>
-          </w:rPr>
-          <w:t>DESCA,2016</w:t>
-        </w:r>
-      </w:hyperlink>
-      <w:r>
-        <w:rPr>
-          <w:color w:val="000000" w:themeColor="text1"/>
-        </w:rPr>
-        <w:t xml:space="preserve">}. For these reasons, </w:t>
+        <w:t>the organizations performing the researc</w:t>
+      </w:r>
+      <w:r>
+        <w:rPr>
+          <w:color w:val="000000" w:themeColor="text1"/>
+        </w:rPr>
+        <w:t>h</w:t>
+      </w:r>
+      <w:r>
+        <w:rPr>
+          <w:color w:val="000000" w:themeColor="text1"/>
+        </w:rPr>
+        <w:fldChar w:fldCharType="begin"/>
+      </w:r>
+      <w:r>
+        <w:rPr>
+          <w:color w:val="000000" w:themeColor="text1"/>
+        </w:rPr>
+        <w:instrText xml:space="preserve"> ADDIN EN.CITE &lt;EndNote&gt;&lt;Cite&gt;&lt;Author&gt;Van Eecke&lt;/Author&gt;&lt;Year&gt;2014&lt;/Year&gt;&lt;RecNum&gt;37&lt;/RecNum&gt;&lt;DisplayText&gt;[2, 3]&lt;/DisplayText&gt;&lt;record&gt;&lt;rec-number&gt;37&lt;/rec-number&gt;&lt;foreign-keys&gt;&lt;key app="EN" db-id="xve0e90auaet5wewpzdp2r2qz5zrxe99svee" timestamp="1564810891"&gt;37&lt;/key&gt;&lt;/foreign-keys&gt;&lt;ref-type name="Book"&gt;6&lt;/ref-type&gt;&lt;contributors&gt;&lt;authors&gt;&lt;author&gt;Van Eecke, Patrick&lt;/author&gt;&lt;author&gt;De Bruyn, Julie&lt;/author&gt;&lt;author&gt;Fehringer, Sabine&lt;/author&gt;&lt;author&gt;European, Commission&lt;/author&gt;&lt;author&gt;Directorate-General for, Research&lt;/author&gt;&lt;author&gt;Innovation,&lt;/author&gt;&lt;/authors&gt;&lt;/contributors&gt;&lt;titles&gt;&lt;title&gt;Study to support the development and implementation of Innovation Union commitment 21 on knowledge transfer: work package 2, interim results&lt;/title&gt;&lt;short-title&gt;Study to support the development and implementation of Innovation Union commitment 21 on knowledge transfer&lt;/short-title&gt;&lt;/titles&gt;&lt;dates&gt;&lt;year&gt;2014&lt;/year&gt;&lt;pub-dates&gt;&lt;date&gt;2014&lt;/date&gt;&lt;/pub-dates&gt;&lt;/dates&gt;&lt;pub-location&gt;Luxembourg&lt;/pub-location&gt;&lt;publisher&gt;Publications Office&lt;/publisher&gt;&lt;isbn&gt;9789279384813&lt;/isbn&gt;&lt;urls&gt;&lt;related-urls&gt;&lt;url&gt;http://dx.publications.europa.eu/10.2777/74929&lt;/url&gt;&lt;/related-urls&gt;&lt;/urls&gt;&lt;remote-database-provider&gt;Open WorldCat&lt;/remote-database-provider&gt;&lt;language&gt;English&lt;/language&gt;&lt;access-date&gt;2019/08/03/05:41:00&lt;/access-date&gt;&lt;/record&gt;&lt;/Cite&gt;&lt;Cite&gt;&lt;Year&gt;2019&lt;/Year&gt;&lt;RecNum&gt;33&lt;/RecNum&gt;&lt;record&gt;&lt;rec-number&gt;33&lt;/rec-number&gt;&lt;foreign-keys&gt;&lt;key app="EN" db-id="xve0e90auaet5wewpzdp2r2qz5zrxe99svee" timestamp="1564792886"&gt;33&lt;/key&gt;&lt;/foreign-keys&gt;&lt;ref-type name="Web Page"&gt;12&lt;/ref-type&gt;&lt;contributors&gt;&lt;/contributors&gt;&lt;titles&gt;&lt;title&gt;DESCA 2020 Model Consortium Agreement&lt;/title&gt;&lt;short-title&gt;DESCA 2020 Model Consortium Agreement&lt;/short-title&gt;&lt;/titles&gt;&lt;dates&gt;&lt;year&gt;2019&lt;/year&gt;&lt;/dates&gt;&lt;urls&gt;&lt;/urls&gt;&lt;/record&gt;&lt;/Cite&gt;&lt;/EndNote&gt;</w:instrText>
+      </w:r>
+      <w:r>
+        <w:rPr>
+          <w:color w:val="000000" w:themeColor="text1"/>
+        </w:rPr>
+        <w:fldChar w:fldCharType="separate"/>
+      </w:r>
+      <w:r>
+        <w:rPr>
+          <w:noProof/>
+          <w:color w:val="000000" w:themeColor="text1"/>
+        </w:rPr>
+        <w:t>[2, 3]</w:t>
+      </w:r>
+      <w:r>
+        <w:rPr>
+          <w:color w:val="000000" w:themeColor="text1"/>
+        </w:rPr>
+        <w:fldChar w:fldCharType="end"/>
+      </w:r>
+      <w:r>
+        <w:rPr>
+          <w:color w:val="000000" w:themeColor="text1"/>
+        </w:rPr>
+        <w:t xml:space="preserve">. For these reasons, </w:t>
       </w:r>
       <w:r>
         <w:rPr>
@@ -3211,14 +3185,7 @@
         <w:rPr>
           <w:color w:val="000000" w:themeColor="text1"/>
         </w:rPr>
-        <w:t xml:space="preserve">Minimize adoption and implementation barriers. Define brief, best practices for using each of the selected collaboration technologies. Extend the Risk </w:t>
-      </w:r>
-      <w:r>
-        <w:rPr>
-          <w:color w:val="000000" w:themeColor="text1"/>
-        </w:rPr>
-        <w:lastRenderedPageBreak/>
-        <w:t xml:space="preserve">Assessment performed in a previous step to include the collaboration technologies, setting the baseline for financial justification of the CTP for regular review. </w:t>
+        <w:t xml:space="preserve">Minimize adoption and implementation barriers. Define brief, best practices for using each of the selected collaboration technologies. Extend the Risk Assessment performed in a previous step to include the collaboration technologies, setting the baseline for financial justification of the CTP for regular review. </w:t>
       </w:r>
     </w:p>
     <w:p>
@@ -3234,6 +3201,7 @@
         <w:rPr>
           <w:color w:val="000000" w:themeColor="text1"/>
         </w:rPr>
+        <w:lastRenderedPageBreak/>
         <w:t xml:space="preserve">Opt for easy-to-install and simple-to-use technologies that can get Team activities up and running promptly. Choose “good-enough” over “ideal” solutions, embrace risk, avoid vendor lock-in, and plan to revisit and improve collaboration technology choices as Team collaboration practices evolve.  </w:t>
       </w:r>
     </w:p>
@@ -3245,10 +3213,10 @@
           <w:szCs w:val="24"/>
         </w:rPr>
       </w:pPr>
-      <w:bookmarkStart w:id="10" w:name="_tby9431poja4" w:colFirst="0" w:colLast="0"/>
-      <w:bookmarkStart w:id="11" w:name="_4fbq6dpifc5o" w:colFirst="0" w:colLast="0"/>
-      <w:bookmarkEnd w:id="10"/>
+      <w:bookmarkStart w:id="11" w:name="_tby9431poja4" w:colFirst="0" w:colLast="0"/>
+      <w:bookmarkStart w:id="12" w:name="_4fbq6dpifc5o" w:colFirst="0" w:colLast="0"/>
       <w:bookmarkEnd w:id="11"/>
+      <w:bookmarkEnd w:id="12"/>
       <w:r>
         <w:rPr>
           <w:b/>
@@ -4495,27 +4463,36 @@
           <w:sz w:val="22"/>
           <w:szCs w:val="22"/>
         </w:rPr>
+        <w:t xml:space="preserve">Where feasible, make agile </w:t>
+      </w:r>
+      <w:r>
+        <w:rPr>
+          <w:rFonts w:ascii="Arial" w:hAnsi="Arial" w:cs="Arial"/>
+          <w:bCs/>
+          <w:color w:val="000000" w:themeColor="text1"/>
+          <w:sz w:val="22"/>
+          <w:szCs w:val="22"/>
+        </w:rPr>
+        <w:t xml:space="preserve">policies </w:t>
+      </w:r>
+      <w:r>
+        <w:rPr>
+          <w:rFonts w:ascii="Arial" w:hAnsi="Arial" w:cs="Arial"/>
+          <w:color w:val="000000" w:themeColor="text1"/>
+          <w:sz w:val="22"/>
+          <w:szCs w:val="22"/>
+        </w:rPr>
+        <w:t xml:space="preserve">in anticipation of changes in sub-team membership and responsibilities.  Anticipate frequent sub-team creation, transitioning and adjourning, as well as </w:t>
+      </w:r>
+      <w:r>
+        <w:rPr>
+          <w:rFonts w:ascii="Arial" w:hAnsi="Arial" w:cs="Arial"/>
+          <w:color w:val="000000" w:themeColor="text1"/>
+          <w:sz w:val="22"/>
+          <w:szCs w:val="22"/>
+        </w:rPr>
         <w:lastRenderedPageBreak/>
-        <w:t xml:space="preserve">Where feasible, make agile </w:t>
-      </w:r>
-      <w:r>
-        <w:rPr>
-          <w:rFonts w:ascii="Arial" w:hAnsi="Arial" w:cs="Arial"/>
-          <w:bCs/>
-          <w:color w:val="000000" w:themeColor="text1"/>
-          <w:sz w:val="22"/>
-          <w:szCs w:val="22"/>
-        </w:rPr>
-        <w:t xml:space="preserve">policies </w:t>
-      </w:r>
-      <w:r>
-        <w:rPr>
-          <w:rFonts w:ascii="Arial" w:hAnsi="Arial" w:cs="Arial"/>
-          <w:color w:val="000000" w:themeColor="text1"/>
-          <w:sz w:val="22"/>
-          <w:szCs w:val="22"/>
-        </w:rPr>
-        <w:t>in anticipation of changes in sub-team membership and responsibilities.  Anticipate frequent sub-team creation, transitioning and adjourning, as well as organically-assembled teams. Incentivize Sub-teams to socialize their efforts by minimizing the overhead needed to do so.</w:t>
+        <w:t>organically-assembled teams. Incentivize Sub-teams to socialize their efforts by minimizing the overhead needed to do so.</w:t>
       </w:r>
       <w:r>
         <w:rPr>
@@ -4667,37 +4644,62 @@
           <w:sz w:val="22"/>
           <w:szCs w:val="22"/>
         </w:rPr>
-        <w:t xml:space="preserve"> using pre-determined, objective metrics</w:t>
-      </w:r>
-      <w:r>
-        <w:rPr>
-          <w:rFonts w:ascii="Arial" w:hAnsi="Arial" w:cs="Arial"/>
-          <w:color w:val="000000" w:themeColor="text1"/>
-          <w:sz w:val="22"/>
-          <w:szCs w:val="22"/>
-        </w:rPr>
-        <w:t>{</w:t>
-      </w:r>
-      <w:hyperlink r:id="rId11">
-        <w:r>
-          <w:rPr>
-            <w:rFonts w:ascii="Arial" w:hAnsi="Arial" w:cs="Arial"/>
-            <w:color w:val="000000" w:themeColor="text1"/>
-            <w:sz w:val="22"/>
-            <w:szCs w:val="22"/>
-            <w:u w:val="single"/>
-          </w:rPr>
-          <w:t>Mâsse,2008</w:t>
-        </w:r>
-      </w:hyperlink>
-      <w:r>
-        <w:rPr>
-          <w:rFonts w:ascii="Arial" w:hAnsi="Arial" w:cs="Arial"/>
-          <w:color w:val="000000" w:themeColor="text1"/>
-          <w:sz w:val="22"/>
-          <w:szCs w:val="22"/>
-        </w:rPr>
-        <w:t>}</w:t>
+        <w:t xml:space="preserve"> using pre-determined, objective metric</w:t>
+      </w:r>
+      <w:r>
+        <w:rPr>
+          <w:rFonts w:ascii="Arial" w:hAnsi="Arial" w:cs="Arial"/>
+          <w:color w:val="000000" w:themeColor="text1"/>
+          <w:sz w:val="22"/>
+          <w:szCs w:val="22"/>
+        </w:rPr>
+        <w:t>s</w:t>
+      </w:r>
+      <w:r>
+        <w:rPr>
+          <w:rFonts w:ascii="Arial" w:hAnsi="Arial" w:cs="Arial"/>
+          <w:color w:val="000000" w:themeColor="text1"/>
+          <w:sz w:val="22"/>
+          <w:szCs w:val="22"/>
+        </w:rPr>
+        <w:fldChar w:fldCharType="begin"/>
+      </w:r>
+      <w:r>
+        <w:rPr>
+          <w:rFonts w:ascii="Arial" w:hAnsi="Arial" w:cs="Arial"/>
+          <w:color w:val="000000" w:themeColor="text1"/>
+          <w:sz w:val="22"/>
+          <w:szCs w:val="22"/>
+        </w:rPr>
+        <w:instrText xml:space="preserve"> ADDIN EN.CITE &lt;EndNote&gt;&lt;Cite&gt;&lt;Author&gt;Mâsse&lt;/Author&gt;&lt;Year&gt;2008&lt;/Year&gt;&lt;RecNum&gt;15&lt;/RecNum&gt;&lt;DisplayText&gt;[4]&lt;/DisplayText&gt;&lt;record&gt;&lt;rec-number&gt;15&lt;/rec-number&gt;&lt;foreign-keys&gt;&lt;key app="EN" db-id="xve0e90auaet5wewpzdp2r2qz5zrxe99svee" timestamp="1564783107"&gt;15&lt;/key&gt;&lt;/foreign-keys&gt;&lt;ref-type name="Journal Article"&gt;17&lt;/ref-type&gt;&lt;contributors&gt;&lt;authors&gt;&lt;author&gt;Mâsse, Louise C&lt;/author&gt;&lt;author&gt;Moser, Richard P&lt;/author&gt;&lt;author&gt;Stokols, Daniel&lt;/author&gt;&lt;author&gt;Taylor, Brandie K&lt;/author&gt;&lt;author&gt;Marcus, Stephen E&lt;/author&gt;&lt;author&gt;Morgan, Glen D&lt;/author&gt;&lt;author&gt;Hall, Kara L&lt;/author&gt;&lt;author&gt;Croyle, Robert T&lt;/author&gt;&lt;author&gt;Trochim, William M&lt;/author&gt;&lt;/authors&gt;&lt;/contributors&gt;&lt;titles&gt;&lt;title&gt;Measuring collaboration and transdisciplinary integration in team science&lt;/title&gt;&lt;secondary-title&gt;American journal of preventive medicine&lt;/secondary-title&gt;&lt;/titles&gt;&lt;periodical&gt;&lt;full-title&gt;American journal of preventive medicine&lt;/full-title&gt;&lt;/periodical&gt;&lt;pages&gt;S151-S160&lt;/pages&gt;&lt;volume&gt;35&lt;/volume&gt;&lt;number&gt;2&lt;/number&gt;&lt;dates&gt;&lt;year&gt;2008&lt;/year&gt;&lt;/dates&gt;&lt;isbn&gt;0749-3797&lt;/isbn&gt;&lt;urls&gt;&lt;/urls&gt;&lt;/record&gt;&lt;/Cite&gt;&lt;/EndNote&gt;</w:instrText>
+      </w:r>
+      <w:r>
+        <w:rPr>
+          <w:rFonts w:ascii="Arial" w:hAnsi="Arial" w:cs="Arial"/>
+          <w:color w:val="000000" w:themeColor="text1"/>
+          <w:sz w:val="22"/>
+          <w:szCs w:val="22"/>
+        </w:rPr>
+        <w:fldChar w:fldCharType="separate"/>
+      </w:r>
+      <w:r>
+        <w:rPr>
+          <w:rFonts w:ascii="Arial" w:hAnsi="Arial" w:cs="Arial"/>
+          <w:noProof/>
+          <w:color w:val="000000" w:themeColor="text1"/>
+          <w:sz w:val="22"/>
+          <w:szCs w:val="22"/>
+        </w:rPr>
+        <w:t>[4]</w:t>
+      </w:r>
+      <w:r>
+        <w:rPr>
+          <w:rFonts w:ascii="Arial" w:hAnsi="Arial" w:cs="Arial"/>
+          <w:color w:val="000000" w:themeColor="text1"/>
+          <w:sz w:val="22"/>
+          <w:szCs w:val="22"/>
+        </w:rPr>
+        <w:fldChar w:fldCharType="end"/>
       </w:r>
       <w:r>
         <w:rPr>
@@ -4942,8 +4944,8 @@
         </w:rPr>
         <w:t>include access controls (how open will the team be?); rules for team membership (how is one invited?); IRB and human subjects requirements; laboratory protocol policies; data production, release, sharing, and reproducibility policies; publication and credit-sharing policies; and conflict of interest policies.</w:t>
       </w:r>
-      <w:bookmarkStart w:id="12" w:name="_vnwjg2jwbobb" w:colFirst="0" w:colLast="0"/>
-      <w:bookmarkEnd w:id="12"/>
+      <w:bookmarkStart w:id="13" w:name="_vnwjg2jwbobb" w:colFirst="0" w:colLast="0"/>
+      <w:bookmarkEnd w:id="13"/>
       <w:r>
         <w:rPr>
           <w:rFonts w:ascii="Arial" w:hAnsi="Arial" w:cs="Arial"/>
@@ -5344,8 +5346,6 @@
         </w:rPr>
         <w:t>4</w:t>
       </w:r>
-      <w:bookmarkStart w:id="13" w:name="_GoBack"/>
-      <w:bookmarkEnd w:id="13"/>
       <w:r>
         <w:rPr>
           <w:rFonts w:ascii="Arial" w:hAnsi="Arial" w:cs="Arial"/>
@@ -6007,27 +6007,44 @@
           <w:sz w:val="22"/>
           <w:szCs w:val="22"/>
         </w:rPr>
-        <w:t>{</w:t>
-      </w:r>
-      <w:hyperlink r:id="rId12">
-        <w:r>
-          <w:rPr>
-            <w:rFonts w:ascii="Arial" w:hAnsi="Arial" w:cs="Arial"/>
-            <w:color w:val="000000" w:themeColor="text1"/>
-            <w:sz w:val="22"/>
-            <w:szCs w:val="22"/>
-          </w:rPr>
-          <w:t>Mâsse,2008</w:t>
-        </w:r>
-      </w:hyperlink>
-      <w:r>
-        <w:rPr>
-          <w:rFonts w:ascii="Arial" w:hAnsi="Arial" w:cs="Arial"/>
-          <w:color w:val="000000" w:themeColor="text1"/>
-          <w:sz w:val="22"/>
-          <w:szCs w:val="22"/>
-        </w:rPr>
-        <w:t>}</w:t>
+        <w:fldChar w:fldCharType="begin"/>
+      </w:r>
+      <w:r>
+        <w:rPr>
+          <w:rFonts w:ascii="Arial" w:hAnsi="Arial" w:cs="Arial"/>
+          <w:color w:val="000000" w:themeColor="text1"/>
+          <w:sz w:val="22"/>
+          <w:szCs w:val="22"/>
+        </w:rPr>
+        <w:instrText xml:space="preserve"> ADDIN EN.CITE &lt;EndNote&gt;&lt;Cite&gt;&lt;Author&gt;Mâsse&lt;/Author&gt;&lt;Year&gt;2008&lt;/Year&gt;&lt;RecNum&gt;15&lt;/RecNum&gt;&lt;DisplayText&gt;[4]&lt;/DisplayText&gt;&lt;record&gt;&lt;rec-number&gt;15&lt;/rec-number&gt;&lt;foreign-keys&gt;&lt;key app="EN" db-id="xve0e90auaet5wewpzdp2r2qz5zrxe99svee" timestamp="1564783107"&gt;15&lt;/key&gt;&lt;/foreign-keys&gt;&lt;ref-type name="Journal Article"&gt;17&lt;/ref-type&gt;&lt;contributors&gt;&lt;authors&gt;&lt;author&gt;Mâsse, Louise C&lt;/author&gt;&lt;author&gt;Moser, Richard P&lt;/author&gt;&lt;author&gt;Stokols, Daniel&lt;/author&gt;&lt;author&gt;Taylor, Brandie K&lt;/author&gt;&lt;author&gt;Marcus, Stephen E&lt;/author&gt;&lt;author&gt;Morgan, Glen D&lt;/author&gt;&lt;author&gt;Hall, Kara L&lt;/author&gt;&lt;author&gt;Croyle, Robert T&lt;/author&gt;&lt;author&gt;Trochim, William M&lt;/author&gt;&lt;/authors&gt;&lt;/contributors&gt;&lt;titles&gt;&lt;title&gt;Measuring collaboration and transdisciplinary integration in team science&lt;/title&gt;&lt;secondary-title&gt;American journal of preventive medicine&lt;/secondary-title&gt;&lt;/titles&gt;&lt;periodical&gt;&lt;full-title&gt;American journal of preventive medicine&lt;/full-title&gt;&lt;/periodical&gt;&lt;pages&gt;S151-S160&lt;/pages&gt;&lt;volume&gt;35&lt;/volume&gt;&lt;number&gt;2&lt;/number&gt;&lt;dates&gt;&lt;year&gt;2008&lt;/year&gt;&lt;/dates&gt;&lt;isbn&gt;0749-3797&lt;/isbn&gt;&lt;urls&gt;&lt;/urls&gt;&lt;/record&gt;&lt;/Cite&gt;&lt;/EndNote&gt;</w:instrText>
+      </w:r>
+      <w:r>
+        <w:rPr>
+          <w:rFonts w:ascii="Arial" w:hAnsi="Arial" w:cs="Arial"/>
+          <w:color w:val="000000" w:themeColor="text1"/>
+          <w:sz w:val="22"/>
+          <w:szCs w:val="22"/>
+        </w:rPr>
+        <w:fldChar w:fldCharType="separate"/>
+      </w:r>
+      <w:r>
+        <w:rPr>
+          <w:rFonts w:ascii="Arial" w:hAnsi="Arial" w:cs="Arial"/>
+          <w:noProof/>
+          <w:color w:val="000000" w:themeColor="text1"/>
+          <w:sz w:val="22"/>
+          <w:szCs w:val="22"/>
+        </w:rPr>
+        <w:t>[4]</w:t>
+      </w:r>
+      <w:r>
+        <w:rPr>
+          <w:rFonts w:ascii="Arial" w:hAnsi="Arial" w:cs="Arial"/>
+          <w:color w:val="000000" w:themeColor="text1"/>
+          <w:sz w:val="22"/>
+          <w:szCs w:val="22"/>
+        </w:rPr>
+        <w:fldChar w:fldCharType="end"/>
       </w:r>
       <w:r>
         <w:rPr>
@@ -6132,7 +6149,6 @@
           <w:sz w:val="22"/>
           <w:szCs w:val="22"/>
         </w:rPr>
-        <w:lastRenderedPageBreak/>
         <w:t>Track any changes to the CF-1 in this section. Changes to track include modifications made to the protocol itself and also any changes to the form responses.</w:t>
       </w:r>
     </w:p>
@@ -6153,11 +6169,12 @@
           <w:color w:val="000000" w:themeColor="text1"/>
         </w:rPr>
       </w:pPr>
-      <w:bookmarkStart w:id="14" w:name="_Toc15247885"/>
-      <w:r>
-        <w:rPr>
-          <w:color w:val="000000" w:themeColor="text1"/>
-        </w:rPr>
+      <w:bookmarkStart w:id="14" w:name="_Toc15689752"/>
+      <w:r>
+        <w:rPr>
+          <w:color w:val="000000" w:themeColor="text1"/>
+        </w:rPr>
+        <w:lastRenderedPageBreak/>
         <w:t>Additional Information</w:t>
       </w:r>
       <w:bookmarkEnd w:id="14"/>
@@ -6166,7 +6183,7 @@
       <w:pPr>
         <w:pStyle w:val="Heading2"/>
       </w:pPr>
-      <w:bookmarkStart w:id="15" w:name="_Toc15247886"/>
+      <w:bookmarkStart w:id="15" w:name="_Toc15689753"/>
       <w:r>
         <w:t xml:space="preserve">Who Should </w:t>
       </w:r>
@@ -6287,7 +6304,7 @@
       </w:pPr>
       <w:bookmarkStart w:id="17" w:name="_ih6nnctxd47f" w:colFirst="0" w:colLast="0"/>
       <w:bookmarkStart w:id="18" w:name="_ffc91j78up5i" w:colFirst="0" w:colLast="0"/>
-      <w:bookmarkStart w:id="19" w:name="_Toc15247887"/>
+      <w:bookmarkStart w:id="19" w:name="_Toc15689754"/>
       <w:bookmarkEnd w:id="17"/>
       <w:bookmarkEnd w:id="18"/>
       <w:r>
@@ -6297,99 +6314,141 @@
     </w:p>
     <w:p>
       <w:pPr>
-        <w:pStyle w:val="Normal1"/>
-        <w:spacing w:line="240" w:lineRule="auto"/>
-        <w:rPr>
-          <w:color w:val="000000" w:themeColor="text1"/>
-        </w:rPr>
-      </w:pPr>
-      <w:r>
-        <w:rPr>
-          <w:color w:val="000000" w:themeColor="text1"/>
-        </w:rPr>
-        <w:t>{</w:t>
-      </w:r>
-      <w:hyperlink r:id="rId13">
-        <w:r>
-          <w:rPr>
-            <w:color w:val="000000" w:themeColor="text1"/>
-            <w:u w:val="single"/>
-          </w:rPr>
-          <w:t>Eecke,2014</w:t>
-        </w:r>
-      </w:hyperlink>
-      <w:r>
-        <w:rPr>
-          <w:color w:val="000000" w:themeColor="text1"/>
-        </w:rPr>
-        <w:t>} doi: 10.2777/74929</w:t>
+        <w:pStyle w:val="EndNoteBibliography"/>
+        <w:ind w:left="720" w:hanging="720"/>
+      </w:pPr>
+      <w:r>
+        <w:rPr>
+          <w:color w:val="000000" w:themeColor="text1"/>
+        </w:rPr>
+        <w:fldChar w:fldCharType="begin"/>
+      </w:r>
+      <w:r>
+        <w:rPr>
+          <w:color w:val="000000" w:themeColor="text1"/>
+        </w:rPr>
+        <w:instrText xml:space="preserve"> ADDIN EN.REFLIST </w:instrText>
+      </w:r>
+      <w:r>
+        <w:rPr>
+          <w:color w:val="000000" w:themeColor="text1"/>
+        </w:rPr>
+        <w:fldChar w:fldCharType="separate"/>
+      </w:r>
+      <w:r>
+        <w:t>1.</w:t>
+      </w:r>
+      <w:r>
+        <w:tab/>
+        <w:t xml:space="preserve">Tuckman, B.W., </w:t>
+      </w:r>
+      <w:r>
+        <w:rPr>
+          <w:i/>
+        </w:rPr>
+        <w:t>Developmental sequence in small groups.</w:t>
+      </w:r>
+      <w:r>
+        <w:t xml:space="preserve"> Psychological bulletin, 1965. </w:t>
+      </w:r>
+      <w:r>
+        <w:rPr>
+          <w:b/>
+        </w:rPr>
+        <w:t>63</w:t>
+      </w:r>
+      <w:r>
+        <w:t>(6): p. 384.</w:t>
       </w:r>
     </w:p>
     <w:p>
       <w:pPr>
-        <w:pStyle w:val="Normal1"/>
-        <w:spacing w:line="240" w:lineRule="auto"/>
-        <w:rPr>
-          <w:color w:val="000000" w:themeColor="text1"/>
-        </w:rPr>
-      </w:pPr>
-      <w:r>
-        <w:rPr>
-          <w:color w:val="000000" w:themeColor="text1"/>
-        </w:rPr>
-        <w:t>{</w:t>
-      </w:r>
-      <w:hyperlink r:id="rId14">
-        <w:r>
-          <w:rPr>
-            <w:color w:val="000000" w:themeColor="text1"/>
-            <w:u w:val="single"/>
-          </w:rPr>
-          <w:t>DESCA,2016</w:t>
-        </w:r>
-      </w:hyperlink>
-      <w:r>
-        <w:rPr>
-          <w:color w:val="000000" w:themeColor="text1"/>
-        </w:rPr>
-        <w:t>} “Horizon 2020 Model Consortium Agreement, Version 1.2”. Development of Simplified Consortium Agreement (DESCA). March 2016.</w:t>
+        <w:pStyle w:val="EndNoteBibliography"/>
+        <w:ind w:left="720" w:hanging="720"/>
+      </w:pPr>
+      <w:r>
+        <w:t>2.</w:t>
+      </w:r>
+      <w:r>
+        <w:tab/>
+        <w:t xml:space="preserve">Van Eecke, P., et al., </w:t>
+      </w:r>
+      <w:r>
+        <w:rPr>
+          <w:i/>
+        </w:rPr>
+        <w:t>Study to support the development and implementation of Innovation Union commitment 21 on knowledge transfer: work package 2, interim results</w:t>
+      </w:r>
+      <w:r>
+        <w:t>. 2014, Luxembourg: Publications Office.</w:t>
       </w:r>
     </w:p>
     <w:p>
       <w:pPr>
-        <w:pStyle w:val="Normal1"/>
-        <w:spacing w:line="240" w:lineRule="auto"/>
-        <w:rPr>
-          <w:color w:val="000000" w:themeColor="text1"/>
-        </w:rPr>
-      </w:pPr>
-      <w:r>
-        <w:rPr>
-          <w:color w:val="000000" w:themeColor="text1"/>
-        </w:rPr>
-        <w:t>{</w:t>
-      </w:r>
-      <w:hyperlink r:id="rId15">
-        <w:r>
-          <w:rPr>
-            <w:color w:val="000000" w:themeColor="text1"/>
-            <w:u w:val="single"/>
-          </w:rPr>
-          <w:t>Mâsse,2008</w:t>
-        </w:r>
-      </w:hyperlink>
-      <w:r>
-        <w:rPr>
-          <w:color w:val="000000" w:themeColor="text1"/>
-        </w:rPr>
-        <w:t>}Mâsse, Louise C., et al. "Measuring collaboration and transdisciplinary integration in team science." American journal of preventive medicine 35.2 (2008): S151-S160.</w:t>
+        <w:pStyle w:val="EndNoteBibliography"/>
+        <w:ind w:left="720" w:hanging="720"/>
+      </w:pPr>
+      <w:r>
+        <w:t>3.</w:t>
+      </w:r>
+      <w:r>
+        <w:tab/>
+      </w:r>
+      <w:r>
+        <w:rPr>
+          <w:i/>
+        </w:rPr>
+        <w:t>DESCA 2020 Model Consortium Agreement</w:t>
+      </w:r>
+      <w:r>
+        <w:t>. 2019.</w:t>
       </w:r>
     </w:p>
     <w:p>
       <w:pPr>
+        <w:pStyle w:val="EndNoteBibliography"/>
+        <w:ind w:left="720" w:hanging="720"/>
+      </w:pPr>
+      <w:r>
+        <w:t>4.</w:t>
+      </w:r>
+      <w:r>
+        <w:tab/>
+        <w:t xml:space="preserve">Mâsse, L.C., et al., </w:t>
+      </w:r>
+      <w:r>
+        <w:rPr>
+          <w:i/>
+        </w:rPr>
+        <w:t>Measuring collaboration and transdisciplinary integration in team science.</w:t>
+      </w:r>
+      <w:r>
+        <w:t xml:space="preserve"> American journal of preventive medicine, 2008. </w:t>
+      </w:r>
+      <w:r>
+        <w:rPr>
+          <w:b/>
+        </w:rPr>
+        <w:t>35</w:t>
+      </w:r>
+      <w:r>
+        <w:t>(2): p. S151-S160.</w:t>
+      </w:r>
+      <w:r>
+        <w:br/>
+      </w:r>
+    </w:p>
+    <w:p>
+      <w:pPr>
         <w:pStyle w:val="Heading2"/>
       </w:pPr>
-      <w:bookmarkStart w:id="20" w:name="_Toc15247888"/>
+      <w:r>
+        <w:rPr>
+          <w:color w:val="000000" w:themeColor="text1"/>
+        </w:rPr>
+        <w:fldChar w:fldCharType="end"/>
+      </w:r>
+      <w:bookmarkStart w:id="20" w:name="_Toc15689755"/>
       <w:r>
         <w:t>Document Revision</w:t>
       </w:r>
@@ -6413,9 +6472,9 @@
         <w:tblLook w:val="04A0" w:firstRow="1" w:lastRow="0" w:firstColumn="1" w:lastColumn="0" w:noHBand="0" w:noVBand="1"/>
       </w:tblPr>
       <w:tblGrid>
-        <w:gridCol w:w="1489"/>
-        <w:gridCol w:w="1328"/>
-        <w:gridCol w:w="1710"/>
+        <w:gridCol w:w="1620"/>
+        <w:gridCol w:w="801"/>
+        <w:gridCol w:w="2169"/>
         <w:gridCol w:w="1530"/>
         <w:gridCol w:w="3240"/>
       </w:tblGrid>
@@ -6425,9 +6484,9 @@
         </w:trPr>
         <w:tc>
           <w:tcPr>
-            <w:tcW w:w="0" w:type="auto"/>
+            <w:tcW w:w="1620" w:type="dxa"/>
             <w:tcBorders>
-              <w:top w:val="single" w:sz="12" w:space="0" w:color="auto"/>
+              <w:top w:val="nil"/>
               <w:bottom w:val="single" w:sz="12" w:space="0" w:color="auto"/>
             </w:tcBorders>
             <w:tcMar>
@@ -6445,14 +6504,14 @@
               </w:tabs>
               <w:spacing w:line="240" w:lineRule="auto"/>
               <w:rPr>
-                <w:rFonts w:eastAsia="Times New Roman"/>
+                <w:rFonts w:asciiTheme="majorHAnsi" w:eastAsia="Times New Roman" w:hAnsiTheme="majorHAnsi" w:cstheme="majorHAnsi"/>
                 <w:sz w:val="20"/>
                 <w:szCs w:val="20"/>
               </w:rPr>
             </w:pPr>
             <w:r>
               <w:rPr>
-                <w:rFonts w:eastAsia="Times New Roman"/>
+                <w:rFonts w:asciiTheme="majorHAnsi" w:eastAsia="Times New Roman" w:hAnsiTheme="majorHAnsi" w:cstheme="majorHAnsi"/>
                 <w:b/>
                 <w:bCs/>
                 <w:color w:val="000000"/>
@@ -6463,7 +6522,7 @@
             </w:r>
             <w:r>
               <w:rPr>
-                <w:rFonts w:eastAsia="Times New Roman"/>
+                <w:rFonts w:asciiTheme="majorHAnsi" w:eastAsia="Times New Roman" w:hAnsiTheme="majorHAnsi" w:cstheme="majorHAnsi"/>
                 <w:b/>
                 <w:bCs/>
                 <w:color w:val="000000"/>
@@ -6471,15 +6530,25 @@
                 <w:szCs w:val="20"/>
               </w:rPr>
               <w:br/>
-              <w:t>(YYYYMMDD)</w:t>
+            </w:r>
+            <w:r>
+              <w:rPr>
+                <w:rFonts w:asciiTheme="majorHAnsi" w:eastAsia="Times New Roman" w:hAnsiTheme="majorHAnsi" w:cstheme="majorHAnsi"/>
+                <w:b/>
+                <w:bCs/>
+                <w:color w:val="000000" w:themeColor="text1"/>
+                <w:sz w:val="16"/>
+                <w:szCs w:val="16"/>
+              </w:rPr>
+              <w:t>(YYYY-MMM-DD</w:t>
             </w:r>
           </w:p>
         </w:tc>
         <w:tc>
           <w:tcPr>
-            <w:tcW w:w="1328" w:type="dxa"/>
+            <w:tcW w:w="801" w:type="dxa"/>
             <w:tcBorders>
-              <w:top w:val="single" w:sz="12" w:space="0" w:color="auto"/>
+              <w:top w:val="nil"/>
               <w:bottom w:val="single" w:sz="12" w:space="0" w:color="auto"/>
             </w:tcBorders>
           </w:tcPr>
@@ -6490,7 +6559,7 @@
               </w:tabs>
               <w:spacing w:line="240" w:lineRule="auto"/>
               <w:rPr>
-                <w:rFonts w:eastAsia="Times New Roman"/>
+                <w:rFonts w:asciiTheme="majorHAnsi" w:eastAsia="Times New Roman" w:hAnsiTheme="majorHAnsi" w:cstheme="majorHAnsi"/>
                 <w:b/>
                 <w:bCs/>
                 <w:color w:val="000000"/>
@@ -6500,7 +6569,7 @@
             </w:pPr>
             <w:r>
               <w:rPr>
-                <w:rFonts w:eastAsia="Times New Roman"/>
+                <w:rFonts w:asciiTheme="majorHAnsi" w:eastAsia="Times New Roman" w:hAnsiTheme="majorHAnsi" w:cstheme="majorHAnsi"/>
                 <w:b/>
                 <w:bCs/>
                 <w:color w:val="000000"/>
@@ -6513,9 +6582,9 @@
         </w:tc>
         <w:tc>
           <w:tcPr>
-            <w:tcW w:w="1710" w:type="dxa"/>
+            <w:tcW w:w="2169" w:type="dxa"/>
             <w:tcBorders>
-              <w:top w:val="single" w:sz="12" w:space="0" w:color="auto"/>
+              <w:top w:val="nil"/>
               <w:bottom w:val="single" w:sz="12" w:space="0" w:color="auto"/>
             </w:tcBorders>
             <w:tcMar>
@@ -6533,14 +6602,14 @@
               </w:tabs>
               <w:spacing w:line="240" w:lineRule="auto"/>
               <w:rPr>
-                <w:rFonts w:eastAsia="Times New Roman"/>
+                <w:rFonts w:asciiTheme="majorHAnsi" w:eastAsia="Times New Roman" w:hAnsiTheme="majorHAnsi" w:cstheme="majorHAnsi"/>
                 <w:sz w:val="20"/>
                 <w:szCs w:val="20"/>
               </w:rPr>
             </w:pPr>
             <w:r>
               <w:rPr>
-                <w:rFonts w:eastAsia="Times New Roman"/>
+                <w:rFonts w:asciiTheme="majorHAnsi" w:eastAsia="Times New Roman" w:hAnsiTheme="majorHAnsi" w:cstheme="majorHAnsi"/>
                 <w:b/>
                 <w:bCs/>
                 <w:color w:val="000000"/>
@@ -6555,7 +6624,7 @@
           <w:tcPr>
             <w:tcW w:w="1530" w:type="dxa"/>
             <w:tcBorders>
-              <w:top w:val="single" w:sz="12" w:space="0" w:color="auto"/>
+              <w:top w:val="nil"/>
               <w:bottom w:val="single" w:sz="12" w:space="0" w:color="auto"/>
             </w:tcBorders>
             <w:tcMar>
@@ -6573,14 +6642,14 @@
               </w:tabs>
               <w:spacing w:line="240" w:lineRule="auto"/>
               <w:rPr>
-                <w:rFonts w:eastAsia="Times New Roman"/>
+                <w:rFonts w:asciiTheme="majorHAnsi" w:eastAsia="Times New Roman" w:hAnsiTheme="majorHAnsi" w:cstheme="majorHAnsi"/>
                 <w:sz w:val="20"/>
                 <w:szCs w:val="20"/>
               </w:rPr>
             </w:pPr>
             <w:r>
               <w:rPr>
-                <w:rFonts w:eastAsia="Times New Roman"/>
+                <w:rFonts w:asciiTheme="majorHAnsi" w:eastAsia="Times New Roman" w:hAnsiTheme="majorHAnsi" w:cstheme="majorHAnsi"/>
                 <w:b/>
                 <w:bCs/>
                 <w:color w:val="000000"/>
@@ -6595,7 +6664,7 @@
           <w:tcPr>
             <w:tcW w:w="3240" w:type="dxa"/>
             <w:tcBorders>
-              <w:top w:val="single" w:sz="12" w:space="0" w:color="auto"/>
+              <w:top w:val="nil"/>
               <w:bottom w:val="single" w:sz="12" w:space="0" w:color="auto"/>
             </w:tcBorders>
             <w:tcMar>
@@ -6613,14 +6682,14 @@
               </w:tabs>
               <w:spacing w:line="240" w:lineRule="auto"/>
               <w:rPr>
-                <w:rFonts w:eastAsia="Times New Roman"/>
+                <w:rFonts w:asciiTheme="majorHAnsi" w:eastAsia="Times New Roman" w:hAnsiTheme="majorHAnsi" w:cstheme="majorHAnsi"/>
                 <w:sz w:val="20"/>
                 <w:szCs w:val="20"/>
               </w:rPr>
             </w:pPr>
             <w:r>
               <w:rPr>
-                <w:rFonts w:eastAsia="Times New Roman"/>
+                <w:rFonts w:asciiTheme="majorHAnsi" w:eastAsia="Times New Roman" w:hAnsiTheme="majorHAnsi" w:cstheme="majorHAnsi"/>
                 <w:b/>
                 <w:bCs/>
                 <w:color w:val="000000"/>
@@ -6638,7 +6707,7 @@
         </w:trPr>
         <w:tc>
           <w:tcPr>
-            <w:tcW w:w="0" w:type="auto"/>
+            <w:tcW w:w="1620" w:type="dxa"/>
             <w:tcBorders>
               <w:top w:val="single" w:sz="12" w:space="0" w:color="auto"/>
             </w:tcBorders>
@@ -6657,24 +6726,23 @@
               </w:tabs>
               <w:spacing w:line="240" w:lineRule="auto"/>
               <w:rPr>
-                <w:rFonts w:eastAsia="Times New Roman"/>
+                <w:rFonts w:asciiTheme="majorHAnsi" w:eastAsia="Times New Roman" w:hAnsiTheme="majorHAnsi" w:cstheme="majorHAnsi"/>
                 <w:sz w:val="20"/>
                 <w:szCs w:val="20"/>
               </w:rPr>
             </w:pPr>
             <w:r>
               <w:rPr>
-                <w:rFonts w:eastAsia="Times New Roman"/>
-                <w:sz w:val="20"/>
-                <w:szCs w:val="20"/>
+                <w:rFonts w:asciiTheme="majorHAnsi" w:eastAsia="Times New Roman" w:hAnsiTheme="majorHAnsi" w:cstheme="majorHAnsi"/>
+                <w:color w:val="000000" w:themeColor="text1"/>
               </w:rPr>
-              <w:t>2018072019</w:t>
+              <w:t>2019-Aug-02</w:t>
             </w:r>
           </w:p>
         </w:tc>
         <w:tc>
           <w:tcPr>
-            <w:tcW w:w="1328" w:type="dxa"/>
+            <w:tcW w:w="801" w:type="dxa"/>
             <w:tcBorders>
               <w:top w:val="single" w:sz="12" w:space="0" w:color="auto"/>
             </w:tcBorders>
@@ -6686,7 +6754,7 @@
               </w:tabs>
               <w:spacing w:line="240" w:lineRule="auto"/>
               <w:rPr>
-                <w:rFonts w:eastAsia="Times New Roman"/>
+                <w:rFonts w:asciiTheme="majorHAnsi" w:eastAsia="Times New Roman" w:hAnsiTheme="majorHAnsi" w:cstheme="majorHAnsi"/>
                 <w:color w:val="000000"/>
                 <w:sz w:val="20"/>
                 <w:szCs w:val="20"/>
@@ -6694,7 +6762,7 @@
             </w:pPr>
             <w:r>
               <w:rPr>
-                <w:rFonts w:eastAsia="Times New Roman"/>
+                <w:rFonts w:asciiTheme="majorHAnsi" w:eastAsia="Times New Roman" w:hAnsiTheme="majorHAnsi" w:cstheme="majorHAnsi"/>
                 <w:color w:val="000000"/>
                 <w:sz w:val="20"/>
                 <w:szCs w:val="20"/>
@@ -6705,7 +6773,7 @@
         </w:tc>
         <w:tc>
           <w:tcPr>
-            <w:tcW w:w="1710" w:type="dxa"/>
+            <w:tcW w:w="2169" w:type="dxa"/>
             <w:tcBorders>
               <w:top w:val="single" w:sz="12" w:space="0" w:color="auto"/>
             </w:tcBorders>
@@ -6724,35 +6792,64 @@
               </w:tabs>
               <w:spacing w:line="240" w:lineRule="auto"/>
               <w:rPr>
-                <w:rFonts w:eastAsia="Times New Roman"/>
+                <w:rFonts w:asciiTheme="majorHAnsi" w:eastAsia="Times New Roman" w:hAnsiTheme="majorHAnsi" w:cstheme="majorHAnsi"/>
+                <w:color w:val="000000" w:themeColor="text1"/>
+              </w:rPr>
+            </w:pPr>
+            <w:r>
+              <w:rPr>
+                <w:rFonts w:asciiTheme="majorHAnsi" w:eastAsia="Times New Roman" w:hAnsiTheme="majorHAnsi" w:cstheme="majorHAnsi"/>
+                <w:color w:val="000000" w:themeColor="text1"/>
+              </w:rPr>
+              <w:t xml:space="preserve">Github repo: </w:t>
+            </w:r>
+          </w:p>
+          <w:p>
+            <w:pPr>
+              <w:tabs>
+                <w:tab w:val="left" w:pos="270"/>
+              </w:tabs>
+              <w:spacing w:line="240" w:lineRule="auto"/>
+              <w:rPr>
+                <w:rFonts w:asciiTheme="majorHAnsi" w:eastAsia="Times New Roman" w:hAnsiTheme="majorHAnsi" w:cstheme="majorHAnsi"/>
+                <w:color w:val="000000" w:themeColor="text1"/>
+              </w:rPr>
+            </w:pPr>
+            <w:hyperlink r:id="rId11" w:history="1">
+              <w:r>
+                <w:rPr>
+                  <w:rStyle w:val="Hyperlink"/>
+                  <w:rFonts w:asciiTheme="majorHAnsi" w:eastAsia="Times New Roman" w:hAnsiTheme="majorHAnsi" w:cstheme="majorHAnsi"/>
+                </w:rPr>
+                <w:t>http://bit.ly/2YFS3lM</w:t>
+              </w:r>
+            </w:hyperlink>
+            <w:r>
+              <w:rPr>
+                <w:rFonts w:asciiTheme="majorHAnsi" w:eastAsia="Times New Roman" w:hAnsiTheme="majorHAnsi" w:cstheme="majorHAnsi"/>
+                <w:color w:val="000000" w:themeColor="text1"/>
+              </w:rPr>
+              <w:t xml:space="preserve"> </w:t>
+            </w:r>
+          </w:p>
+          <w:p>
+            <w:pPr>
+              <w:tabs>
+                <w:tab w:val="left" w:pos="270"/>
+              </w:tabs>
+              <w:spacing w:line="240" w:lineRule="auto"/>
+              <w:rPr>
+                <w:rFonts w:asciiTheme="majorHAnsi" w:eastAsia="Times New Roman" w:hAnsiTheme="majorHAnsi" w:cstheme="majorHAnsi"/>
                 <w:sz w:val="20"/>
                 <w:szCs w:val="20"/>
               </w:rPr>
             </w:pPr>
             <w:r>
               <w:rPr>
-                <w:rFonts w:eastAsia="Times New Roman"/>
-                <w:sz w:val="20"/>
-                <w:szCs w:val="20"/>
+                <w:rFonts w:asciiTheme="majorHAnsi" w:eastAsia="Times New Roman" w:hAnsiTheme="majorHAnsi" w:cstheme="majorHAnsi"/>
+                <w:color w:val="000000" w:themeColor="text1"/>
               </w:rPr>
-              <w:t>&lt;</w:t>
-            </w:r>
-            <w:r>
-              <w:rPr>
-                <w:rFonts w:eastAsia="Times New Roman"/>
-                <w:sz w:val="20"/>
-                <w:szCs w:val="20"/>
-                <w:highlight w:val="yellow"/>
-              </w:rPr>
-              <w:t>DOI</w:t>
-            </w:r>
-            <w:r>
-              <w:rPr>
-                <w:rFonts w:eastAsia="Times New Roman"/>
-                <w:sz w:val="20"/>
-                <w:szCs w:val="20"/>
-              </w:rPr>
-              <w:t>&gt;</w:t>
+              <w:t xml:space="preserve">commit:  </w:t>
             </w:r>
           </w:p>
         </w:tc>
@@ -6777,14 +6874,14 @@
               </w:tabs>
               <w:spacing w:line="240" w:lineRule="auto"/>
               <w:rPr>
-                <w:rFonts w:eastAsia="Times New Roman"/>
+                <w:rFonts w:asciiTheme="majorHAnsi" w:eastAsia="Times New Roman" w:hAnsiTheme="majorHAnsi" w:cstheme="majorHAnsi"/>
                 <w:sz w:val="20"/>
                 <w:szCs w:val="20"/>
               </w:rPr>
             </w:pPr>
             <w:r>
               <w:rPr>
-                <w:rFonts w:eastAsia="Times New Roman"/>
+                <w:rFonts w:asciiTheme="majorHAnsi" w:eastAsia="Times New Roman" w:hAnsiTheme="majorHAnsi" w:cstheme="majorHAnsi"/>
                 <w:sz w:val="20"/>
                 <w:szCs w:val="20"/>
               </w:rPr>
@@ -6813,18 +6910,26 @@
               </w:tabs>
               <w:spacing w:line="240" w:lineRule="auto"/>
               <w:rPr>
-                <w:rFonts w:eastAsia="Times New Roman"/>
+                <w:rFonts w:asciiTheme="majorHAnsi" w:eastAsia="Times New Roman" w:hAnsiTheme="majorHAnsi" w:cstheme="majorHAnsi"/>
                 <w:sz w:val="20"/>
                 <w:szCs w:val="20"/>
               </w:rPr>
             </w:pPr>
             <w:r>
               <w:rPr>
-                <w:rFonts w:eastAsia="Times New Roman"/>
+                <w:rFonts w:asciiTheme="majorHAnsi" w:eastAsia="Times New Roman" w:hAnsiTheme="majorHAnsi" w:cstheme="majorHAnsi"/>
                 <w:sz w:val="20"/>
                 <w:szCs w:val="20"/>
               </w:rPr>
-              <w:t>Original template</w:t>
+              <w:t xml:space="preserve">Original </w:t>
+            </w:r>
+            <w:r>
+              <w:rPr>
+                <w:rFonts w:asciiTheme="majorHAnsi" w:eastAsia="Times New Roman" w:hAnsiTheme="majorHAnsi" w:cstheme="majorHAnsi"/>
+                <w:sz w:val="20"/>
+                <w:szCs w:val="20"/>
+              </w:rPr>
+              <w:t>instructions</w:t>
             </w:r>
           </w:p>
         </w:tc>
@@ -6835,7 +6940,10 @@
         </w:trPr>
         <w:tc>
           <w:tcPr>
-            <w:tcW w:w="0" w:type="auto"/>
+            <w:tcW w:w="1620" w:type="dxa"/>
+            <w:tcBorders>
+              <w:bottom w:val="nil"/>
+            </w:tcBorders>
             <w:tcMar>
               <w:top w:w="100" w:type="dxa"/>
               <w:left w:w="100" w:type="dxa"/>
@@ -6850,7 +6958,7 @@
               </w:tabs>
               <w:spacing w:line="240" w:lineRule="auto"/>
               <w:rPr>
-                <w:rFonts w:eastAsia="Times New Roman"/>
+                <w:rFonts w:asciiTheme="majorHAnsi" w:eastAsia="Times New Roman" w:hAnsiTheme="majorHAnsi" w:cstheme="majorHAnsi"/>
                 <w:sz w:val="20"/>
                 <w:szCs w:val="20"/>
               </w:rPr>
@@ -6859,7 +6967,10 @@
         </w:tc>
         <w:tc>
           <w:tcPr>
-            <w:tcW w:w="1328" w:type="dxa"/>
+            <w:tcW w:w="801" w:type="dxa"/>
+            <w:tcBorders>
+              <w:bottom w:val="nil"/>
+            </w:tcBorders>
           </w:tcPr>
           <w:p>
             <w:pPr>
@@ -6868,7 +6979,7 @@
               </w:tabs>
               <w:spacing w:line="240" w:lineRule="auto"/>
               <w:rPr>
-                <w:rFonts w:eastAsia="Times New Roman"/>
+                <w:rFonts w:asciiTheme="majorHAnsi" w:eastAsia="Times New Roman" w:hAnsiTheme="majorHAnsi" w:cstheme="majorHAnsi"/>
                 <w:color w:val="000000"/>
                 <w:sz w:val="20"/>
                 <w:szCs w:val="20"/>
@@ -6878,7 +6989,10 @@
         </w:tc>
         <w:tc>
           <w:tcPr>
-            <w:tcW w:w="1710" w:type="dxa"/>
+            <w:tcW w:w="2169" w:type="dxa"/>
+            <w:tcBorders>
+              <w:bottom w:val="nil"/>
+            </w:tcBorders>
             <w:tcMar>
               <w:top w:w="100" w:type="dxa"/>
               <w:left w:w="100" w:type="dxa"/>
@@ -6893,7 +7007,7 @@
               </w:tabs>
               <w:spacing w:line="240" w:lineRule="auto"/>
               <w:rPr>
-                <w:rFonts w:eastAsia="Times New Roman"/>
+                <w:rFonts w:asciiTheme="majorHAnsi" w:eastAsia="Times New Roman" w:hAnsiTheme="majorHAnsi" w:cstheme="majorHAnsi"/>
                 <w:sz w:val="20"/>
                 <w:szCs w:val="20"/>
                 <w:highlight w:val="yellow"/>
@@ -6904,6 +7018,9 @@
         <w:tc>
           <w:tcPr>
             <w:tcW w:w="1530" w:type="dxa"/>
+            <w:tcBorders>
+              <w:bottom w:val="nil"/>
+            </w:tcBorders>
             <w:tcMar>
               <w:top w:w="100" w:type="dxa"/>
               <w:left w:w="100" w:type="dxa"/>
@@ -6918,7 +7035,7 @@
               </w:tabs>
               <w:spacing w:line="240" w:lineRule="auto"/>
               <w:rPr>
-                <w:rFonts w:eastAsia="Times New Roman"/>
+                <w:rFonts w:asciiTheme="majorHAnsi" w:eastAsia="Times New Roman" w:hAnsiTheme="majorHAnsi" w:cstheme="majorHAnsi"/>
                 <w:sz w:val="20"/>
                 <w:szCs w:val="20"/>
               </w:rPr>
@@ -6928,6 +7045,9 @@
         <w:tc>
           <w:tcPr>
             <w:tcW w:w="3240" w:type="dxa"/>
+            <w:tcBorders>
+              <w:bottom w:val="nil"/>
+            </w:tcBorders>
             <w:tcMar>
               <w:top w:w="100" w:type="dxa"/>
               <w:left w:w="100" w:type="dxa"/>
@@ -6942,7 +7062,7 @@
               </w:tabs>
               <w:spacing w:line="240" w:lineRule="auto"/>
               <w:rPr>
-                <w:rFonts w:eastAsia="Times New Roman"/>
+                <w:rFonts w:asciiTheme="majorHAnsi" w:eastAsia="Times New Roman" w:hAnsiTheme="majorHAnsi" w:cstheme="majorHAnsi"/>
                 <w:sz w:val="20"/>
                 <w:szCs w:val="20"/>
               </w:rPr>
@@ -6971,9 +7091,17 @@
       <w:bookmarkStart w:id="21" w:name="_9tcmaj4i226l" w:colFirst="0" w:colLast="0"/>
       <w:bookmarkEnd w:id="21"/>
     </w:p>
+    <w:p>
+      <w:pPr>
+        <w:pStyle w:val="Normal1"/>
+        <w:rPr>
+          <w:color w:val="000000" w:themeColor="text1"/>
+        </w:rPr>
+      </w:pPr>
+    </w:p>
     <w:sectPr>
-      <w:headerReference w:type="default" r:id="rId16"/>
-      <w:footerReference w:type="default" r:id="rId17"/>
+      <w:headerReference w:type="default" r:id="rId12"/>
+      <w:footerReference w:type="default" r:id="rId13"/>
       <w:pgSz w:w="12240" w:h="15840"/>
       <w:pgMar w:top="1440" w:right="1440" w:bottom="1440" w:left="1440" w:header="720" w:footer="720" w:gutter="0"/>
       <w:pgNumType w:start="1"/>
@@ -7014,7 +7142,6 @@
     <w:pPr>
       <w:pStyle w:val="Footer"/>
       <w:rPr>
-        <w:b/>
         <w:bCs/>
         <w:color w:val="000000"/>
         <w:sz w:val="16"/>
@@ -7023,7 +7150,73 @@
     </w:pPr>
     <w:r>
       <w:rPr>
-        <w:b/>
+        <w:bCs/>
+        <w:color w:val="000000"/>
+        <w:sz w:val="16"/>
+        <w:szCs w:val="16"/>
+      </w:rPr>
+      <w:tab/>
+      <w:t>-</w:t>
+    </w:r>
+    <w:r>
+      <w:rPr>
+        <w:bCs/>
+        <w:color w:val="000000"/>
+        <w:sz w:val="16"/>
+        <w:szCs w:val="16"/>
+      </w:rPr>
+      <w:fldChar w:fldCharType="begin"/>
+    </w:r>
+    <w:r>
+      <w:rPr>
+        <w:bCs/>
+        <w:color w:val="000000"/>
+        <w:sz w:val="16"/>
+        <w:szCs w:val="16"/>
+      </w:rPr>
+      <w:instrText xml:space="preserve"> PAGE   \* MERGEFORMAT </w:instrText>
+    </w:r>
+    <w:r>
+      <w:rPr>
+        <w:bCs/>
+        <w:color w:val="000000"/>
+        <w:sz w:val="16"/>
+        <w:szCs w:val="16"/>
+      </w:rPr>
+      <w:fldChar w:fldCharType="separate"/>
+    </w:r>
+    <w:r>
+      <w:rPr>
+        <w:bCs/>
+        <w:noProof/>
+        <w:color w:val="000000"/>
+        <w:sz w:val="16"/>
+        <w:szCs w:val="16"/>
+      </w:rPr>
+      <w:t>7</w:t>
+    </w:r>
+    <w:r>
+      <w:rPr>
+        <w:bCs/>
+        <w:noProof/>
+        <w:color w:val="000000"/>
+        <w:sz w:val="16"/>
+        <w:szCs w:val="16"/>
+      </w:rPr>
+      <w:fldChar w:fldCharType="end"/>
+    </w:r>
+    <w:r>
+      <w:rPr>
+        <w:bCs/>
+        <w:noProof/>
+        <w:color w:val="000000"/>
+        <w:sz w:val="16"/>
+        <w:szCs w:val="16"/>
+      </w:rPr>
+      <w:t>-</w:t>
+    </w:r>
+    <w:r>
+      <w:rPr>
         <w:bCs/>
         <w:color w:val="000000"/>
         <w:sz w:val="16"/>
@@ -7036,10 +7229,17 @@
     <w:pPr>
       <w:pStyle w:val="Footer"/>
       <w:rPr>
-        <w:b/>
         <w:bCs/>
-        <w:noProof/>
         <w:color w:val="000000"/>
+        <w:sz w:val="16"/>
+        <w:szCs w:val="16"/>
+      </w:rPr>
+    </w:pPr>
+  </w:p>
+  <w:p>
+    <w:pPr>
+      <w:pStyle w:val="Footer"/>
+      <w:rPr>
         <w:sz w:val="16"/>
         <w:szCs w:val="16"/>
       </w:rPr>
@@ -7052,109 +7252,23 @@
         <w:sz w:val="16"/>
         <w:szCs w:val="16"/>
       </w:rPr>
-      <w:tab/>
-      <w:t>-</w:t>
+      <w:t>Source</w:t>
     </w:r>
     <w:r>
       <w:rPr>
-        <w:b/>
-        <w:bCs/>
         <w:color w:val="000000"/>
         <w:sz w:val="16"/>
         <w:szCs w:val="16"/>
       </w:rPr>
-      <w:fldChar w:fldCharType="begin"/>
+      <w:t xml:space="preserve">: </w:t>
     </w:r>
     <w:r>
       <w:rPr>
-        <w:b/>
-        <w:bCs/>
         <w:color w:val="000000"/>
         <w:sz w:val="16"/>
         <w:szCs w:val="16"/>
       </w:rPr>
-      <w:instrText xml:space="preserve"> PAGE   \* MERGEFORMAT </w:instrText>
-    </w:r>
-    <w:r>
-      <w:rPr>
-        <w:b/>
-        <w:bCs/>
-        <w:color w:val="000000"/>
-        <w:sz w:val="16"/>
-        <w:szCs w:val="16"/>
-      </w:rPr>
-      <w:fldChar w:fldCharType="separate"/>
-    </w:r>
-    <w:r>
-      <w:rPr>
-        <w:b/>
-        <w:bCs/>
-        <w:noProof/>
-        <w:color w:val="000000"/>
-        <w:sz w:val="16"/>
-        <w:szCs w:val="16"/>
-      </w:rPr>
-      <w:t>3</w:t>
-    </w:r>
-    <w:r>
-      <w:rPr>
-        <w:b/>
-        <w:bCs/>
-        <w:noProof/>
-        <w:color w:val="000000"/>
-        <w:sz w:val="16"/>
-        <w:szCs w:val="16"/>
-      </w:rPr>
-      <w:fldChar w:fldCharType="end"/>
-    </w:r>
-    <w:r>
-      <w:rPr>
-        <w:b/>
-        <w:bCs/>
-        <w:noProof/>
-        <w:color w:val="000000"/>
-        <w:sz w:val="16"/>
-        <w:szCs w:val="16"/>
-      </w:rPr>
-      <w:t>-</w:t>
-    </w:r>
-  </w:p>
-  <w:p>
-    <w:pPr>
-      <w:pStyle w:val="Footer"/>
-      <w:rPr>
-        <w:b/>
-        <w:bCs/>
-        <w:color w:val="000000"/>
-        <w:sz w:val="16"/>
-        <w:szCs w:val="16"/>
-      </w:rPr>
-    </w:pPr>
-  </w:p>
-  <w:p>
-    <w:pPr>
-      <w:pStyle w:val="Footer"/>
-      <w:rPr>
-        <w:i/>
-      </w:rPr>
-    </w:pPr>
-    <w:r>
-      <w:rPr>
-        <w:b/>
-        <w:bCs/>
-        <w:color w:val="000000"/>
-        <w:sz w:val="16"/>
-        <w:szCs w:val="16"/>
-      </w:rPr>
-      <w:t>Source</w:t>
-    </w:r>
-    <w:r>
-      <w:rPr>
-        <w:color w:val="000000"/>
-        <w:sz w:val="16"/>
-        <w:szCs w:val="16"/>
-      </w:rPr>
-      <w:t xml:space="preserve">: </w:t>
+      <w:t>DOI 10.17605/OSF.IO/N5GFP</w:t>
     </w:r>
     <w:r>
       <w:rPr>
@@ -7163,44 +7277,8 @@
         <w:sz w:val="16"/>
         <w:szCs w:val="16"/>
       </w:rPr>
-      <w:t xml:space="preserve">Robasky, et al </w:t>
+      <w:br/>
     </w:r>
-    <w:r>
-      <w:rPr>
-        <w:i/>
-        <w:color w:val="000000"/>
-        <w:sz w:val="16"/>
-        <w:szCs w:val="16"/>
-      </w:rPr>
-      <w:t>Protocol: Transdisciplinary Research Communications Set-up</w:t>
-    </w:r>
-    <w:r>
-      <w:rPr>
-        <w:i/>
-        <w:color w:val="000000"/>
-        <w:sz w:val="16"/>
-        <w:szCs w:val="16"/>
-      </w:rPr>
-      <w:t xml:space="preserve">. </w:t>
-    </w:r>
-    <w:r>
-      <w:rPr>
-        <w:i/>
-        <w:color w:val="FF0000"/>
-        <w:sz w:val="16"/>
-        <w:szCs w:val="16"/>
-      </w:rPr>
-      <w:t>&lt;DOI&gt;</w:t>
-    </w:r>
-  </w:p>
-  <w:p>
-    <w:pPr>
-      <w:pStyle w:val="Normal1"/>
-      <w:rPr>
-        <w:sz w:val="16"/>
-        <w:szCs w:val="16"/>
-      </w:rPr>
-    </w:pPr>
     <w:r>
       <w:rPr>
         <w:sz w:val="16"/>
@@ -10790,7 +10868,6 @@
   <w:style w:type="character" w:default="1" w:styleId="DefaultParagraphFont">
     <w:name w:val="Default Paragraph Font"/>
     <w:uiPriority w:val="1"/>
-    <w:semiHidden/>
     <w:unhideWhenUsed/>
   </w:style>
   <w:style w:type="table" w:default="1" w:styleId="TableNormal">
@@ -10816,6 +10893,7 @@
   </w:style>
   <w:style w:type="paragraph" w:customStyle="1" w:styleId="Normal1">
     <w:name w:val="Normal1"/>
+    <w:link w:val="Normal1Char"/>
   </w:style>
   <w:style w:type="paragraph" w:styleId="Title">
     <w:name w:val="Title"/>
@@ -11107,6 +11185,58 @@
     <w:rPr>
       <w:color w:val="0000FF" w:themeColor="hyperlink"/>
       <w:u w:val="single"/>
+    </w:rPr>
+  </w:style>
+  <w:style w:type="paragraph" w:customStyle="1" w:styleId="EndNoteBibliographyTitle">
+    <w:name w:val="EndNote Bibliography Title"/>
+    <w:basedOn w:val="Normal"/>
+    <w:link w:val="EndNoteBibliographyTitleChar"/>
+    <w:rsid w:val="004B19E6"/>
+    <w:pPr>
+      <w:jc w:val="center"/>
+    </w:pPr>
+    <w:rPr>
+      <w:noProof/>
+      <w:lang w:val="en-US"/>
+    </w:rPr>
+  </w:style>
+  <w:style w:type="character" w:customStyle="1" w:styleId="Normal1Char">
+    <w:name w:val="Normal1 Char"/>
+    <w:basedOn w:val="DefaultParagraphFont"/>
+    <w:link w:val="Normal1"/>
+    <w:rsid w:val="004B19E6"/>
+  </w:style>
+  <w:style w:type="character" w:customStyle="1" w:styleId="EndNoteBibliographyTitleChar">
+    <w:name w:val="EndNote Bibliography Title Char"/>
+    <w:basedOn w:val="Normal1Char"/>
+    <w:link w:val="EndNoteBibliographyTitle"/>
+    <w:rsid w:val="004B19E6"/>
+    <w:rPr>
+      <w:noProof/>
+      <w:lang w:val="en-US"/>
+    </w:rPr>
+  </w:style>
+  <w:style w:type="paragraph" w:customStyle="1" w:styleId="EndNoteBibliography">
+    <w:name w:val="EndNote Bibliography"/>
+    <w:basedOn w:val="Normal"/>
+    <w:link w:val="EndNoteBibliographyChar"/>
+    <w:rsid w:val="004B19E6"/>
+    <w:pPr>
+      <w:spacing w:line="240" w:lineRule="auto"/>
+    </w:pPr>
+    <w:rPr>
+      <w:noProof/>
+      <w:lang w:val="en-US"/>
+    </w:rPr>
+  </w:style>
+  <w:style w:type="character" w:customStyle="1" w:styleId="EndNoteBibliographyChar">
+    <w:name w:val="EndNote Bibliography Char"/>
+    <w:basedOn w:val="Normal1Char"/>
+    <w:link w:val="EndNoteBibliography"/>
+    <w:rsid w:val="004B19E6"/>
+    <w:rPr>
+      <w:noProof/>
+      <w:lang w:val="en-US"/>
     </w:rPr>
   </w:style>
 </w:styles>
@@ -11430,4 +11560,16 @@
   </a:objectDefaults>
   <a:extraClrSchemeLst/>
 </a:theme>
+</file>
+
+<file path=customXml/item1.xml><?xml version="1.0" encoding="utf-8"?>
+<b:Sources xmlns:b="http://schemas.openxmlformats.org/officeDocument/2006/bibliography" xmlns="http://schemas.openxmlformats.org/officeDocument/2006/bibliography" SelectedStyle="\MLASeventhEditionOfficeOnline.xsl" StyleName="MLA" Version="7"/>
+</file>
+
+<file path=customXml/itemProps1.xml><?xml version="1.0" encoding="utf-8"?>
+<ds:datastoreItem xmlns:ds="http://schemas.openxmlformats.org/officeDocument/2006/customXml" ds:itemID="{E8216D50-94FC-4A34-A8B3-9D7C1959D241}">
+  <ds:schemaRefs>
+    <ds:schemaRef ds:uri="http://schemas.openxmlformats.org/officeDocument/2006/bibliography"/>
+  </ds:schemaRefs>
+</ds:datastoreItem>
 </file>
</xml_diff>

<commit_message>
broadened servic ticket language
</commit_message>
<xml_diff>
--- a/templates/CF-1.Instructions.docx
+++ b/templates/CF-1.Instructions.docx
@@ -1,12 +1,11 @@
 
 <file path=word/document.xml><?xml version="1.0" encoding="utf-8"?>
-<w:document xmlns:wpc="http://schemas.microsoft.com/office/word/2010/wordprocessingCanvas" xmlns:cx="http://schemas.microsoft.com/office/drawing/2014/chartex" xmlns:cx1="http://schemas.microsoft.com/office/drawing/2015/9/8/chartex" xmlns:mc="http://schemas.openxmlformats.org/markup-compatibility/2006" xmlns:o="urn:schemas-microsoft-com:office:office" xmlns:r="http://schemas.openxmlformats.org/officeDocument/2006/relationships" xmlns:m="http://schemas.openxmlformats.org/officeDocument/2006/math" xmlns:v="urn:schemas-microsoft-com:vml" xmlns:wp14="http://schemas.microsoft.com/office/word/2010/wordprocessingDrawing" xmlns:wp="http://schemas.openxmlformats.org/drawingml/2006/wordprocessingDrawing" xmlns:w10="urn:schemas-microsoft-com:office:word" xmlns:w="http://schemas.openxmlformats.org/wordprocessingml/2006/main" xmlns:w14="http://schemas.microsoft.com/office/word/2010/wordml" xmlns:w15="http://schemas.microsoft.com/office/word/2012/wordml" xmlns:w16se="http://schemas.microsoft.com/office/word/2015/wordml/symex" xmlns:wpg="http://schemas.microsoft.com/office/word/2010/wordprocessingGroup" xmlns:wpi="http://schemas.microsoft.com/office/word/2010/wordprocessingInk" xmlns:wne="http://schemas.microsoft.com/office/word/2006/wordml" xmlns:wps="http://schemas.microsoft.com/office/word/2010/wordprocessingShape" mc:Ignorable="w14 w15 w16se wp14">
+<w:document xmlns:wpc="http://schemas.microsoft.com/office/word/2010/wordprocessingCanvas" xmlns:cx="http://schemas.microsoft.com/office/drawing/2014/chartex" xmlns:cx1="http://schemas.microsoft.com/office/drawing/2015/9/8/chartex" xmlns:cx2="http://schemas.microsoft.com/office/drawing/2015/10/21/chartex" xmlns:cx3="http://schemas.microsoft.com/office/drawing/2016/5/9/chartex" xmlns:cx4="http://schemas.microsoft.com/office/drawing/2016/5/10/chartex" xmlns:cx5="http://schemas.microsoft.com/office/drawing/2016/5/11/chartex" xmlns:cx6="http://schemas.microsoft.com/office/drawing/2016/5/12/chartex" xmlns:cx7="http://schemas.microsoft.com/office/drawing/2016/5/13/chartex" xmlns:cx8="http://schemas.microsoft.com/office/drawing/2016/5/14/chartex" xmlns:mc="http://schemas.openxmlformats.org/markup-compatibility/2006" xmlns:aink="http://schemas.microsoft.com/office/drawing/2016/ink" xmlns:am3d="http://schemas.microsoft.com/office/drawing/2017/model3d" xmlns:o="urn:schemas-microsoft-com:office:office" xmlns:r="http://schemas.openxmlformats.org/officeDocument/2006/relationships" xmlns:m="http://schemas.openxmlformats.org/officeDocument/2006/math" xmlns:v="urn:schemas-microsoft-com:vml" xmlns:wp14="http://schemas.microsoft.com/office/word/2010/wordprocessingDrawing" xmlns:wp="http://schemas.openxmlformats.org/drawingml/2006/wordprocessingDrawing" xmlns:w10="urn:schemas-microsoft-com:office:word" xmlns:w="http://schemas.openxmlformats.org/wordprocessingml/2006/main" xmlns:w14="http://schemas.microsoft.com/office/word/2010/wordml" xmlns:w15="http://schemas.microsoft.com/office/word/2012/wordml" xmlns:w16cid="http://schemas.microsoft.com/office/word/2016/wordml/cid" xmlns:w16se="http://schemas.microsoft.com/office/word/2015/wordml/symex" xmlns:wpg="http://schemas.microsoft.com/office/word/2010/wordprocessingGroup" xmlns:wpi="http://schemas.microsoft.com/office/word/2010/wordprocessingInk" xmlns:wne="http://schemas.microsoft.com/office/word/2006/wordml" xmlns:wps="http://schemas.microsoft.com/office/word/2010/wordprocessingShape" mc:Ignorable="w14 w15 w16se w16cid wp14">
   <w:body>
     <w:p>
       <w:pPr>
         <w:pStyle w:val="Title"/>
         <w:rPr>
-          <w:rFonts w:ascii="Calibri Light" w:hAnsi="Calibri Light" w:cs="Calibri Light"/>
           <w:b/>
           <w:color w:val="000000" w:themeColor="text1"/>
           <w:sz w:val="56"/>
@@ -15,7 +14,6 @@
       </w:pPr>
       <w:r>
         <w:rPr>
-          <w:rFonts w:ascii="Calibri Light" w:hAnsi="Calibri Light" w:cs="Calibri Light"/>
           <w:b/>
           <w:color w:val="000000" w:themeColor="text1"/>
           <w:sz w:val="56"/>
@@ -25,7 +23,6 @@
       </w:r>
       <w:r>
         <w:rPr>
-          <w:rFonts w:ascii="Calibri Light" w:hAnsi="Calibri Light" w:cs="Calibri Light"/>
           <w:b/>
           <w:color w:val="000000" w:themeColor="text1"/>
           <w:sz w:val="56"/>
@@ -35,7 +32,6 @@
       </w:r>
       <w:r>
         <w:rPr>
-          <w:rFonts w:ascii="Calibri Light" w:hAnsi="Calibri Light" w:cs="Calibri Light"/>
           <w:b/>
           <w:color w:val="000000" w:themeColor="text1"/>
           <w:sz w:val="56"/>
@@ -83,7 +79,6 @@
       <w:pPr>
         <w:pStyle w:val="Title"/>
         <w:rPr>
-          <w:rFonts w:ascii="Calibri Light" w:hAnsi="Calibri Light" w:cs="Calibri Light"/>
           <w:b/>
           <w:color w:val="000000" w:themeColor="text1"/>
           <w:sz w:val="40"/>
@@ -92,7 +87,6 @@
       </w:pPr>
       <w:r>
         <w:rPr>
-          <w:rFonts w:ascii="Calibri Light" w:hAnsi="Calibri Light" w:cs="Calibri Light"/>
           <w:b/>
           <w:color w:val="000000" w:themeColor="text1"/>
           <w:sz w:val="40"/>
@@ -145,14 +139,14 @@
           <w:shd w:val="clear" w:color="auto" w:fill="FFFFFF"/>
           <w:lang w:val="en-US"/>
         </w:rPr>
-        <w:t>77ec722</w:t>
-      </w:r>
-      <w:r>
-        <w:rPr>
-          <w:b/>
-          <w:color w:val="000000" w:themeColor="text1"/>
-        </w:rPr>
-        <w:t xml:space="preserve"> revision of CF-1)</w:t>
+        <w:t xml:space="preserve">f4089d7 </w:t>
+      </w:r>
+      <w:r>
+        <w:rPr>
+          <w:b/>
+          <w:color w:val="000000" w:themeColor="text1"/>
+        </w:rPr>
+        <w:t>revision of CF-1)</w:t>
       </w:r>
     </w:p>
     <w:p>
@@ -169,8 +163,6 @@
           <w:szCs w:val="16"/>
         </w:rPr>
       </w:pPr>
-      <w:bookmarkStart w:id="0" w:name="_GoBack"/>
-      <w:bookmarkEnd w:id="0"/>
     </w:p>
     <w:p>
       <w:pPr>
@@ -211,8 +203,14 @@
         <w:p>
           <w:pPr>
             <w:pStyle w:val="TOCHeading"/>
+            <w:rPr>
+              <w:rFonts w:ascii="Arial" w:hAnsi="Arial" w:cs="Arial"/>
+            </w:rPr>
           </w:pPr>
           <w:r>
+            <w:rPr>
+              <w:rFonts w:ascii="Arial" w:hAnsi="Arial" w:cs="Arial"/>
+            </w:rPr>
             <w:t>Contents</w:t>
           </w:r>
         </w:p>
@@ -223,7 +221,7 @@
               <w:tab w:val="right" w:leader="dot" w:pos="9350"/>
             </w:tabs>
             <w:rPr>
-              <w:rFonts w:asciiTheme="minorHAnsi" w:eastAsiaTheme="minorEastAsia" w:hAnsiTheme="minorHAnsi" w:cstheme="minorBidi"/>
+              <w:rFonts w:eastAsiaTheme="minorEastAsia"/>
               <w:noProof/>
               <w:lang w:val="en-US"/>
             </w:rPr>
@@ -302,7 +300,7 @@
               <w:tab w:val="right" w:leader="dot" w:pos="9350"/>
             </w:tabs>
             <w:rPr>
-              <w:rFonts w:asciiTheme="minorHAnsi" w:eastAsiaTheme="minorEastAsia" w:hAnsiTheme="minorHAnsi" w:cstheme="minorBidi"/>
+              <w:rFonts w:eastAsiaTheme="minorEastAsia"/>
               <w:noProof/>
               <w:lang w:val="en-US"/>
             </w:rPr>
@@ -372,7 +370,7 @@
               <w:tab w:val="right" w:leader="dot" w:pos="9350"/>
             </w:tabs>
             <w:rPr>
-              <w:rFonts w:asciiTheme="minorHAnsi" w:eastAsiaTheme="minorEastAsia" w:hAnsiTheme="minorHAnsi" w:cstheme="minorBidi"/>
+              <w:rFonts w:eastAsiaTheme="minorEastAsia"/>
               <w:noProof/>
               <w:lang w:val="en-US"/>
             </w:rPr>
@@ -442,7 +440,7 @@
               <w:tab w:val="right" w:leader="dot" w:pos="9350"/>
             </w:tabs>
             <w:rPr>
-              <w:rFonts w:asciiTheme="minorHAnsi" w:eastAsiaTheme="minorEastAsia" w:hAnsiTheme="minorHAnsi" w:cstheme="minorBidi"/>
+              <w:rFonts w:eastAsiaTheme="minorEastAsia"/>
               <w:noProof/>
               <w:lang w:val="en-US"/>
             </w:rPr>
@@ -512,7 +510,7 @@
               <w:tab w:val="right" w:leader="dot" w:pos="9350"/>
             </w:tabs>
             <w:rPr>
-              <w:rFonts w:asciiTheme="minorHAnsi" w:eastAsiaTheme="minorEastAsia" w:hAnsiTheme="minorHAnsi" w:cstheme="minorBidi"/>
+              <w:rFonts w:eastAsiaTheme="minorEastAsia"/>
               <w:noProof/>
               <w:lang w:val="en-US"/>
             </w:rPr>
@@ -582,7 +580,7 @@
               <w:tab w:val="right" w:leader="dot" w:pos="9350"/>
             </w:tabs>
             <w:rPr>
-              <w:rFonts w:asciiTheme="minorHAnsi" w:eastAsiaTheme="minorEastAsia" w:hAnsiTheme="minorHAnsi" w:cstheme="minorBidi"/>
+              <w:rFonts w:eastAsiaTheme="minorEastAsia"/>
               <w:noProof/>
               <w:lang w:val="en-US"/>
             </w:rPr>
@@ -652,7 +650,7 @@
               <w:tab w:val="right" w:leader="dot" w:pos="9350"/>
             </w:tabs>
             <w:rPr>
-              <w:rFonts w:asciiTheme="minorHAnsi" w:eastAsiaTheme="minorEastAsia" w:hAnsiTheme="minorHAnsi" w:cstheme="minorBidi"/>
+              <w:rFonts w:eastAsiaTheme="minorEastAsia"/>
               <w:noProof/>
               <w:lang w:val="en-US"/>
             </w:rPr>
@@ -722,7 +720,7 @@
               <w:tab w:val="right" w:leader="dot" w:pos="9350"/>
             </w:tabs>
             <w:rPr>
-              <w:rFonts w:asciiTheme="minorHAnsi" w:eastAsiaTheme="minorEastAsia" w:hAnsiTheme="minorHAnsi" w:cstheme="minorBidi"/>
+              <w:rFonts w:eastAsiaTheme="minorEastAsia"/>
               <w:noProof/>
               <w:lang w:val="en-US"/>
             </w:rPr>
@@ -792,7 +790,7 @@
               <w:tab w:val="right" w:leader="dot" w:pos="9350"/>
             </w:tabs>
             <w:rPr>
-              <w:rFonts w:asciiTheme="minorHAnsi" w:eastAsiaTheme="minorEastAsia" w:hAnsiTheme="minorHAnsi" w:cstheme="minorBidi"/>
+              <w:rFonts w:eastAsiaTheme="minorEastAsia"/>
               <w:noProof/>
               <w:lang w:val="en-US"/>
             </w:rPr>
@@ -884,14 +882,14 @@
           <w:color w:val="000000" w:themeColor="text1"/>
         </w:rPr>
       </w:pPr>
-      <w:bookmarkStart w:id="1" w:name="_Toc15689747"/>
+      <w:bookmarkStart w:id="0" w:name="_Toc15689747"/>
       <w:r>
         <w:rPr>
           <w:color w:val="000000" w:themeColor="text1"/>
         </w:rPr>
         <w:t>General Instructions</w:t>
       </w:r>
-      <w:bookmarkEnd w:id="1"/>
+      <w:bookmarkEnd w:id="0"/>
     </w:p>
     <w:p>
       <w:pPr>
@@ -900,14 +898,14 @@
           <w:color w:val="000000" w:themeColor="text1"/>
         </w:rPr>
       </w:pPr>
-      <w:bookmarkStart w:id="2" w:name="_Toc15689748"/>
+      <w:bookmarkStart w:id="1" w:name="_Toc15689748"/>
       <w:r>
         <w:rPr>
           <w:color w:val="000000" w:themeColor="text1"/>
         </w:rPr>
         <w:t>How to Get Help, Find the Latest Releases, and Contribute</w:t>
       </w:r>
-      <w:bookmarkEnd w:id="2"/>
+      <w:bookmarkEnd w:id="1"/>
     </w:p>
     <w:p>
       <w:pPr>
@@ -955,8 +953,13 @@
       <w:r>
         <w:t xml:space="preserve">please visit the </w:t>
       </w:r>
-      <w:r>
-        <w:t>github repo dedicated to Transdisciplinary Science templates:</w:t>
+      <w:proofErr w:type="spellStart"/>
+      <w:r>
+        <w:t>github</w:t>
+      </w:r>
+      <w:proofErr w:type="spellEnd"/>
+      <w:r>
+        <w:t xml:space="preserve"> repo dedicated to Transdisciplinary Science templates:</w:t>
       </w:r>
     </w:p>
     <w:p>
@@ -993,7 +996,7 @@
           <w:color w:val="000000" w:themeColor="text1"/>
         </w:rPr>
       </w:pPr>
-      <w:bookmarkStart w:id="3" w:name="_Toc15689749"/>
+      <w:bookmarkStart w:id="2" w:name="_Toc15689749"/>
       <w:r>
         <w:rPr>
           <w:color w:val="000000" w:themeColor="text1"/>
@@ -1001,7 +1004,7 @@
         <w:lastRenderedPageBreak/>
         <w:t>Purpose of CF-1</w:t>
       </w:r>
-      <w:bookmarkEnd w:id="3"/>
+      <w:bookmarkEnd w:id="2"/>
     </w:p>
     <w:p>
       <w:pPr>
@@ -1113,14 +1116,14 @@
           <w:color w:val="000000" w:themeColor="text1"/>
         </w:rPr>
       </w:pPr>
-      <w:bookmarkStart w:id="4" w:name="_Toc15689750"/>
+      <w:bookmarkStart w:id="3" w:name="_Toc15689750"/>
       <w:r>
         <w:rPr>
           <w:color w:val="000000" w:themeColor="text1"/>
         </w:rPr>
         <w:t>Reminders</w:t>
       </w:r>
-      <w:bookmarkEnd w:id="4"/>
+      <w:bookmarkEnd w:id="3"/>
     </w:p>
     <w:p>
       <w:pPr>
@@ -1184,14 +1187,14 @@
           <w:color w:val="000000" w:themeColor="text1"/>
         </w:rPr>
       </w:pPr>
-      <w:bookmarkStart w:id="5" w:name="_Toc15689751"/>
+      <w:bookmarkStart w:id="4" w:name="_Toc15689751"/>
       <w:r>
         <w:rPr>
           <w:color w:val="000000" w:themeColor="text1"/>
         </w:rPr>
         <w:t>Specific Instructions</w:t>
       </w:r>
-      <w:bookmarkEnd w:id="5"/>
+      <w:bookmarkEnd w:id="4"/>
     </w:p>
     <w:p>
       <w:pPr>
@@ -1249,7 +1252,18 @@
           <w:szCs w:val="22"/>
           <w:lang w:val="en"/>
         </w:rPr>
-        <w:t>You can adjust t</w:t>
+        <w:t xml:space="preserve">You can adjust </w:t>
+      </w:r>
+      <w:proofErr w:type="spellStart"/>
+      <w:r>
+        <w:rPr>
+          <w:rFonts w:ascii="Arial" w:hAnsi="Arial" w:cs="Arial"/>
+          <w:color w:val="000000" w:themeColor="text1"/>
+          <w:sz w:val="22"/>
+          <w:szCs w:val="22"/>
+          <w:lang w:val="en"/>
+        </w:rPr>
+        <w:t>t</w:t>
       </w:r>
       <w:r>
         <w:rPr>
@@ -1259,7 +1273,18 @@
           <w:sz w:val="22"/>
           <w:szCs w:val="22"/>
         </w:rPr>
-        <w:t xml:space="preserve">he order </w:t>
+        <w:t>he</w:t>
+      </w:r>
+      <w:proofErr w:type="spellEnd"/>
+      <w:r>
+        <w:rPr>
+          <w:rFonts w:ascii="Arial" w:hAnsi="Arial" w:cs="Arial"/>
+          <w:bCs/>
+          <w:color w:val="000000" w:themeColor="text1"/>
+          <w:sz w:val="22"/>
+          <w:szCs w:val="22"/>
+        </w:rPr>
+        <w:t xml:space="preserve"> order </w:t>
       </w:r>
       <w:r>
         <w:rPr>
@@ -1390,11 +1415,31 @@
         <w:rPr>
           <w:rFonts w:ascii="Arial" w:hAnsi="Arial" w:cs="Arial"/>
           <w:color w:val="333333"/>
-          <w:sz w:val="21"/>
-          <w:szCs w:val="21"/>
+          <w:sz w:val="22"/>
+          <w:szCs w:val="22"/>
           <w:shd w:val="clear" w:color="auto" w:fill="FFFFFF"/>
         </w:rPr>
-        <w:t>Robasky, Kimberly, Margaret Gold, Rebecca Boyles, Kira Bradford, W. Christopher Lenhardt, and Stanley C Ahalt. 2019. “Transdisciplinary Team Science Protocols.” OSF. August 3. doi:10.17605/OSF.IO/67RQ8.</w:t>
+        <w:t xml:space="preserve">Robasky, </w:t>
+      </w:r>
+      <w:r>
+        <w:rPr>
+          <w:rFonts w:ascii="Arial" w:hAnsi="Arial" w:cs="Arial"/>
+          <w:color w:val="333333"/>
+          <w:sz w:val="22"/>
+          <w:szCs w:val="22"/>
+          <w:shd w:val="clear" w:color="auto" w:fill="FFFFFF"/>
+        </w:rPr>
+        <w:t>et al</w:t>
+      </w:r>
+      <w:r>
+        <w:rPr>
+          <w:rFonts w:ascii="Arial" w:hAnsi="Arial" w:cs="Arial"/>
+          <w:color w:val="333333"/>
+          <w:sz w:val="22"/>
+          <w:szCs w:val="22"/>
+          <w:shd w:val="clear" w:color="auto" w:fill="FFFFFF"/>
+        </w:rPr>
+        <w:t>, 2019. “Transdisciplinary Team Science Protocols.” OSF. August 3. doi:10.17605/OSF.IO/67RQ8.</w:t>
       </w:r>
     </w:p>
     <w:p>
@@ -1410,10 +1455,10 @@
           <w:szCs w:val="28"/>
         </w:rPr>
       </w:pPr>
-      <w:bookmarkStart w:id="6" w:name="_hklrtpkgltst" w:colFirst="0" w:colLast="0"/>
-      <w:bookmarkStart w:id="7" w:name="_xmhefab9el5e" w:colFirst="0" w:colLast="0"/>
+      <w:bookmarkStart w:id="5" w:name="_hklrtpkgltst" w:colFirst="0" w:colLast="0"/>
+      <w:bookmarkStart w:id="6" w:name="_xmhefab9el5e" w:colFirst="0" w:colLast="0"/>
+      <w:bookmarkEnd w:id="5"/>
       <w:bookmarkEnd w:id="6"/>
-      <w:bookmarkEnd w:id="7"/>
       <w:r>
         <w:rPr>
           <w:b/>
@@ -1453,13 +1498,7 @@
         <w:rPr>
           <w:color w:val="000000" w:themeColor="text1"/>
         </w:rPr>
-        <w:t>This simple protocol is designed to be extended and mo</w:t>
-      </w:r>
-      <w:r>
-        <w:rPr>
-          <w:color w:val="000000" w:themeColor="text1"/>
-        </w:rPr>
-        <w:t xml:space="preserve">dified to suit individual needs, including the “Part 1. Overview” section of the CF-1 and this guidance document itself. </w:t>
+        <w:t xml:space="preserve">This simple protocol is designed to be extended and modified to suit individual needs, including the “Part 1. Overview” section of the CF-1 and this guidance document itself. </w:t>
       </w:r>
     </w:p>
     <w:p>
@@ -1497,7 +1536,7 @@
           <w:szCs w:val="28"/>
         </w:rPr>
         <w:lastRenderedPageBreak/>
-        <w:t>Part 2</w:t>
+        <w:t>Part 2.</w:t>
       </w:r>
       <w:r>
         <w:rPr>
@@ -1506,15 +1545,6 @@
           <w:sz w:val="28"/>
           <w:szCs w:val="28"/>
         </w:rPr>
-        <w:t>.</w:t>
-      </w:r>
-      <w:r>
-        <w:rPr>
-          <w:b/>
-          <w:color w:val="000000" w:themeColor="text1"/>
-          <w:sz w:val="28"/>
-          <w:szCs w:val="28"/>
-        </w:rPr>
         <w:t xml:space="preserve"> Procedures</w:t>
       </w:r>
     </w:p>
@@ -1526,8 +1556,8 @@
           <w:color w:val="000000" w:themeColor="text1"/>
         </w:rPr>
       </w:pPr>
-      <w:bookmarkStart w:id="8" w:name="_vo2bsiqelv3m" w:colFirst="0" w:colLast="0"/>
-      <w:bookmarkEnd w:id="8"/>
+      <w:bookmarkStart w:id="7" w:name="_vo2bsiqelv3m" w:colFirst="0" w:colLast="0"/>
+      <w:bookmarkEnd w:id="7"/>
       <w:r>
         <w:rPr>
           <w:color w:val="000000" w:themeColor="text1"/>
@@ -1544,8 +1574,8 @@
           <w:szCs w:val="24"/>
         </w:rPr>
       </w:pPr>
-      <w:bookmarkStart w:id="9" w:name="_2f3y7cq27lq5" w:colFirst="0" w:colLast="0"/>
-      <w:bookmarkEnd w:id="9"/>
+      <w:bookmarkStart w:id="8" w:name="_2f3y7cq27lq5" w:colFirst="0" w:colLast="0"/>
+      <w:bookmarkEnd w:id="8"/>
       <w:r>
         <w:rPr>
           <w:b/>
@@ -1604,7 +1634,21 @@
         <w:rPr>
           <w:color w:val="000000" w:themeColor="text1"/>
         </w:rPr>
-        <w:t xml:space="preserve">Some of the documents listed in this section may need to be created or adapted by the CF rather than the Funding Body, but must nevertheless be complete before planning can begin. </w:t>
+        <w:t xml:space="preserve">Some of the documents listed in this section may need to be created or adapted by the CF rather than the Funding </w:t>
+      </w:r>
+      <w:proofErr w:type="gramStart"/>
+      <w:r>
+        <w:rPr>
+          <w:color w:val="000000" w:themeColor="text1"/>
+        </w:rPr>
+        <w:t>Body, but</w:t>
+      </w:r>
+      <w:proofErr w:type="gramEnd"/>
+      <w:r>
+        <w:rPr>
+          <w:color w:val="000000" w:themeColor="text1"/>
+        </w:rPr>
+        <w:t xml:space="preserve"> must nevertheless be complete before planning can begin. </w:t>
       </w:r>
     </w:p>
     <w:p>
@@ -1711,31 +1755,7 @@
         <w:rPr>
           <w:color w:val="000000" w:themeColor="text1"/>
         </w:rPr>
-        <w:t xml:space="preserve"> Sub-team leader details, such as</w:t>
-      </w:r>
-      <w:r>
-        <w:rPr>
-          <w:color w:val="000000" w:themeColor="text1"/>
-        </w:rPr>
-        <w:t xml:space="preserve"> </w:t>
-      </w:r>
-      <w:r>
-        <w:rPr>
-          <w:color w:val="000000" w:themeColor="text1"/>
-        </w:rPr>
-        <w:t xml:space="preserve">contact, location, proposal, </w:t>
-      </w:r>
-      <w:r>
-        <w:rPr>
-          <w:color w:val="000000" w:themeColor="text1"/>
-        </w:rPr>
-        <w:t>and funding</w:t>
-      </w:r>
-      <w:r>
-        <w:rPr>
-          <w:color w:val="000000" w:themeColor="text1"/>
-        </w:rPr>
-        <w:t xml:space="preserve"> might also be included.</w:t>
+        <w:t xml:space="preserve"> Sub-team leader details, such as contact, location, proposal, and funding might also be included.</w:t>
       </w:r>
     </w:p>
     <w:p>
@@ -1789,13 +1809,7 @@
         <w:rPr>
           <w:color w:val="000000" w:themeColor="text1"/>
         </w:rPr>
-        <w:t xml:space="preserve"> I</w:t>
-      </w:r>
-      <w:r>
-        <w:rPr>
-          <w:color w:val="000000" w:themeColor="text1"/>
-        </w:rPr>
-        <w:t xml:space="preserve">nclude </w:t>
+        <w:t xml:space="preserve"> Include </w:t>
       </w:r>
       <w:r>
         <w:rPr>
@@ -1878,8 +1892,8 @@
         </w:rPr>
         <w:t xml:space="preserve">Include contact and location details of the assembled CF members, their responsibilities, </w:t>
       </w:r>
-      <w:bookmarkStart w:id="10" w:name="_h80ndzl8kmhc" w:colFirst="0" w:colLast="0"/>
-      <w:bookmarkEnd w:id="10"/>
+      <w:bookmarkStart w:id="9" w:name="_h80ndzl8kmhc" w:colFirst="0" w:colLast="0"/>
+      <w:bookmarkEnd w:id="9"/>
       <w:r>
         <w:rPr>
           <w:color w:val="000000" w:themeColor="text1"/>
@@ -1944,6 +1958,9 @@
       <w:pPr>
         <w:pStyle w:val="NormalWeb"/>
         <w:spacing w:before="0" w:beforeAutospacing="0" w:after="200" w:afterAutospacing="0"/>
+        <w:rPr>
+          <w:rFonts w:ascii="Arial" w:hAnsi="Arial" w:cs="Arial"/>
+        </w:rPr>
       </w:pPr>
       <w:r>
         <w:rPr>
@@ -1984,17 +2001,7 @@
           <w:sz w:val="22"/>
           <w:szCs w:val="22"/>
         </w:rPr>
-        <w:t xml:space="preserve">, drafting them if necessary, </w:t>
-      </w:r>
-      <w:r>
-        <w:rPr>
-          <w:rFonts w:ascii="Arial" w:hAnsi="Arial" w:cs="Arial"/>
-          <w:bCs/>
-          <w:color w:val="000000" w:themeColor="text1"/>
-          <w:sz w:val="22"/>
-          <w:szCs w:val="22"/>
-        </w:rPr>
-        <w:t xml:space="preserve">to </w:t>
+        <w:t xml:space="preserve">, drafting them if necessary, to </w:t>
       </w:r>
       <w:r>
         <w:rPr>
@@ -2278,31 +2285,7 @@
         <w:rPr>
           <w:color w:val="000000" w:themeColor="text1"/>
         </w:rPr>
-        <w:t>You may draft the C</w:t>
-      </w:r>
-      <w:r>
-        <w:rPr>
-          <w:color w:val="000000" w:themeColor="text1"/>
-        </w:rPr>
-        <w:t xml:space="preserve">ode of </w:t>
-      </w:r>
-      <w:r>
-        <w:rPr>
-          <w:color w:val="000000" w:themeColor="text1"/>
-        </w:rPr>
-        <w:t>C</w:t>
-      </w:r>
-      <w:r>
-        <w:rPr>
-          <w:color w:val="000000" w:themeColor="text1"/>
-        </w:rPr>
-        <w:t>onduct</w:t>
-      </w:r>
-      <w:r>
-        <w:rPr>
-          <w:color w:val="000000" w:themeColor="text1"/>
-        </w:rPr>
-        <w:t xml:space="preserve"> to subsume the conflict resolution policy</w:t>
+        <w:t>You may draft the Code of Conduct to subsume the conflict resolution policy</w:t>
       </w:r>
       <w:r>
         <w:rPr>
@@ -2598,13 +2581,7 @@
         <w:rPr>
           <w:color w:val="000000" w:themeColor="text1"/>
         </w:rPr>
-        <w:t xml:space="preserve"> must also address any </w:t>
-      </w:r>
-      <w:r>
-        <w:rPr>
-          <w:color w:val="000000" w:themeColor="text1"/>
-        </w:rPr>
-        <w:t>retraining</w:t>
+        <w:t xml:space="preserve"> must also address any retraining</w:t>
       </w:r>
       <w:r>
         <w:rPr>
@@ -2629,7 +2606,21 @@
         <w:rPr>
           <w:color w:val="000000" w:themeColor="text1"/>
         </w:rPr>
-        <w:t xml:space="preserve">name the github </w:t>
+        <w:t xml:space="preserve">name the </w:t>
+      </w:r>
+      <w:proofErr w:type="spellStart"/>
+      <w:r>
+        <w:rPr>
+          <w:color w:val="000000" w:themeColor="text1"/>
+        </w:rPr>
+        <w:t>github</w:t>
+      </w:r>
+      <w:proofErr w:type="spellEnd"/>
+      <w:r>
+        <w:rPr>
+          <w:color w:val="000000" w:themeColor="text1"/>
+        </w:rPr>
+        <w:t xml:space="preserve"> </w:t>
       </w:r>
       <w:r>
         <w:rPr>
@@ -2692,7 +2683,45 @@
         <w:rPr>
           <w:color w:val="000000" w:themeColor="text1"/>
         </w:rPr>
-        <w:t xml:space="preserve"> that drive change. Consider carefully whether or not to add the overhead of a service ticket platform to the Collaboration Technology Platform (CTP).</w:t>
+        <w:t xml:space="preserve"> that drive change. Consider carefully </w:t>
+      </w:r>
+      <w:proofErr w:type="gramStart"/>
+      <w:r>
+        <w:rPr>
+          <w:color w:val="000000" w:themeColor="text1"/>
+        </w:rPr>
+        <w:t>whether or not</w:t>
+      </w:r>
+      <w:proofErr w:type="gramEnd"/>
+      <w:r>
+        <w:rPr>
+          <w:color w:val="000000" w:themeColor="text1"/>
+        </w:rPr>
+        <w:t xml:space="preserve"> to add the overhead of </w:t>
+      </w:r>
+      <w:r>
+        <w:rPr>
+          <w:color w:val="000000" w:themeColor="text1"/>
+        </w:rPr>
+        <w:t xml:space="preserve">an issue tracking platform </w:t>
+      </w:r>
+      <w:r>
+        <w:rPr>
+          <w:color w:val="000000" w:themeColor="text1"/>
+        </w:rPr>
+        <w:t>to the Collaboration Technology Platform (CTP)</w:t>
+      </w:r>
+      <w:r>
+        <w:rPr>
+          <w:color w:val="000000" w:themeColor="text1"/>
+        </w:rPr>
+        <w:t xml:space="preserve"> for tracking feedback, logging important decisions, and documenting the rationale and justification for the decision</w:t>
+      </w:r>
+      <w:r>
+        <w:rPr>
+          <w:color w:val="000000" w:themeColor="text1"/>
+        </w:rPr>
+        <w:t>.</w:t>
       </w:r>
     </w:p>
     <w:p>
@@ -2707,7 +2736,19 @@
         <w:rPr>
           <w:color w:val="000000" w:themeColor="text1"/>
         </w:rPr>
-        <w:t>The collaborations are likely complex enough to warrant building a service ticket platform if one or more of the following are true:</w:t>
+        <w:t>The collaborations are likely complex enough to warrant building a</w:t>
+      </w:r>
+      <w:r>
+        <w:rPr>
+          <w:color w:val="000000" w:themeColor="text1"/>
+        </w:rPr>
+        <w:t>n issue tracking</w:t>
+      </w:r>
+      <w:r>
+        <w:rPr>
+          <w:color w:val="000000" w:themeColor="text1"/>
+        </w:rPr>
+        <w:t xml:space="preserve"> platform if one or more of the following are true:</w:t>
       </w:r>
     </w:p>
     <w:p>
@@ -2726,7 +2767,13 @@
         <w:rPr>
           <w:color w:val="000000" w:themeColor="text1"/>
         </w:rPr>
-        <w:t>There is a need for tracking competing requests</w:t>
+        <w:t xml:space="preserve">There is a need for tracking competing </w:t>
+      </w:r>
+      <w:r>
+        <w:rPr>
+          <w:color w:val="000000" w:themeColor="text1"/>
+        </w:rPr>
+        <w:t>feedback</w:t>
       </w:r>
     </w:p>
     <w:p>
@@ -2745,7 +2792,13 @@
         <w:rPr>
           <w:color w:val="000000" w:themeColor="text1"/>
         </w:rPr>
-        <w:t>Requests are sourced from multi-faceted, parallel feedback channels</w:t>
+        <w:t xml:space="preserve">Feedback </w:t>
+      </w:r>
+      <w:r>
+        <w:rPr>
+          <w:color w:val="000000" w:themeColor="text1"/>
+        </w:rPr>
+        <w:t>are sourced from multi-faceted, parallel channels</w:t>
       </w:r>
     </w:p>
     <w:p>
@@ -2764,7 +2817,19 @@
         <w:rPr>
           <w:color w:val="000000" w:themeColor="text1"/>
         </w:rPr>
-        <w:t>There is a need to track request resolutions</w:t>
+        <w:t xml:space="preserve">There is a need to track </w:t>
+      </w:r>
+      <w:r>
+        <w:rPr>
+          <w:color w:val="000000" w:themeColor="text1"/>
+        </w:rPr>
+        <w:t xml:space="preserve">decisions and issue </w:t>
+      </w:r>
+      <w:r>
+        <w:rPr>
+          <w:color w:val="000000" w:themeColor="text1"/>
+        </w:rPr>
+        <w:t>resolutions</w:t>
       </w:r>
     </w:p>
     <w:p>
@@ -2783,7 +2848,19 @@
         <w:rPr>
           <w:color w:val="000000" w:themeColor="text1"/>
         </w:rPr>
-        <w:t>There is a requirement for tracking request resolutions per release</w:t>
+        <w:t xml:space="preserve">There is a requirement for tracking </w:t>
+      </w:r>
+      <w:r>
+        <w:rPr>
+          <w:color w:val="000000" w:themeColor="text1"/>
+        </w:rPr>
+        <w:t xml:space="preserve">decisions and </w:t>
+      </w:r>
+      <w:r>
+        <w:rPr>
+          <w:color w:val="000000" w:themeColor="text1"/>
+        </w:rPr>
+        <w:t>resolutions per release</w:t>
       </w:r>
     </w:p>
     <w:p>
@@ -2798,7 +2875,13 @@
         <w:rPr>
           <w:color w:val="000000" w:themeColor="text1"/>
         </w:rPr>
-        <w:t xml:space="preserve">Anticipate the need for a ticketing </w:t>
+        <w:t>Anticipate the need for a</w:t>
+      </w:r>
+      <w:r>
+        <w:rPr>
+          <w:color w:val="000000" w:themeColor="text1"/>
+        </w:rPr>
+        <w:t xml:space="preserve">n issue tracking </w:t>
       </w:r>
       <w:r>
         <w:rPr>
@@ -2847,7 +2930,19 @@
         <w:rPr>
           <w:color w:val="000000" w:themeColor="text1"/>
         </w:rPr>
-        <w:t>. Consequently, if a service ticket platform is implemented, it should be monitored regularly for opportunities to simplify the ticketing process</w:t>
+        <w:t>. Consequently, if a</w:t>
+      </w:r>
+      <w:r>
+        <w:rPr>
+          <w:color w:val="000000" w:themeColor="text1"/>
+        </w:rPr>
+        <w:t>n issue tracking</w:t>
+      </w:r>
+      <w:r>
+        <w:rPr>
+          <w:color w:val="000000" w:themeColor="text1"/>
+        </w:rPr>
+        <w:t xml:space="preserve"> platform is implemented, it should be monitored regularly for opportunities to simplify the process</w:t>
       </w:r>
       <w:r>
         <w:rPr>
@@ -2859,13 +2954,27 @@
         <w:rPr>
           <w:color w:val="000000" w:themeColor="text1"/>
         </w:rPr>
-        <w:t xml:space="preserve">, should all of the </w:t>
-      </w:r>
-      <w:r>
-        <w:rPr>
-          <w:color w:val="000000" w:themeColor="text1"/>
-        </w:rPr>
-        <w:t xml:space="preserve">justifications for building the ticketing process </w:t>
+        <w:t xml:space="preserve">, should </w:t>
+      </w:r>
+      <w:proofErr w:type="gramStart"/>
+      <w:r>
+        <w:rPr>
+          <w:color w:val="000000" w:themeColor="text1"/>
+        </w:rPr>
+        <w:t>all of</w:t>
+      </w:r>
+      <w:proofErr w:type="gramEnd"/>
+      <w:r>
+        <w:rPr>
+          <w:color w:val="000000" w:themeColor="text1"/>
+        </w:rPr>
+        <w:t xml:space="preserve"> the </w:t>
+      </w:r>
+      <w:r>
+        <w:rPr>
+          <w:color w:val="000000" w:themeColor="text1"/>
+        </w:rPr>
+        <w:t xml:space="preserve">justifications for building the process </w:t>
       </w:r>
       <w:r>
         <w:rPr>
@@ -3185,7 +3294,14 @@
         <w:rPr>
           <w:color w:val="000000" w:themeColor="text1"/>
         </w:rPr>
-        <w:t xml:space="preserve">Minimize adoption and implementation barriers. Define brief, best practices for using each of the selected collaboration technologies. Extend the Risk Assessment performed in a previous step to include the collaboration technologies, setting the baseline for financial justification of the CTP for regular review. </w:t>
+        <w:t xml:space="preserve">Minimize adoption and implementation barriers. Define brief, best practices for using each of the selected collaboration technologies. Extend the Risk </w:t>
+      </w:r>
+      <w:r>
+        <w:rPr>
+          <w:color w:val="000000" w:themeColor="text1"/>
+        </w:rPr>
+        <w:lastRenderedPageBreak/>
+        <w:t xml:space="preserve">Assessment performed in a previous step to include the collaboration technologies, setting the baseline for financial justification of the CTP for regular review. </w:t>
       </w:r>
     </w:p>
     <w:p>
@@ -3201,7 +3317,6 @@
         <w:rPr>
           <w:color w:val="000000" w:themeColor="text1"/>
         </w:rPr>
-        <w:lastRenderedPageBreak/>
         <w:t xml:space="preserve">Opt for easy-to-install and simple-to-use technologies that can get Team activities up and running promptly. Choose “good-enough” over “ideal” solutions, embrace risk, avoid vendor lock-in, and plan to revisit and improve collaboration technology choices as Team collaboration practices evolve.  </w:t>
       </w:r>
     </w:p>
@@ -3213,10 +3328,10 @@
           <w:szCs w:val="24"/>
         </w:rPr>
       </w:pPr>
-      <w:bookmarkStart w:id="11" w:name="_tby9431poja4" w:colFirst="0" w:colLast="0"/>
-      <w:bookmarkStart w:id="12" w:name="_4fbq6dpifc5o" w:colFirst="0" w:colLast="0"/>
+      <w:bookmarkStart w:id="10" w:name="_tby9431poja4" w:colFirst="0" w:colLast="0"/>
+      <w:bookmarkStart w:id="11" w:name="_4fbq6dpifc5o" w:colFirst="0" w:colLast="0"/>
+      <w:bookmarkEnd w:id="10"/>
       <w:bookmarkEnd w:id="11"/>
-      <w:bookmarkEnd w:id="12"/>
       <w:r>
         <w:rPr>
           <w:b/>
@@ -3233,7 +3348,7 @@
           <w:sz w:val="24"/>
           <w:szCs w:val="24"/>
         </w:rPr>
-        <w:t xml:space="preserve">. </w:t>
+        <w:t>. Set-up</w:t>
       </w:r>
       <w:r>
         <w:rPr>
@@ -3242,23 +3357,14 @@
           <w:sz w:val="24"/>
           <w:szCs w:val="24"/>
         </w:rPr>
-        <w:t>Set-up</w:t>
-      </w:r>
-      <w:r>
-        <w:rPr>
-          <w:b/>
+        <w:t xml:space="preserve"> Tasks</w:t>
+      </w:r>
+      <w:r>
+        <w:rPr>
           <w:color w:val="000000" w:themeColor="text1"/>
           <w:sz w:val="24"/>
           <w:szCs w:val="24"/>
         </w:rPr>
-        <w:t xml:space="preserve"> Tasks</w:t>
-      </w:r>
-      <w:r>
-        <w:rPr>
-          <w:color w:val="000000" w:themeColor="text1"/>
-          <w:sz w:val="24"/>
-          <w:szCs w:val="24"/>
-        </w:rPr>
         <w:t xml:space="preserve"> </w:t>
       </w:r>
     </w:p>
@@ -3275,14 +3381,7 @@
           <w:bCs/>
           <w:color w:val="000000" w:themeColor="text1"/>
         </w:rPr>
-        <w:t>A</w:t>
-      </w:r>
-      <w:r>
-        <w:rPr>
-          <w:bCs/>
-          <w:color w:val="000000" w:themeColor="text1"/>
-        </w:rPr>
-        <w:t>dopt</w:t>
+        <w:t>Adopt</w:t>
       </w:r>
       <w:r>
         <w:rPr>
@@ -3431,16 +3530,37 @@
           <w:sz w:val="22"/>
           <w:szCs w:val="22"/>
         </w:rPr>
-        <w:t>Team Portal</w:t>
-      </w:r>
-      <w:r>
-        <w:rPr>
-          <w:rFonts w:ascii="Arial" w:hAnsi="Arial" w:cs="Arial"/>
-          <w:color w:val="000000" w:themeColor="text1"/>
-          <w:sz w:val="22"/>
-          <w:szCs w:val="22"/>
-        </w:rPr>
-        <w:t xml:space="preserve">:: Build the Team Portal using the </w:t>
+        <w:t xml:space="preserve">Team </w:t>
+      </w:r>
+      <w:proofErr w:type="gramStart"/>
+      <w:r>
+        <w:rPr>
+          <w:rFonts w:ascii="Arial" w:hAnsi="Arial" w:cs="Arial"/>
+          <w:b/>
+          <w:color w:val="000000" w:themeColor="text1"/>
+          <w:sz w:val="22"/>
+          <w:szCs w:val="22"/>
+        </w:rPr>
+        <w:t>Portal</w:t>
+      </w:r>
+      <w:r>
+        <w:rPr>
+          <w:rFonts w:ascii="Arial" w:hAnsi="Arial" w:cs="Arial"/>
+          <w:color w:val="000000" w:themeColor="text1"/>
+          <w:sz w:val="22"/>
+          <w:szCs w:val="22"/>
+        </w:rPr>
+        <w:t>::</w:t>
+      </w:r>
+      <w:proofErr w:type="gramEnd"/>
+      <w:r>
+        <w:rPr>
+          <w:rFonts w:ascii="Arial" w:hAnsi="Arial" w:cs="Arial"/>
+          <w:color w:val="000000" w:themeColor="text1"/>
+          <w:sz w:val="22"/>
+          <w:szCs w:val="22"/>
+        </w:rPr>
+        <w:t xml:space="preserve"> Build the Team Portal using the </w:t>
       </w:r>
       <w:r>
         <w:rPr>
@@ -3812,37 +3932,7 @@
           <w:sz w:val="22"/>
           <w:szCs w:val="22"/>
         </w:rPr>
-        <w:t>c</w:t>
-      </w:r>
-      <w:r>
-        <w:rPr>
-          <w:rFonts w:ascii="Arial" w:hAnsi="Arial" w:cs="Arial"/>
-          <w:b/>
-          <w:color w:val="000000" w:themeColor="text1"/>
-          <w:sz w:val="22"/>
-          <w:szCs w:val="22"/>
-        </w:rPr>
-        <w:t xml:space="preserve"> Review and </w:t>
-      </w:r>
-      <w:r>
-        <w:rPr>
-          <w:rFonts w:ascii="Arial" w:hAnsi="Arial" w:cs="Arial"/>
-          <w:b/>
-          <w:color w:val="000000" w:themeColor="text1"/>
-          <w:sz w:val="22"/>
-          <w:szCs w:val="22"/>
-        </w:rPr>
-        <w:t>r</w:t>
-      </w:r>
-      <w:r>
-        <w:rPr>
-          <w:rFonts w:ascii="Arial" w:hAnsi="Arial" w:cs="Arial"/>
-          <w:b/>
-          <w:color w:val="000000" w:themeColor="text1"/>
-          <w:sz w:val="22"/>
-          <w:szCs w:val="22"/>
-        </w:rPr>
-        <w:t xml:space="preserve">evise </w:t>
+        <w:t xml:space="preserve">c Review and revise </w:t>
       </w:r>
       <w:r>
         <w:rPr>
@@ -3853,29 +3943,7 @@
           <w:sz w:val="22"/>
           <w:szCs w:val="22"/>
         </w:rPr>
-        <w:t xml:space="preserve">Guiding </w:t>
-      </w:r>
-      <w:r>
-        <w:rPr>
-          <w:rFonts w:ascii="Arial" w:hAnsi="Arial" w:cs="Arial"/>
-          <w:b/>
-          <w:i/>
-          <w:color w:val="000000" w:themeColor="text1"/>
-          <w:sz w:val="22"/>
-          <w:szCs w:val="22"/>
-        </w:rPr>
-        <w:t>D</w:t>
-      </w:r>
-      <w:r>
-        <w:rPr>
-          <w:rFonts w:ascii="Arial" w:hAnsi="Arial" w:cs="Arial"/>
-          <w:b/>
-          <w:i/>
-          <w:color w:val="000000" w:themeColor="text1"/>
-          <w:sz w:val="22"/>
-          <w:szCs w:val="22"/>
-        </w:rPr>
-        <w:t>ocuments</w:t>
+        <w:t>Guiding Documents</w:t>
       </w:r>
       <w:r>
         <w:rPr>
@@ -4029,17 +4097,7 @@
           <w:szCs w:val="22"/>
           <w:lang w:val="en"/>
         </w:rPr>
-        <w:t>Prominently publish any CTP access points and usage guidelines to the Team Portal.</w:t>
-      </w:r>
-      <w:r>
-        <w:rPr>
-          <w:rFonts w:ascii="Arial" w:hAnsi="Arial" w:cs="Arial"/>
-          <w:color w:val="000000" w:themeColor="text1"/>
-          <w:sz w:val="22"/>
-          <w:szCs w:val="22"/>
-          <w:lang w:val="en"/>
-        </w:rPr>
-        <w:t xml:space="preserve"> </w:t>
+        <w:t xml:space="preserve">Prominently publish any CTP access points and usage guidelines to the Team Portal. </w:t>
       </w:r>
     </w:p>
     <w:p>
@@ -4081,16 +4139,7 @@
           <w:sz w:val="22"/>
           <w:szCs w:val="22"/>
         </w:rPr>
-        <w:t xml:space="preserve">: </w:t>
-      </w:r>
-      <w:r>
-        <w:rPr>
-          <w:rFonts w:ascii="Arial" w:hAnsi="Arial" w:cs="Arial"/>
-          <w:color w:val="000000" w:themeColor="text1"/>
-          <w:sz w:val="22"/>
-          <w:szCs w:val="22"/>
-        </w:rPr>
-        <w:t xml:space="preserve">Define and include </w:t>
+        <w:t xml:space="preserve">: Define and include </w:t>
       </w:r>
       <w:r>
         <w:rPr>
@@ -4127,16 +4176,7 @@
           <w:sz w:val="22"/>
           <w:szCs w:val="22"/>
         </w:rPr>
-        <w:t>full suite of knowledge and tools new team members need when joining the collaboration. Enable access to guiding documents, planning docu</w:t>
-      </w:r>
-      <w:r>
-        <w:rPr>
-          <w:rFonts w:ascii="Arial" w:hAnsi="Arial" w:cs="Arial"/>
-          <w:color w:val="000000" w:themeColor="text1"/>
-          <w:sz w:val="22"/>
-          <w:szCs w:val="22"/>
-        </w:rPr>
-        <w:t>ments,</w:t>
+        <w:t>full suite of knowledge and tools new team members need when joining the collaboration. Enable access to guiding documents, planning documents,</w:t>
       </w:r>
       <w:r>
         <w:rPr>
@@ -4209,6 +4249,7 @@
       </w:r>
       <w:r>
         <w:rPr>
+          <w:rFonts w:ascii="Arial" w:hAnsi="Arial" w:cs="Arial"/>
           <w:color w:val="000000" w:themeColor="text1"/>
         </w:rPr>
         <w:t>.</w:t>
@@ -4229,16 +4270,7 @@
           <w:sz w:val="22"/>
           <w:szCs w:val="22"/>
         </w:rPr>
-        <w:t xml:space="preserve">Consider requiring new team members </w:t>
-      </w:r>
-      <w:r>
-        <w:rPr>
-          <w:rFonts w:ascii="Arial" w:hAnsi="Arial" w:cs="Arial"/>
-          <w:color w:val="000000" w:themeColor="text1"/>
-          <w:sz w:val="22"/>
-          <w:szCs w:val="22"/>
-        </w:rPr>
-        <w:t>to use the CTP when completing various onboarding tasks (e.g., create a profile, add a calendar entry, make an edit to a shared document) in order to confirm access and become familiar with the components.</w:t>
+        <w:t>Consider requiring new team members to use the CTP when completing various onboarding tasks (e.g., create a profile, add a calendar entry, make an edit to a shared document) in order to confirm access and become familiar with the components.</w:t>
       </w:r>
     </w:p>
     <w:p>
@@ -4463,6 +4495,7 @@
           <w:sz w:val="22"/>
           <w:szCs w:val="22"/>
         </w:rPr>
+        <w:lastRenderedPageBreak/>
         <w:t xml:space="preserve">Where feasible, make agile </w:t>
       </w:r>
       <w:r>
@@ -4484,15 +4517,25 @@
         </w:rPr>
         <w:t xml:space="preserve">in anticipation of changes in sub-team membership and responsibilities.  Anticipate frequent sub-team creation, transitioning and adjourning, as well as </w:t>
       </w:r>
-      <w:r>
-        <w:rPr>
-          <w:rFonts w:ascii="Arial" w:hAnsi="Arial" w:cs="Arial"/>
-          <w:color w:val="000000" w:themeColor="text1"/>
-          <w:sz w:val="22"/>
-          <w:szCs w:val="22"/>
-        </w:rPr>
-        <w:lastRenderedPageBreak/>
-        <w:t>organically-assembled teams. Incentivize Sub-teams to socialize their efforts by minimizing the overhead needed to do so.</w:t>
+      <w:proofErr w:type="gramStart"/>
+      <w:r>
+        <w:rPr>
+          <w:rFonts w:ascii="Arial" w:hAnsi="Arial" w:cs="Arial"/>
+          <w:color w:val="000000" w:themeColor="text1"/>
+          <w:sz w:val="22"/>
+          <w:szCs w:val="22"/>
+        </w:rPr>
+        <w:t>organically-assembled</w:t>
+      </w:r>
+      <w:proofErr w:type="gramEnd"/>
+      <w:r>
+        <w:rPr>
+          <w:rFonts w:ascii="Arial" w:hAnsi="Arial" w:cs="Arial"/>
+          <w:color w:val="000000" w:themeColor="text1"/>
+          <w:sz w:val="22"/>
+          <w:szCs w:val="22"/>
+        </w:rPr>
+        <w:t xml:space="preserve"> teams. Incentivize Sub-teams to socialize their efforts by minimizing the overhead needed to do so.</w:t>
       </w:r>
       <w:r>
         <w:rPr>
@@ -4626,16 +4669,7 @@
           <w:sz w:val="22"/>
           <w:szCs w:val="22"/>
         </w:rPr>
-        <w:t>M</w:t>
-      </w:r>
-      <w:r>
-        <w:rPr>
-          <w:rFonts w:ascii="Arial" w:hAnsi="Arial" w:cs="Arial"/>
-          <w:color w:val="000000" w:themeColor="text1"/>
-          <w:sz w:val="22"/>
-          <w:szCs w:val="22"/>
-        </w:rPr>
-        <w:t>easure the baseline collaboration health</w:t>
+        <w:t>Measure the baseline collaboration health</w:t>
       </w:r>
       <w:r>
         <w:rPr>
@@ -4797,16 +4831,7 @@
           <w:sz w:val="22"/>
           <w:szCs w:val="22"/>
         </w:rPr>
-        <w:t>ddit</w:t>
-      </w:r>
-      <w:r>
-        <w:rPr>
-          <w:rFonts w:ascii="Arial" w:hAnsi="Arial" w:cs="Arial"/>
-          <w:color w:val="000000" w:themeColor="text1"/>
-          <w:sz w:val="22"/>
-          <w:szCs w:val="22"/>
-        </w:rPr>
-        <w:t xml:space="preserve">ional </w:t>
+        <w:t xml:space="preserve">dditional </w:t>
       </w:r>
       <w:r>
         <w:rPr>
@@ -4892,6 +4917,7 @@
       </w:r>
       <w:r>
         <w:rPr>
+          <w:rFonts w:ascii="Arial" w:hAnsi="Arial" w:cs="Arial"/>
           <w:color w:val="000000" w:themeColor="text1"/>
         </w:rPr>
         <w:t xml:space="preserve"> </w:t>
@@ -4944,8 +4970,8 @@
         </w:rPr>
         <w:t>include access controls (how open will the team be?); rules for team membership (how is one invited?); IRB and human subjects requirements; laboratory protocol policies; data production, release, sharing, and reproducibility policies; publication and credit-sharing policies; and conflict of interest policies.</w:t>
       </w:r>
-      <w:bookmarkStart w:id="13" w:name="_vnwjg2jwbobb" w:colFirst="0" w:colLast="0"/>
-      <w:bookmarkEnd w:id="13"/>
+      <w:bookmarkStart w:id="12" w:name="_vnwjg2jwbobb" w:colFirst="0" w:colLast="0"/>
+      <w:bookmarkEnd w:id="12"/>
       <w:r>
         <w:rPr>
           <w:rFonts w:ascii="Arial" w:hAnsi="Arial" w:cs="Arial"/>
@@ -4981,16 +5007,7 @@
           <w:sz w:val="24"/>
           <w:szCs w:val="24"/>
         </w:rPr>
-        <w:t xml:space="preserve">. </w:t>
-      </w:r>
-      <w:r>
-        <w:rPr>
-          <w:b/>
-          <w:color w:val="000000" w:themeColor="text1"/>
-          <w:sz w:val="24"/>
-          <w:szCs w:val="24"/>
-        </w:rPr>
-        <w:t>Continuous Improvement</w:t>
+        <w:t>. Continuous Improvement</w:t>
       </w:r>
       <w:r>
         <w:rPr>
@@ -5074,7 +5091,29 @@
           <w:sz w:val="22"/>
           <w:szCs w:val="22"/>
         </w:rPr>
-        <w:t>and refine tems in the CF Document Catalog</w:t>
+        <w:t xml:space="preserve">and refine </w:t>
+      </w:r>
+      <w:proofErr w:type="spellStart"/>
+      <w:r>
+        <w:rPr>
+          <w:rFonts w:ascii="Arial" w:hAnsi="Arial" w:cs="Arial"/>
+          <w:b/>
+          <w:color w:val="000000" w:themeColor="text1"/>
+          <w:sz w:val="22"/>
+          <w:szCs w:val="22"/>
+        </w:rPr>
+        <w:t>tems</w:t>
+      </w:r>
+      <w:proofErr w:type="spellEnd"/>
+      <w:r>
+        <w:rPr>
+          <w:rFonts w:ascii="Arial" w:hAnsi="Arial" w:cs="Arial"/>
+          <w:b/>
+          <w:color w:val="000000" w:themeColor="text1"/>
+          <w:sz w:val="22"/>
+          <w:szCs w:val="22"/>
+        </w:rPr>
+        <w:t xml:space="preserve"> in the CF Document Catalog</w:t>
       </w:r>
       <w:r>
         <w:rPr>
@@ -5122,8 +5161,9 @@
           <w:sz w:val="22"/>
           <w:szCs w:val="22"/>
         </w:rPr>
-        <w:t xml:space="preserve">7e </w:t>
-      </w:r>
+        <w:t xml:space="preserve">7e CF-1 Change </w:t>
+      </w:r>
+      <w:proofErr w:type="gramStart"/>
       <w:r>
         <w:rPr>
           <w:rFonts w:ascii="Arial" w:hAnsi="Arial" w:cs="Arial"/>
@@ -5132,36 +5172,26 @@
           <w:sz w:val="22"/>
           <w:szCs w:val="22"/>
         </w:rPr>
-        <w:t xml:space="preserve">CF-1 </w:t>
-      </w:r>
-      <w:r>
-        <w:rPr>
-          <w:rFonts w:ascii="Arial" w:hAnsi="Arial" w:cs="Arial"/>
-          <w:i/>
-          <w:color w:val="000000" w:themeColor="text1"/>
-          <w:sz w:val="22"/>
-          <w:szCs w:val="22"/>
-        </w:rPr>
-        <w:t>Change</w:t>
-      </w:r>
-      <w:r>
-        <w:rPr>
-          <w:rFonts w:ascii="Arial" w:hAnsi="Arial" w:cs="Arial"/>
-          <w:i/>
-          <w:color w:val="000000" w:themeColor="text1"/>
-          <w:sz w:val="22"/>
-          <w:szCs w:val="22"/>
-        </w:rPr>
-        <w:t xml:space="preserve"> Control </w:t>
-      </w:r>
-      <w:r>
-        <w:rPr>
-          <w:rFonts w:ascii="Arial" w:hAnsi="Arial" w:cs="Arial"/>
-          <w:color w:val="000000" w:themeColor="text1"/>
-          <w:sz w:val="22"/>
-          <w:szCs w:val="22"/>
-        </w:rPr>
-        <w:t xml:space="preserve"> policy. P</w:t>
+        <w:t xml:space="preserve">Control </w:t>
+      </w:r>
+      <w:r>
+        <w:rPr>
+          <w:rFonts w:ascii="Arial" w:hAnsi="Arial" w:cs="Arial"/>
+          <w:color w:val="000000" w:themeColor="text1"/>
+          <w:sz w:val="22"/>
+          <w:szCs w:val="22"/>
+        </w:rPr>
+        <w:t xml:space="preserve"> policy</w:t>
+      </w:r>
+      <w:proofErr w:type="gramEnd"/>
+      <w:r>
+        <w:rPr>
+          <w:rFonts w:ascii="Arial" w:hAnsi="Arial" w:cs="Arial"/>
+          <w:color w:val="000000" w:themeColor="text1"/>
+          <w:sz w:val="22"/>
+          <w:szCs w:val="22"/>
+        </w:rPr>
+        <w:t>. P</w:t>
       </w:r>
       <w:r>
         <w:rPr>
@@ -5961,17 +5991,7 @@
           <w:sz w:val="22"/>
           <w:szCs w:val="22"/>
         </w:rPr>
-        <w:t xml:space="preserve"> Collab</w:t>
-      </w:r>
-      <w:r>
-        <w:rPr>
-          <w:rFonts w:ascii="Arial" w:hAnsi="Arial" w:cs="Arial"/>
-          <w:b/>
-          <w:color w:val="000000" w:themeColor="text1"/>
-          <w:sz w:val="22"/>
-          <w:szCs w:val="22"/>
-        </w:rPr>
-        <w:t>oration Health</w:t>
+        <w:t xml:space="preserve"> Collaboration Health</w:t>
       </w:r>
       <w:r>
         <w:rPr>
@@ -6053,16 +6073,7 @@
           <w:sz w:val="22"/>
           <w:szCs w:val="22"/>
         </w:rPr>
-        <w:t xml:space="preserve"> </w:t>
-      </w:r>
-      <w:r>
-        <w:rPr>
-          <w:rFonts w:ascii="Arial" w:hAnsi="Arial" w:cs="Arial"/>
-          <w:color w:val="000000" w:themeColor="text1"/>
-          <w:sz w:val="22"/>
-          <w:szCs w:val="22"/>
-        </w:rPr>
-        <w:t xml:space="preserve">and compare to baseline. Adjust processes as necessary. </w:t>
+        <w:t xml:space="preserve"> and compare to baseline. Adjust processes as necessary. </w:t>
       </w:r>
     </w:p>
     <w:p>
@@ -6086,34 +6097,7 @@
           <w:sz w:val="28"/>
           <w:szCs w:val="28"/>
         </w:rPr>
-        <w:t xml:space="preserve">Part </w:t>
-      </w:r>
-      <w:r>
-        <w:rPr>
-          <w:b/>
-          <w:color w:val="000000" w:themeColor="text1"/>
-          <w:sz w:val="28"/>
-          <w:szCs w:val="28"/>
-        </w:rPr>
-        <w:t>4.</w:t>
-      </w:r>
-      <w:r>
-        <w:rPr>
-          <w:b/>
-          <w:color w:val="000000" w:themeColor="text1"/>
-          <w:sz w:val="28"/>
-          <w:szCs w:val="28"/>
-        </w:rPr>
-        <w:t xml:space="preserve"> </w:t>
-      </w:r>
-      <w:r>
-        <w:rPr>
-          <w:b/>
-          <w:color w:val="000000" w:themeColor="text1"/>
-          <w:sz w:val="28"/>
-          <w:szCs w:val="28"/>
-        </w:rPr>
-        <w:t>History</w:t>
+        <w:t>Part 4. History</w:t>
       </w:r>
     </w:p>
     <w:p>
@@ -6149,7 +6133,27 @@
           <w:sz w:val="22"/>
           <w:szCs w:val="22"/>
         </w:rPr>
-        <w:t>Track any changes to the CF-1 in this section. Changes to track include modifications made to the protocol itself and also any changes to the form responses.</w:t>
+        <w:t xml:space="preserve">Track any changes to the CF-1 in this section. Changes to track include modifications made to the protocol itself </w:t>
+      </w:r>
+      <w:proofErr w:type="gramStart"/>
+      <w:r>
+        <w:rPr>
+          <w:rFonts w:ascii="Arial" w:hAnsi="Arial" w:cs="Arial"/>
+          <w:color w:val="000000" w:themeColor="text1"/>
+          <w:sz w:val="22"/>
+          <w:szCs w:val="22"/>
+        </w:rPr>
+        <w:t>and also</w:t>
+      </w:r>
+      <w:proofErr w:type="gramEnd"/>
+      <w:r>
+        <w:rPr>
+          <w:rFonts w:ascii="Arial" w:hAnsi="Arial" w:cs="Arial"/>
+          <w:color w:val="000000" w:themeColor="text1"/>
+          <w:sz w:val="22"/>
+          <w:szCs w:val="22"/>
+        </w:rPr>
+        <w:t xml:space="preserve"> any changes to the form responses.</w:t>
       </w:r>
     </w:p>
     <w:p>
@@ -6169,148 +6173,172 @@
           <w:color w:val="000000" w:themeColor="text1"/>
         </w:rPr>
       </w:pPr>
-      <w:bookmarkStart w:id="14" w:name="_Toc15689752"/>
-      <w:r>
-        <w:rPr>
-          <w:color w:val="000000" w:themeColor="text1"/>
-        </w:rPr>
-        <w:lastRenderedPageBreak/>
+      <w:bookmarkStart w:id="13" w:name="_Toc15689752"/>
+      <w:r>
+        <w:rPr>
+          <w:color w:val="000000" w:themeColor="text1"/>
+        </w:rPr>
         <w:t>Additional Information</w:t>
+      </w:r>
+      <w:bookmarkEnd w:id="13"/>
+    </w:p>
+    <w:p>
+      <w:pPr>
+        <w:pStyle w:val="Heading2"/>
+      </w:pPr>
+      <w:bookmarkStart w:id="14" w:name="_Toc15689753"/>
+      <w:r>
+        <w:t>Who Should Prepare the CF-1</w:t>
       </w:r>
       <w:bookmarkEnd w:id="14"/>
     </w:p>
     <w:p>
       <w:pPr>
-        <w:pStyle w:val="Heading2"/>
-      </w:pPr>
-      <w:bookmarkStart w:id="15" w:name="_Toc15689753"/>
-      <w:r>
-        <w:t xml:space="preserve">Who Should </w:t>
-      </w:r>
-      <w:r>
-        <w:t xml:space="preserve">Prepare </w:t>
-      </w:r>
-      <w:r>
-        <w:t>the CF-</w:t>
-      </w:r>
-      <w:r>
-        <w:t>1</w:t>
-      </w:r>
+        <w:pStyle w:val="Normal1"/>
+        <w:rPr>
+          <w:color w:val="000000" w:themeColor="text1"/>
+        </w:rPr>
+      </w:pPr>
+      <w:bookmarkStart w:id="15" w:name="_syvzg78er8rj" w:colFirst="0" w:colLast="0"/>
       <w:bookmarkEnd w:id="15"/>
+      <w:r>
+        <w:t xml:space="preserve">We define </w:t>
+      </w:r>
+      <w:r>
+        <w:rPr>
+          <w:i/>
+        </w:rPr>
+        <w:t>CF-1 Preparer</w:t>
+      </w:r>
+      <w:r>
+        <w:t xml:space="preserve"> as a</w:t>
+      </w:r>
+      <w:r>
+        <w:t xml:space="preserve"> member or delegate of the CF or the Funding Body prepares the CF-1. </w:t>
+      </w:r>
+      <w:r>
+        <w:t xml:space="preserve">The </w:t>
+      </w:r>
+      <w:r>
+        <w:rPr>
+          <w:i/>
+        </w:rPr>
+        <w:t>CF-1 Preparer</w:t>
+      </w:r>
+      <w:r>
+        <w:t xml:space="preserve"> </w:t>
+      </w:r>
+      <w:r>
+        <w:t xml:space="preserve">needs full access to any </w:t>
+      </w:r>
+      <w:r>
+        <w:rPr>
+          <w:i/>
+        </w:rPr>
+        <w:t>Guidance Documents</w:t>
+      </w:r>
+      <w:r>
+        <w:t xml:space="preserve">, </w:t>
+      </w:r>
+      <w:r>
+        <w:rPr>
+          <w:i/>
+        </w:rPr>
+        <w:t xml:space="preserve">Planning </w:t>
+      </w:r>
+      <w:r>
+        <w:t>Documents, and to any documents prepared during Set-up stage.</w:t>
+      </w:r>
+      <w:r>
+        <w:t xml:space="preserve"> If the </w:t>
+      </w:r>
+      <w:r>
+        <w:rPr>
+          <w:i/>
+        </w:rPr>
+        <w:t>CF-1 P</w:t>
+      </w:r>
+      <w:r>
+        <w:rPr>
+          <w:i/>
+        </w:rPr>
+        <w:t>reparer</w:t>
+      </w:r>
+      <w:r>
+        <w:t xml:space="preserve"> is expected to draft any of the </w:t>
+      </w:r>
+      <w:r>
+        <w:rPr>
+          <w:i/>
+        </w:rPr>
+        <w:t>Planning Documents</w:t>
+      </w:r>
+      <w:r>
+        <w:t xml:space="preserve"> rather than just collect them, they must be vetted for the appropriate editorial skills and have access to business, science domain, technical, and project management skills. </w:t>
+      </w:r>
     </w:p>
     <w:p>
       <w:pPr>
-        <w:pStyle w:val="Normal1"/>
-        <w:rPr>
-          <w:color w:val="000000" w:themeColor="text1"/>
-        </w:rPr>
-      </w:pPr>
-      <w:bookmarkStart w:id="16" w:name="_syvzg78er8rj" w:colFirst="0" w:colLast="0"/>
+        <w:pStyle w:val="Heading2"/>
+      </w:pPr>
+      <w:bookmarkStart w:id="16" w:name="_ih6nnctxd47f" w:colFirst="0" w:colLast="0"/>
+      <w:bookmarkStart w:id="17" w:name="_ffc91j78up5i" w:colFirst="0" w:colLast="0"/>
+      <w:bookmarkStart w:id="18" w:name="_Toc15689754"/>
       <w:bookmarkEnd w:id="16"/>
-      <w:r>
-        <w:t xml:space="preserve">We define </w:t>
-      </w:r>
-      <w:r>
-        <w:rPr>
-          <w:i/>
-        </w:rPr>
-        <w:t>CF-1 Preparer</w:t>
-      </w:r>
-      <w:r>
-        <w:t xml:space="preserve"> as a</w:t>
-      </w:r>
-      <w:r>
-        <w:t xml:space="preserve"> member or delegate of the CF or the Funding Body prepares the CF-1. </w:t>
-      </w:r>
-      <w:r>
-        <w:t xml:space="preserve">The </w:t>
-      </w:r>
-      <w:r>
-        <w:rPr>
-          <w:i/>
-        </w:rPr>
-        <w:t>CF-1 Preparer</w:t>
-      </w:r>
-      <w:r>
-        <w:t xml:space="preserve"> </w:t>
-      </w:r>
-      <w:r>
-        <w:t xml:space="preserve">needs full access to any </w:t>
-      </w:r>
-      <w:r>
-        <w:rPr>
-          <w:i/>
-        </w:rPr>
-        <w:t>Guidance Documents</w:t>
-      </w:r>
-      <w:r>
-        <w:t xml:space="preserve">, </w:t>
-      </w:r>
-      <w:r>
-        <w:rPr>
-          <w:i/>
-        </w:rPr>
-        <w:t xml:space="preserve">Planning </w:t>
-      </w:r>
-      <w:r>
-        <w:t>Documents</w:t>
-      </w:r>
-      <w:r>
-        <w:t xml:space="preserve">, </w:t>
-      </w:r>
-      <w:r>
-        <w:t>and</w:t>
-      </w:r>
-      <w:r>
-        <w:t xml:space="preserve"> to any documents prepared during Set-up stage.</w:t>
-      </w:r>
-      <w:r>
-        <w:t xml:space="preserve"> If the </w:t>
-      </w:r>
-      <w:r>
-        <w:rPr>
-          <w:i/>
-        </w:rPr>
-        <w:t xml:space="preserve">CF-1 </w:t>
-      </w:r>
-      <w:r>
-        <w:rPr>
-          <w:i/>
-        </w:rPr>
-        <w:t>P</w:t>
-      </w:r>
-      <w:r>
-        <w:rPr>
-          <w:i/>
-        </w:rPr>
-        <w:t>reparer</w:t>
-      </w:r>
-      <w:r>
-        <w:t xml:space="preserve"> is expected to draft any of the </w:t>
-      </w:r>
-      <w:r>
-        <w:rPr>
-          <w:i/>
-        </w:rPr>
-        <w:t>Planning Documents</w:t>
-      </w:r>
-      <w:r>
-        <w:t xml:space="preserve"> rather than just collect them, they must be vetted for the appropriate editorial skills and have access to business, science domain, technical, and project management skills. </w:t>
-      </w:r>
+      <w:bookmarkEnd w:id="17"/>
+      <w:r>
+        <w:t>References</w:t>
+      </w:r>
+      <w:bookmarkEnd w:id="18"/>
     </w:p>
     <w:p>
       <w:pPr>
-        <w:pStyle w:val="Heading2"/>
-      </w:pPr>
-      <w:bookmarkStart w:id="17" w:name="_ih6nnctxd47f" w:colFirst="0" w:colLast="0"/>
-      <w:bookmarkStart w:id="18" w:name="_ffc91j78up5i" w:colFirst="0" w:colLast="0"/>
-      <w:bookmarkStart w:id="19" w:name="_Toc15689754"/>
-      <w:bookmarkEnd w:id="17"/>
-      <w:bookmarkEnd w:id="18"/>
-      <w:r>
-        <w:t>References</w:t>
-      </w:r>
-      <w:bookmarkEnd w:id="19"/>
+        <w:pStyle w:val="EndNoteBibliography"/>
+        <w:ind w:left="720" w:hanging="720"/>
+      </w:pPr>
+      <w:r>
+        <w:rPr>
+          <w:color w:val="000000" w:themeColor="text1"/>
+        </w:rPr>
+        <w:fldChar w:fldCharType="begin"/>
+      </w:r>
+      <w:r>
+        <w:rPr>
+          <w:color w:val="000000" w:themeColor="text1"/>
+        </w:rPr>
+        <w:instrText xml:space="preserve"> ADDIN EN.REFLIST </w:instrText>
+      </w:r>
+      <w:r>
+        <w:rPr>
+          <w:color w:val="000000" w:themeColor="text1"/>
+        </w:rPr>
+        <w:fldChar w:fldCharType="separate"/>
+      </w:r>
+      <w:r>
+        <w:t>1.</w:t>
+      </w:r>
+      <w:r>
+        <w:tab/>
+        <w:t xml:space="preserve">Tuckman, B.W., </w:t>
+      </w:r>
+      <w:r>
+        <w:rPr>
+          <w:i/>
+        </w:rPr>
+        <w:t>Developmental sequence in small groups.</w:t>
+      </w:r>
+      <w:r>
+        <w:t xml:space="preserve"> Psychological bulletin, 1965. </w:t>
+      </w:r>
+      <w:r>
+        <w:rPr>
+          <w:b/>
+        </w:rPr>
+        <w:t>63</w:t>
+      </w:r>
+      <w:r>
+        <w:t>(6): p. 384.</w:t>
+      </w:r>
     </w:p>
     <w:p>
       <w:pPr>
@@ -6318,47 +6346,20 @@
         <w:ind w:left="720" w:hanging="720"/>
       </w:pPr>
       <w:r>
-        <w:rPr>
-          <w:color w:val="000000" w:themeColor="text1"/>
-        </w:rPr>
-        <w:fldChar w:fldCharType="begin"/>
-      </w:r>
-      <w:r>
-        <w:rPr>
-          <w:color w:val="000000" w:themeColor="text1"/>
-        </w:rPr>
-        <w:instrText xml:space="preserve"> ADDIN EN.REFLIST </w:instrText>
-      </w:r>
-      <w:r>
-        <w:rPr>
-          <w:color w:val="000000" w:themeColor="text1"/>
-        </w:rPr>
-        <w:fldChar w:fldCharType="separate"/>
-      </w:r>
-      <w:r>
-        <w:t>1.</w:t>
+        <w:t>2.</w:t>
       </w:r>
       <w:r>
         <w:tab/>
-        <w:t xml:space="preserve">Tuckman, B.W., </w:t>
+        <w:t xml:space="preserve">Van Eecke, P., et al., </w:t>
       </w:r>
       <w:r>
         <w:rPr>
           <w:i/>
         </w:rPr>
-        <w:t>Developmental sequence in small groups.</w:t>
-      </w:r>
-      <w:r>
-        <w:t xml:space="preserve"> Psychological bulletin, 1965. </w:t>
-      </w:r>
-      <w:r>
-        <w:rPr>
-          <w:b/>
-        </w:rPr>
-        <w:t>63</w:t>
-      </w:r>
-      <w:r>
-        <w:t>(6): p. 384.</w:t>
+        <w:t>Study to support the development and implementation of Innovation Union commitment 21 on knowledge transfer: work package 2, interim results</w:t>
+      </w:r>
+      <w:r>
+        <w:t>. 2014, Luxembourg: Publications Office.</w:t>
       </w:r>
     </w:p>
     <w:p>
@@ -6367,20 +6368,19 @@
         <w:ind w:left="720" w:hanging="720"/>
       </w:pPr>
       <w:r>
-        <w:t>2.</w:t>
+        <w:t>3.</w:t>
       </w:r>
       <w:r>
         <w:tab/>
-        <w:t xml:space="preserve">Van Eecke, P., et al., </w:t>
       </w:r>
       <w:r>
         <w:rPr>
           <w:i/>
         </w:rPr>
-        <w:t>Study to support the development and implementation of Innovation Union commitment 21 on knowledge transfer: work package 2, interim results</w:t>
-      </w:r>
-      <w:r>
-        <w:t>. 2014, Luxembourg: Publications Office.</w:t>
+        <w:t>DESCA 2020 Model Consortium Agreement</w:t>
+      </w:r>
+      <w:r>
+        <w:t>. 2019.</w:t>
       </w:r>
     </w:p>
     <w:p>
@@ -6389,57 +6389,36 @@
         <w:ind w:left="720" w:hanging="720"/>
       </w:pPr>
       <w:r>
-        <w:t>3.</w:t>
+        <w:t>4.</w:t>
       </w:r>
       <w:r>
         <w:tab/>
+        <w:t xml:space="preserve">Mâsse, L.C., et al., </w:t>
       </w:r>
       <w:r>
         <w:rPr>
           <w:i/>
         </w:rPr>
-        <w:t>DESCA 2020 Model Consortium Agreement</w:t>
-      </w:r>
-      <w:r>
-        <w:t>. 2019.</w:t>
+        <w:t>Measuring collaboration and transdisciplinary integration in team science.</w:t>
+      </w:r>
+      <w:r>
+        <w:t xml:space="preserve"> American journal of preventive medicine, 2008. </w:t>
+      </w:r>
+      <w:r>
+        <w:rPr>
+          <w:b/>
+        </w:rPr>
+        <w:t>35</w:t>
+      </w:r>
+      <w:r>
+        <w:t>(2): p. S151-S160.</w:t>
+      </w:r>
+      <w:r>
+        <w:br/>
       </w:r>
     </w:p>
     <w:p>
       <w:pPr>
-        <w:pStyle w:val="EndNoteBibliography"/>
-        <w:ind w:left="720" w:hanging="720"/>
-      </w:pPr>
-      <w:r>
-        <w:t>4.</w:t>
-      </w:r>
-      <w:r>
-        <w:tab/>
-        <w:t xml:space="preserve">Mâsse, L.C., et al., </w:t>
-      </w:r>
-      <w:r>
-        <w:rPr>
-          <w:i/>
-        </w:rPr>
-        <w:t>Measuring collaboration and transdisciplinary integration in team science.</w:t>
-      </w:r>
-      <w:r>
-        <w:t xml:space="preserve"> American journal of preventive medicine, 2008. </w:t>
-      </w:r>
-      <w:r>
-        <w:rPr>
-          <w:b/>
-        </w:rPr>
-        <w:t>35</w:t>
-      </w:r>
-      <w:r>
-        <w:t>(2): p. S151-S160.</w:t>
-      </w:r>
-      <w:r>
-        <w:br/>
-      </w:r>
-    </w:p>
-    <w:p>
-      <w:pPr>
         <w:pStyle w:val="Heading2"/>
       </w:pPr>
       <w:r>
@@ -6448,11 +6427,11 @@
         </w:rPr>
         <w:fldChar w:fldCharType="end"/>
       </w:r>
-      <w:bookmarkStart w:id="20" w:name="_Toc15689755"/>
+      <w:bookmarkStart w:id="19" w:name="_Toc15689755"/>
       <w:r>
         <w:t>Document Revision</w:t>
       </w:r>
-      <w:bookmarkEnd w:id="20"/>
+      <w:bookmarkEnd w:id="19"/>
     </w:p>
     <w:tbl>
       <w:tblPr>
@@ -6472,11 +6451,11 @@
         <w:tblLook w:val="04A0" w:firstRow="1" w:lastRow="0" w:firstColumn="1" w:lastColumn="0" w:noHBand="0" w:noVBand="1"/>
       </w:tblPr>
       <w:tblGrid>
-        <w:gridCol w:w="1620"/>
-        <w:gridCol w:w="801"/>
+        <w:gridCol w:w="1594"/>
+        <w:gridCol w:w="898"/>
         <w:gridCol w:w="2169"/>
-        <w:gridCol w:w="1530"/>
-        <w:gridCol w:w="3240"/>
+        <w:gridCol w:w="1518"/>
+        <w:gridCol w:w="3181"/>
       </w:tblGrid>
       <w:tr>
         <w:trPr>
@@ -6484,7 +6463,7 @@
         </w:trPr>
         <w:tc>
           <w:tcPr>
-            <w:tcW w:w="1620" w:type="dxa"/>
+            <w:tcW w:w="1594" w:type="dxa"/>
             <w:tcBorders>
               <w:top w:val="nil"/>
               <w:bottom w:val="single" w:sz="12" w:space="0" w:color="auto"/>
@@ -6504,14 +6483,14 @@
               </w:tabs>
               <w:spacing w:line="240" w:lineRule="auto"/>
               <w:rPr>
-                <w:rFonts w:asciiTheme="majorHAnsi" w:eastAsia="Times New Roman" w:hAnsiTheme="majorHAnsi" w:cstheme="majorHAnsi"/>
+                <w:rFonts w:eastAsia="Times New Roman"/>
                 <w:sz w:val="20"/>
                 <w:szCs w:val="20"/>
               </w:rPr>
             </w:pPr>
             <w:r>
               <w:rPr>
-                <w:rFonts w:asciiTheme="majorHAnsi" w:eastAsia="Times New Roman" w:hAnsiTheme="majorHAnsi" w:cstheme="majorHAnsi"/>
+                <w:rFonts w:eastAsia="Times New Roman"/>
                 <w:b/>
                 <w:bCs/>
                 <w:color w:val="000000"/>
@@ -6522,7 +6501,7 @@
             </w:r>
             <w:r>
               <w:rPr>
-                <w:rFonts w:asciiTheme="majorHAnsi" w:eastAsia="Times New Roman" w:hAnsiTheme="majorHAnsi" w:cstheme="majorHAnsi"/>
+                <w:rFonts w:eastAsia="Times New Roman"/>
                 <w:b/>
                 <w:bCs/>
                 <w:color w:val="000000"/>
@@ -6533,7 +6512,7 @@
             </w:r>
             <w:r>
               <w:rPr>
-                <w:rFonts w:asciiTheme="majorHAnsi" w:eastAsia="Times New Roman" w:hAnsiTheme="majorHAnsi" w:cstheme="majorHAnsi"/>
+                <w:rFonts w:eastAsia="Times New Roman"/>
                 <w:b/>
                 <w:bCs/>
                 <w:color w:val="000000" w:themeColor="text1"/>
@@ -6546,7 +6525,7 @@
         </w:tc>
         <w:tc>
           <w:tcPr>
-            <w:tcW w:w="801" w:type="dxa"/>
+            <w:tcW w:w="898" w:type="dxa"/>
             <w:tcBorders>
               <w:top w:val="nil"/>
               <w:bottom w:val="single" w:sz="12" w:space="0" w:color="auto"/>
@@ -6559,7 +6538,7 @@
               </w:tabs>
               <w:spacing w:line="240" w:lineRule="auto"/>
               <w:rPr>
-                <w:rFonts w:asciiTheme="majorHAnsi" w:eastAsia="Times New Roman" w:hAnsiTheme="majorHAnsi" w:cstheme="majorHAnsi"/>
+                <w:rFonts w:eastAsia="Times New Roman"/>
                 <w:b/>
                 <w:bCs/>
                 <w:color w:val="000000"/>
@@ -6569,7 +6548,7 @@
             </w:pPr>
             <w:r>
               <w:rPr>
-                <w:rFonts w:asciiTheme="majorHAnsi" w:eastAsia="Times New Roman" w:hAnsiTheme="majorHAnsi" w:cstheme="majorHAnsi"/>
+                <w:rFonts w:eastAsia="Times New Roman"/>
                 <w:b/>
                 <w:bCs/>
                 <w:color w:val="000000"/>
@@ -6602,14 +6581,14 @@
               </w:tabs>
               <w:spacing w:line="240" w:lineRule="auto"/>
               <w:rPr>
-                <w:rFonts w:asciiTheme="majorHAnsi" w:eastAsia="Times New Roman" w:hAnsiTheme="majorHAnsi" w:cstheme="majorHAnsi"/>
+                <w:rFonts w:eastAsia="Times New Roman"/>
                 <w:sz w:val="20"/>
                 <w:szCs w:val="20"/>
               </w:rPr>
             </w:pPr>
             <w:r>
               <w:rPr>
-                <w:rFonts w:asciiTheme="majorHAnsi" w:eastAsia="Times New Roman" w:hAnsiTheme="majorHAnsi" w:cstheme="majorHAnsi"/>
+                <w:rFonts w:eastAsia="Times New Roman"/>
                 <w:b/>
                 <w:bCs/>
                 <w:color w:val="000000"/>
@@ -6622,7 +6601,7 @@
         </w:tc>
         <w:tc>
           <w:tcPr>
-            <w:tcW w:w="1530" w:type="dxa"/>
+            <w:tcW w:w="1518" w:type="dxa"/>
             <w:tcBorders>
               <w:top w:val="nil"/>
               <w:bottom w:val="single" w:sz="12" w:space="0" w:color="auto"/>
@@ -6642,14 +6621,14 @@
               </w:tabs>
               <w:spacing w:line="240" w:lineRule="auto"/>
               <w:rPr>
-                <w:rFonts w:asciiTheme="majorHAnsi" w:eastAsia="Times New Roman" w:hAnsiTheme="majorHAnsi" w:cstheme="majorHAnsi"/>
+                <w:rFonts w:eastAsia="Times New Roman"/>
                 <w:sz w:val="20"/>
                 <w:szCs w:val="20"/>
               </w:rPr>
             </w:pPr>
             <w:r>
               <w:rPr>
-                <w:rFonts w:asciiTheme="majorHAnsi" w:eastAsia="Times New Roman" w:hAnsiTheme="majorHAnsi" w:cstheme="majorHAnsi"/>
+                <w:rFonts w:eastAsia="Times New Roman"/>
                 <w:b/>
                 <w:bCs/>
                 <w:color w:val="000000"/>
@@ -6662,7 +6641,7 @@
         </w:tc>
         <w:tc>
           <w:tcPr>
-            <w:tcW w:w="3240" w:type="dxa"/>
+            <w:tcW w:w="3181" w:type="dxa"/>
             <w:tcBorders>
               <w:top w:val="nil"/>
               <w:bottom w:val="single" w:sz="12" w:space="0" w:color="auto"/>
@@ -6682,14 +6661,14 @@
               </w:tabs>
               <w:spacing w:line="240" w:lineRule="auto"/>
               <w:rPr>
-                <w:rFonts w:asciiTheme="majorHAnsi" w:eastAsia="Times New Roman" w:hAnsiTheme="majorHAnsi" w:cstheme="majorHAnsi"/>
+                <w:rFonts w:eastAsia="Times New Roman"/>
                 <w:sz w:val="20"/>
                 <w:szCs w:val="20"/>
               </w:rPr>
             </w:pPr>
             <w:r>
               <w:rPr>
-                <w:rFonts w:asciiTheme="majorHAnsi" w:eastAsia="Times New Roman" w:hAnsiTheme="majorHAnsi" w:cstheme="majorHAnsi"/>
+                <w:rFonts w:eastAsia="Times New Roman"/>
                 <w:b/>
                 <w:bCs/>
                 <w:color w:val="000000"/>
@@ -6707,7 +6686,7 @@
         </w:trPr>
         <w:tc>
           <w:tcPr>
-            <w:tcW w:w="1620" w:type="dxa"/>
+            <w:tcW w:w="1594" w:type="dxa"/>
             <w:tcBorders>
               <w:top w:val="single" w:sz="12" w:space="0" w:color="auto"/>
             </w:tcBorders>
@@ -6726,14 +6705,14 @@
               </w:tabs>
               <w:spacing w:line="240" w:lineRule="auto"/>
               <w:rPr>
-                <w:rFonts w:asciiTheme="majorHAnsi" w:eastAsia="Times New Roman" w:hAnsiTheme="majorHAnsi" w:cstheme="majorHAnsi"/>
+                <w:rFonts w:eastAsia="Times New Roman"/>
                 <w:sz w:val="20"/>
                 <w:szCs w:val="20"/>
               </w:rPr>
             </w:pPr>
             <w:r>
               <w:rPr>
-                <w:rFonts w:asciiTheme="majorHAnsi" w:eastAsia="Times New Roman" w:hAnsiTheme="majorHAnsi" w:cstheme="majorHAnsi"/>
+                <w:rFonts w:eastAsia="Times New Roman"/>
                 <w:color w:val="000000" w:themeColor="text1"/>
               </w:rPr>
               <w:t>2019-Aug-02</w:t>
@@ -6742,7 +6721,7 @@
         </w:tc>
         <w:tc>
           <w:tcPr>
-            <w:tcW w:w="801" w:type="dxa"/>
+            <w:tcW w:w="898" w:type="dxa"/>
             <w:tcBorders>
               <w:top w:val="single" w:sz="12" w:space="0" w:color="auto"/>
             </w:tcBorders>
@@ -6754,7 +6733,7 @@
               </w:tabs>
               <w:spacing w:line="240" w:lineRule="auto"/>
               <w:rPr>
-                <w:rFonts w:asciiTheme="majorHAnsi" w:eastAsia="Times New Roman" w:hAnsiTheme="majorHAnsi" w:cstheme="majorHAnsi"/>
+                <w:rFonts w:eastAsia="Times New Roman"/>
                 <w:color w:val="000000"/>
                 <w:sz w:val="20"/>
                 <w:szCs w:val="20"/>
@@ -6762,7 +6741,7 @@
             </w:pPr>
             <w:r>
               <w:rPr>
-                <w:rFonts w:asciiTheme="majorHAnsi" w:eastAsia="Times New Roman" w:hAnsiTheme="majorHAnsi" w:cstheme="majorHAnsi"/>
+                <w:rFonts w:eastAsia="Times New Roman"/>
                 <w:color w:val="000000"/>
                 <w:sz w:val="20"/>
                 <w:szCs w:val="20"/>
@@ -6792,16 +6771,25 @@
               </w:tabs>
               <w:spacing w:line="240" w:lineRule="auto"/>
               <w:rPr>
-                <w:rFonts w:asciiTheme="majorHAnsi" w:eastAsia="Times New Roman" w:hAnsiTheme="majorHAnsi" w:cstheme="majorHAnsi"/>
+                <w:rFonts w:eastAsia="Times New Roman"/>
                 <w:color w:val="000000" w:themeColor="text1"/>
               </w:rPr>
             </w:pPr>
+            <w:proofErr w:type="spellStart"/>
             <w:r>
               <w:rPr>
-                <w:rFonts w:asciiTheme="majorHAnsi" w:eastAsia="Times New Roman" w:hAnsiTheme="majorHAnsi" w:cstheme="majorHAnsi"/>
+                <w:rFonts w:eastAsia="Times New Roman"/>
                 <w:color w:val="000000" w:themeColor="text1"/>
               </w:rPr>
-              <w:t xml:space="preserve">Github repo: </w:t>
+              <w:t>Github</w:t>
+            </w:r>
+            <w:proofErr w:type="spellEnd"/>
+            <w:r>
+              <w:rPr>
+                <w:rFonts w:eastAsia="Times New Roman"/>
+                <w:color w:val="000000" w:themeColor="text1"/>
+              </w:rPr>
+              <w:t xml:space="preserve"> repo: </w:t>
             </w:r>
           </w:p>
           <w:p>
@@ -6811,7 +6799,7 @@
               </w:tabs>
               <w:spacing w:line="240" w:lineRule="auto"/>
               <w:rPr>
-                <w:rFonts w:asciiTheme="majorHAnsi" w:eastAsia="Times New Roman" w:hAnsiTheme="majorHAnsi" w:cstheme="majorHAnsi"/>
+                <w:rFonts w:eastAsia="Times New Roman"/>
                 <w:color w:val="000000" w:themeColor="text1"/>
               </w:rPr>
             </w:pPr>
@@ -6819,14 +6807,14 @@
               <w:r>
                 <w:rPr>
                   <w:rStyle w:val="Hyperlink"/>
-                  <w:rFonts w:asciiTheme="majorHAnsi" w:eastAsia="Times New Roman" w:hAnsiTheme="majorHAnsi" w:cstheme="majorHAnsi"/>
+                  <w:rFonts w:eastAsia="Times New Roman"/>
                 </w:rPr>
                 <w:t>http://bit.ly/2YFS3lM</w:t>
               </w:r>
             </w:hyperlink>
             <w:r>
               <w:rPr>
-                <w:rFonts w:asciiTheme="majorHAnsi" w:eastAsia="Times New Roman" w:hAnsiTheme="majorHAnsi" w:cstheme="majorHAnsi"/>
+                <w:rFonts w:eastAsia="Times New Roman"/>
                 <w:color w:val="000000" w:themeColor="text1"/>
               </w:rPr>
               <w:t xml:space="preserve"> </w:t>
@@ -6839,23 +6827,30 @@
               </w:tabs>
               <w:spacing w:line="240" w:lineRule="auto"/>
               <w:rPr>
-                <w:rFonts w:asciiTheme="majorHAnsi" w:eastAsia="Times New Roman" w:hAnsiTheme="majorHAnsi" w:cstheme="majorHAnsi"/>
+                <w:rFonts w:eastAsia="Times New Roman"/>
                 <w:sz w:val="20"/>
                 <w:szCs w:val="20"/>
               </w:rPr>
             </w:pPr>
             <w:r>
               <w:rPr>
-                <w:rFonts w:asciiTheme="majorHAnsi" w:eastAsia="Times New Roman" w:hAnsiTheme="majorHAnsi" w:cstheme="majorHAnsi"/>
+                <w:rFonts w:eastAsia="Times New Roman"/>
                 <w:color w:val="000000" w:themeColor="text1"/>
               </w:rPr>
               <w:t xml:space="preserve">commit:  </w:t>
+            </w:r>
+            <w:r>
+              <w:rPr>
+                <w:rFonts w:eastAsia="Times New Roman"/>
+                <w:color w:val="000000" w:themeColor="text1"/>
+              </w:rPr>
+              <w:t>a26b4f6</w:t>
             </w:r>
           </w:p>
         </w:tc>
         <w:tc>
           <w:tcPr>
-            <w:tcW w:w="1530" w:type="dxa"/>
+            <w:tcW w:w="1518" w:type="dxa"/>
             <w:tcBorders>
               <w:top w:val="single" w:sz="12" w:space="0" w:color="auto"/>
             </w:tcBorders>
@@ -6874,14 +6869,14 @@
               </w:tabs>
               <w:spacing w:line="240" w:lineRule="auto"/>
               <w:rPr>
-                <w:rFonts w:asciiTheme="majorHAnsi" w:eastAsia="Times New Roman" w:hAnsiTheme="majorHAnsi" w:cstheme="majorHAnsi"/>
+                <w:rFonts w:eastAsia="Times New Roman"/>
                 <w:sz w:val="20"/>
                 <w:szCs w:val="20"/>
               </w:rPr>
             </w:pPr>
             <w:r>
               <w:rPr>
-                <w:rFonts w:asciiTheme="majorHAnsi" w:eastAsia="Times New Roman" w:hAnsiTheme="majorHAnsi" w:cstheme="majorHAnsi"/>
+                <w:rFonts w:eastAsia="Times New Roman"/>
                 <w:sz w:val="20"/>
                 <w:szCs w:val="20"/>
               </w:rPr>
@@ -6891,7 +6886,7 @@
         </w:tc>
         <w:tc>
           <w:tcPr>
-            <w:tcW w:w="3240" w:type="dxa"/>
+            <w:tcW w:w="3181" w:type="dxa"/>
             <w:tcBorders>
               <w:top w:val="single" w:sz="12" w:space="0" w:color="auto"/>
             </w:tcBorders>
@@ -6910,14 +6905,14 @@
               </w:tabs>
               <w:spacing w:line="240" w:lineRule="auto"/>
               <w:rPr>
-                <w:rFonts w:asciiTheme="majorHAnsi" w:eastAsia="Times New Roman" w:hAnsiTheme="majorHAnsi" w:cstheme="majorHAnsi"/>
+                <w:rFonts w:eastAsia="Times New Roman"/>
                 <w:sz w:val="20"/>
                 <w:szCs w:val="20"/>
               </w:rPr>
             </w:pPr>
             <w:r>
               <w:rPr>
-                <w:rFonts w:asciiTheme="majorHAnsi" w:eastAsia="Times New Roman" w:hAnsiTheme="majorHAnsi" w:cstheme="majorHAnsi"/>
+                <w:rFonts w:eastAsia="Times New Roman"/>
                 <w:sz w:val="20"/>
                 <w:szCs w:val="20"/>
               </w:rPr>
@@ -6925,7 +6920,7 @@
             </w:r>
             <w:r>
               <w:rPr>
-                <w:rFonts w:asciiTheme="majorHAnsi" w:eastAsia="Times New Roman" w:hAnsiTheme="majorHAnsi" w:cstheme="majorHAnsi"/>
+                <w:rFonts w:eastAsia="Times New Roman"/>
                 <w:sz w:val="20"/>
                 <w:szCs w:val="20"/>
               </w:rPr>
@@ -6940,7 +6935,7 @@
         </w:trPr>
         <w:tc>
           <w:tcPr>
-            <w:tcW w:w="1620" w:type="dxa"/>
+            <w:tcW w:w="1594" w:type="dxa"/>
             <w:tcBorders>
               <w:bottom w:val="nil"/>
             </w:tcBorders>
@@ -6958,16 +6953,30 @@
               </w:tabs>
               <w:spacing w:line="240" w:lineRule="auto"/>
               <w:rPr>
-                <w:rFonts w:asciiTheme="majorHAnsi" w:eastAsia="Times New Roman" w:hAnsiTheme="majorHAnsi" w:cstheme="majorHAnsi"/>
+                <w:rFonts w:eastAsia="Times New Roman"/>
                 <w:sz w:val="20"/>
                 <w:szCs w:val="20"/>
               </w:rPr>
             </w:pPr>
+            <w:r>
+              <w:rPr>
+                <w:rFonts w:eastAsia="Times New Roman"/>
+                <w:color w:val="000000" w:themeColor="text1"/>
+              </w:rPr>
+              <w:t>2019-Aug-</w:t>
+            </w:r>
+            <w:r>
+              <w:rPr>
+                <w:rFonts w:eastAsia="Times New Roman"/>
+                <w:color w:val="000000" w:themeColor="text1"/>
+              </w:rPr>
+              <w:t>14</w:t>
+            </w:r>
           </w:p>
         </w:tc>
         <w:tc>
           <w:tcPr>
-            <w:tcW w:w="801" w:type="dxa"/>
+            <w:tcW w:w="898" w:type="dxa"/>
             <w:tcBorders>
               <w:bottom w:val="nil"/>
             </w:tcBorders>
@@ -6979,12 +6988,21 @@
               </w:tabs>
               <w:spacing w:line="240" w:lineRule="auto"/>
               <w:rPr>
-                <w:rFonts w:asciiTheme="majorHAnsi" w:eastAsia="Times New Roman" w:hAnsiTheme="majorHAnsi" w:cstheme="majorHAnsi"/>
+                <w:rFonts w:eastAsia="Times New Roman"/>
                 <w:color w:val="000000"/>
                 <w:sz w:val="20"/>
                 <w:szCs w:val="20"/>
               </w:rPr>
             </w:pPr>
+            <w:r>
+              <w:rPr>
+                <w:rFonts w:eastAsia="Times New Roman"/>
+                <w:color w:val="000000"/>
+                <w:sz w:val="20"/>
+                <w:szCs w:val="20"/>
+              </w:rPr>
+              <w:t>Robasky</w:t>
+            </w:r>
           </w:p>
         </w:tc>
         <w:tc>
@@ -7007,17 +7025,80 @@
               </w:tabs>
               <w:spacing w:line="240" w:lineRule="auto"/>
               <w:rPr>
-                <w:rFonts w:asciiTheme="majorHAnsi" w:eastAsia="Times New Roman" w:hAnsiTheme="majorHAnsi" w:cstheme="majorHAnsi"/>
+                <w:rFonts w:eastAsia="Times New Roman"/>
+                <w:color w:val="000000" w:themeColor="text1"/>
+              </w:rPr>
+            </w:pPr>
+            <w:proofErr w:type="spellStart"/>
+            <w:r>
+              <w:rPr>
+                <w:rFonts w:eastAsia="Times New Roman"/>
+                <w:color w:val="000000" w:themeColor="text1"/>
+              </w:rPr>
+              <w:t>Github</w:t>
+            </w:r>
+            <w:proofErr w:type="spellEnd"/>
+            <w:r>
+              <w:rPr>
+                <w:rFonts w:eastAsia="Times New Roman"/>
+                <w:color w:val="000000" w:themeColor="text1"/>
+              </w:rPr>
+              <w:t xml:space="preserve"> repo: </w:t>
+            </w:r>
+          </w:p>
+          <w:p>
+            <w:pPr>
+              <w:tabs>
+                <w:tab w:val="left" w:pos="270"/>
+              </w:tabs>
+              <w:spacing w:line="240" w:lineRule="auto"/>
+              <w:rPr>
+                <w:rFonts w:eastAsia="Times New Roman"/>
+                <w:color w:val="000000" w:themeColor="text1"/>
+              </w:rPr>
+            </w:pPr>
+            <w:hyperlink r:id="rId12" w:history="1">
+              <w:r>
+                <w:rPr>
+                  <w:rStyle w:val="Hyperlink"/>
+                  <w:rFonts w:eastAsia="Times New Roman"/>
+                </w:rPr>
+                <w:t>http://bit.ly/2YFS3lM</w:t>
+              </w:r>
+            </w:hyperlink>
+            <w:r>
+              <w:rPr>
+                <w:rFonts w:eastAsia="Times New Roman"/>
+                <w:color w:val="000000" w:themeColor="text1"/>
+              </w:rPr>
+              <w:t xml:space="preserve"> </w:t>
+            </w:r>
+          </w:p>
+          <w:p>
+            <w:pPr>
+              <w:tabs>
+                <w:tab w:val="left" w:pos="270"/>
+              </w:tabs>
+              <w:spacing w:line="240" w:lineRule="auto"/>
+              <w:rPr>
+                <w:rFonts w:eastAsia="Times New Roman"/>
                 <w:sz w:val="20"/>
                 <w:szCs w:val="20"/>
                 <w:highlight w:val="yellow"/>
               </w:rPr>
             </w:pPr>
+            <w:r>
+              <w:rPr>
+                <w:rFonts w:eastAsia="Times New Roman"/>
+                <w:color w:val="000000" w:themeColor="text1"/>
+              </w:rPr>
+              <w:t xml:space="preserve">commit:  </w:t>
+            </w:r>
           </w:p>
         </w:tc>
         <w:tc>
           <w:tcPr>
-            <w:tcW w:w="1530" w:type="dxa"/>
+            <w:tcW w:w="1518" w:type="dxa"/>
             <w:tcBorders>
               <w:bottom w:val="nil"/>
             </w:tcBorders>
@@ -7035,16 +7116,24 @@
               </w:tabs>
               <w:spacing w:line="240" w:lineRule="auto"/>
               <w:rPr>
-                <w:rFonts w:asciiTheme="majorHAnsi" w:eastAsia="Times New Roman" w:hAnsiTheme="majorHAnsi" w:cstheme="majorHAnsi"/>
+                <w:rFonts w:eastAsia="Times New Roman"/>
                 <w:sz w:val="20"/>
                 <w:szCs w:val="20"/>
               </w:rPr>
             </w:pPr>
+            <w:r>
+              <w:rPr>
+                <w:rFonts w:eastAsia="Times New Roman"/>
+                <w:sz w:val="20"/>
+                <w:szCs w:val="20"/>
+              </w:rPr>
+              <w:t>n/a</w:t>
+            </w:r>
           </w:p>
         </w:tc>
         <w:tc>
           <w:tcPr>
-            <w:tcW w:w="3240" w:type="dxa"/>
+            <w:tcW w:w="3181" w:type="dxa"/>
             <w:tcBorders>
               <w:bottom w:val="nil"/>
             </w:tcBorders>
@@ -7062,11 +7151,21 @@
               </w:tabs>
               <w:spacing w:line="240" w:lineRule="auto"/>
               <w:rPr>
-                <w:rFonts w:asciiTheme="majorHAnsi" w:eastAsia="Times New Roman" w:hAnsiTheme="majorHAnsi" w:cstheme="majorHAnsi"/>
+                <w:rFonts w:eastAsia="Times New Roman"/>
                 <w:sz w:val="20"/>
                 <w:szCs w:val="20"/>
               </w:rPr>
             </w:pPr>
+            <w:r>
+              <w:rPr>
+                <w:rFonts w:eastAsia="Times New Roman"/>
+                <w:sz w:val="20"/>
+                <w:szCs w:val="20"/>
+              </w:rPr>
+              <w:t>Broadened ‘service ticket’ language to instead discuss ‘issue tracking’</w:t>
+            </w:r>
+            <w:bookmarkStart w:id="20" w:name="_GoBack"/>
+            <w:bookmarkEnd w:id="20"/>
           </w:p>
         </w:tc>
       </w:tr>
@@ -7100,8 +7199,8 @@
       </w:pPr>
     </w:p>
     <w:sectPr>
-      <w:headerReference w:type="default" r:id="rId12"/>
-      <w:footerReference w:type="default" r:id="rId13"/>
+      <w:headerReference w:type="default" r:id="rId13"/>
+      <w:footerReference w:type="default" r:id="rId14"/>
       <w:pgSz w:w="12240" w:h="15840"/>
       <w:pgMar w:top="1440" w:right="1440" w:bottom="1440" w:left="1440" w:header="720" w:footer="720" w:gutter="0"/>
       <w:pgNumType w:start="1"/>
@@ -7112,7 +7211,7 @@
 </file>
 
 <file path=word/endnotes.xml><?xml version="1.0" encoding="utf-8"?>
-<w:endnotes xmlns:wpc="http://schemas.microsoft.com/office/word/2010/wordprocessingCanvas" xmlns:cx="http://schemas.microsoft.com/office/drawing/2014/chartex" xmlns:cx1="http://schemas.microsoft.com/office/drawing/2015/9/8/chartex" xmlns:mc="http://schemas.openxmlformats.org/markup-compatibility/2006" xmlns:o="urn:schemas-microsoft-com:office:office" xmlns:r="http://schemas.openxmlformats.org/officeDocument/2006/relationships" xmlns:m="http://schemas.openxmlformats.org/officeDocument/2006/math" xmlns:v="urn:schemas-microsoft-com:vml" xmlns:wp14="http://schemas.microsoft.com/office/word/2010/wordprocessingDrawing" xmlns:wp="http://schemas.openxmlformats.org/drawingml/2006/wordprocessingDrawing" xmlns:w10="urn:schemas-microsoft-com:office:word" xmlns:w="http://schemas.openxmlformats.org/wordprocessingml/2006/main" xmlns:w14="http://schemas.microsoft.com/office/word/2010/wordml" xmlns:w15="http://schemas.microsoft.com/office/word/2012/wordml" xmlns:w16se="http://schemas.microsoft.com/office/word/2015/wordml/symex" xmlns:wpg="http://schemas.microsoft.com/office/word/2010/wordprocessingGroup" xmlns:wpi="http://schemas.microsoft.com/office/word/2010/wordprocessingInk" xmlns:wne="http://schemas.microsoft.com/office/word/2006/wordml" xmlns:wps="http://schemas.microsoft.com/office/word/2010/wordprocessingShape" mc:Ignorable="w14 w15 w16se wp14">
+<w:endnotes xmlns:wpc="http://schemas.microsoft.com/office/word/2010/wordprocessingCanvas" xmlns:cx="http://schemas.microsoft.com/office/drawing/2014/chartex" xmlns:cx1="http://schemas.microsoft.com/office/drawing/2015/9/8/chartex" xmlns:cx2="http://schemas.microsoft.com/office/drawing/2015/10/21/chartex" xmlns:cx3="http://schemas.microsoft.com/office/drawing/2016/5/9/chartex" xmlns:cx4="http://schemas.microsoft.com/office/drawing/2016/5/10/chartex" xmlns:cx5="http://schemas.microsoft.com/office/drawing/2016/5/11/chartex" xmlns:cx6="http://schemas.microsoft.com/office/drawing/2016/5/12/chartex" xmlns:cx7="http://schemas.microsoft.com/office/drawing/2016/5/13/chartex" xmlns:cx8="http://schemas.microsoft.com/office/drawing/2016/5/14/chartex" xmlns:mc="http://schemas.openxmlformats.org/markup-compatibility/2006" xmlns:aink="http://schemas.microsoft.com/office/drawing/2016/ink" xmlns:am3d="http://schemas.microsoft.com/office/drawing/2017/model3d" xmlns:o="urn:schemas-microsoft-com:office:office" xmlns:r="http://schemas.openxmlformats.org/officeDocument/2006/relationships" xmlns:m="http://schemas.openxmlformats.org/officeDocument/2006/math" xmlns:v="urn:schemas-microsoft-com:vml" xmlns:wp14="http://schemas.microsoft.com/office/word/2010/wordprocessingDrawing" xmlns:wp="http://schemas.openxmlformats.org/drawingml/2006/wordprocessingDrawing" xmlns:w10="urn:schemas-microsoft-com:office:word" xmlns:w="http://schemas.openxmlformats.org/wordprocessingml/2006/main" xmlns:w14="http://schemas.microsoft.com/office/word/2010/wordml" xmlns:w15="http://schemas.microsoft.com/office/word/2012/wordml" xmlns:w16cid="http://schemas.microsoft.com/office/word/2016/wordml/cid" xmlns:w16se="http://schemas.microsoft.com/office/word/2015/wordml/symex" xmlns:wpg="http://schemas.microsoft.com/office/word/2010/wordprocessingGroup" xmlns:wpi="http://schemas.microsoft.com/office/word/2010/wordprocessingInk" xmlns:wne="http://schemas.microsoft.com/office/word/2006/wordml" xmlns:wps="http://schemas.microsoft.com/office/word/2010/wordprocessingShape" mc:Ignorable="w14 w15 w16se w16cid wp14">
   <w:endnote w:type="separator" w:id="-1">
     <w:p>
       <w:pPr>
@@ -7137,7 +7236,7 @@
 </file>
 
 <file path=word/footer1.xml><?xml version="1.0" encoding="utf-8"?>
-<w:ftr xmlns:wpc="http://schemas.microsoft.com/office/word/2010/wordprocessingCanvas" xmlns:cx="http://schemas.microsoft.com/office/drawing/2014/chartex" xmlns:cx1="http://schemas.microsoft.com/office/drawing/2015/9/8/chartex" xmlns:mc="http://schemas.openxmlformats.org/markup-compatibility/2006" xmlns:o="urn:schemas-microsoft-com:office:office" xmlns:r="http://schemas.openxmlformats.org/officeDocument/2006/relationships" xmlns:m="http://schemas.openxmlformats.org/officeDocument/2006/math" xmlns:v="urn:schemas-microsoft-com:vml" xmlns:wp14="http://schemas.microsoft.com/office/word/2010/wordprocessingDrawing" xmlns:wp="http://schemas.openxmlformats.org/drawingml/2006/wordprocessingDrawing" xmlns:w10="urn:schemas-microsoft-com:office:word" xmlns:w="http://schemas.openxmlformats.org/wordprocessingml/2006/main" xmlns:w14="http://schemas.microsoft.com/office/word/2010/wordml" xmlns:w15="http://schemas.microsoft.com/office/word/2012/wordml" xmlns:w16se="http://schemas.microsoft.com/office/word/2015/wordml/symex" xmlns:wpg="http://schemas.microsoft.com/office/word/2010/wordprocessingGroup" xmlns:wpi="http://schemas.microsoft.com/office/word/2010/wordprocessingInk" xmlns:wne="http://schemas.microsoft.com/office/word/2006/wordml" xmlns:wps="http://schemas.microsoft.com/office/word/2010/wordprocessingShape" mc:Ignorable="w14 w15 w16se wp14">
+<w:ftr xmlns:wpc="http://schemas.microsoft.com/office/word/2010/wordprocessingCanvas" xmlns:cx="http://schemas.microsoft.com/office/drawing/2014/chartex" xmlns:cx1="http://schemas.microsoft.com/office/drawing/2015/9/8/chartex" xmlns:cx2="http://schemas.microsoft.com/office/drawing/2015/10/21/chartex" xmlns:cx3="http://schemas.microsoft.com/office/drawing/2016/5/9/chartex" xmlns:cx4="http://schemas.microsoft.com/office/drawing/2016/5/10/chartex" xmlns:cx5="http://schemas.microsoft.com/office/drawing/2016/5/11/chartex" xmlns:cx6="http://schemas.microsoft.com/office/drawing/2016/5/12/chartex" xmlns:cx7="http://schemas.microsoft.com/office/drawing/2016/5/13/chartex" xmlns:cx8="http://schemas.microsoft.com/office/drawing/2016/5/14/chartex" xmlns:mc="http://schemas.openxmlformats.org/markup-compatibility/2006" xmlns:aink="http://schemas.microsoft.com/office/drawing/2016/ink" xmlns:am3d="http://schemas.microsoft.com/office/drawing/2017/model3d" xmlns:o="urn:schemas-microsoft-com:office:office" xmlns:r="http://schemas.openxmlformats.org/officeDocument/2006/relationships" xmlns:m="http://schemas.openxmlformats.org/officeDocument/2006/math" xmlns:v="urn:schemas-microsoft-com:vml" xmlns:wp14="http://schemas.microsoft.com/office/word/2010/wordprocessingDrawing" xmlns:wp="http://schemas.openxmlformats.org/drawingml/2006/wordprocessingDrawing" xmlns:w10="urn:schemas-microsoft-com:office:word" xmlns:w="http://schemas.openxmlformats.org/wordprocessingml/2006/main" xmlns:w14="http://schemas.microsoft.com/office/word/2010/wordml" xmlns:w15="http://schemas.microsoft.com/office/word/2012/wordml" xmlns:w16cid="http://schemas.microsoft.com/office/word/2016/wordml/cid" xmlns:w16se="http://schemas.microsoft.com/office/word/2015/wordml/symex" xmlns:wpg="http://schemas.microsoft.com/office/word/2010/wordprocessingGroup" xmlns:wpi="http://schemas.microsoft.com/office/word/2010/wordprocessingInk" xmlns:wne="http://schemas.microsoft.com/office/word/2006/wordml" xmlns:wps="http://schemas.microsoft.com/office/word/2010/wordprocessingShape" mc:Ignorable="w14 w15 w16se w16cid wp14">
   <w:p>
     <w:pPr>
       <w:pStyle w:val="Footer"/>
@@ -7303,7 +7402,7 @@
 </file>
 
 <file path=word/footnotes.xml><?xml version="1.0" encoding="utf-8"?>
-<w:footnotes xmlns:wpc="http://schemas.microsoft.com/office/word/2010/wordprocessingCanvas" xmlns:cx="http://schemas.microsoft.com/office/drawing/2014/chartex" xmlns:cx1="http://schemas.microsoft.com/office/drawing/2015/9/8/chartex" xmlns:mc="http://schemas.openxmlformats.org/markup-compatibility/2006" xmlns:o="urn:schemas-microsoft-com:office:office" xmlns:r="http://schemas.openxmlformats.org/officeDocument/2006/relationships" xmlns:m="http://schemas.openxmlformats.org/officeDocument/2006/math" xmlns:v="urn:schemas-microsoft-com:vml" xmlns:wp14="http://schemas.microsoft.com/office/word/2010/wordprocessingDrawing" xmlns:wp="http://schemas.openxmlformats.org/drawingml/2006/wordprocessingDrawing" xmlns:w10="urn:schemas-microsoft-com:office:word" xmlns:w="http://schemas.openxmlformats.org/wordprocessingml/2006/main" xmlns:w14="http://schemas.microsoft.com/office/word/2010/wordml" xmlns:w15="http://schemas.microsoft.com/office/word/2012/wordml" xmlns:w16se="http://schemas.microsoft.com/office/word/2015/wordml/symex" xmlns:wpg="http://schemas.microsoft.com/office/word/2010/wordprocessingGroup" xmlns:wpi="http://schemas.microsoft.com/office/word/2010/wordprocessingInk" xmlns:wne="http://schemas.microsoft.com/office/word/2006/wordml" xmlns:wps="http://schemas.microsoft.com/office/word/2010/wordprocessingShape" mc:Ignorable="w14 w15 w16se wp14">
+<w:footnotes xmlns:wpc="http://schemas.microsoft.com/office/word/2010/wordprocessingCanvas" xmlns:cx="http://schemas.microsoft.com/office/drawing/2014/chartex" xmlns:cx1="http://schemas.microsoft.com/office/drawing/2015/9/8/chartex" xmlns:cx2="http://schemas.microsoft.com/office/drawing/2015/10/21/chartex" xmlns:cx3="http://schemas.microsoft.com/office/drawing/2016/5/9/chartex" xmlns:cx4="http://schemas.microsoft.com/office/drawing/2016/5/10/chartex" xmlns:cx5="http://schemas.microsoft.com/office/drawing/2016/5/11/chartex" xmlns:cx6="http://schemas.microsoft.com/office/drawing/2016/5/12/chartex" xmlns:cx7="http://schemas.microsoft.com/office/drawing/2016/5/13/chartex" xmlns:cx8="http://schemas.microsoft.com/office/drawing/2016/5/14/chartex" xmlns:mc="http://schemas.openxmlformats.org/markup-compatibility/2006" xmlns:aink="http://schemas.microsoft.com/office/drawing/2016/ink" xmlns:am3d="http://schemas.microsoft.com/office/drawing/2017/model3d" xmlns:o="urn:schemas-microsoft-com:office:office" xmlns:r="http://schemas.openxmlformats.org/officeDocument/2006/relationships" xmlns:m="http://schemas.openxmlformats.org/officeDocument/2006/math" xmlns:v="urn:schemas-microsoft-com:vml" xmlns:wp14="http://schemas.microsoft.com/office/word/2010/wordprocessingDrawing" xmlns:wp="http://schemas.openxmlformats.org/drawingml/2006/wordprocessingDrawing" xmlns:w10="urn:schemas-microsoft-com:office:word" xmlns:w="http://schemas.openxmlformats.org/wordprocessingml/2006/main" xmlns:w14="http://schemas.microsoft.com/office/word/2010/wordml" xmlns:w15="http://schemas.microsoft.com/office/word/2012/wordml" xmlns:w16cid="http://schemas.microsoft.com/office/word/2016/wordml/cid" xmlns:w16se="http://schemas.microsoft.com/office/word/2015/wordml/symex" xmlns:wpg="http://schemas.microsoft.com/office/word/2010/wordprocessingGroup" xmlns:wpi="http://schemas.microsoft.com/office/word/2010/wordprocessingInk" xmlns:wne="http://schemas.microsoft.com/office/word/2006/wordml" xmlns:wps="http://schemas.microsoft.com/office/word/2010/wordprocessingShape" mc:Ignorable="w14 w15 w16se w16cid wp14">
   <w:footnote w:type="separator" w:id="-1">
     <w:p>
       <w:pPr>
@@ -7328,7 +7427,7 @@
 </file>
 
 <file path=word/header1.xml><?xml version="1.0" encoding="utf-8"?>
-<w:hdr xmlns:wpc="http://schemas.microsoft.com/office/word/2010/wordprocessingCanvas" xmlns:cx="http://schemas.microsoft.com/office/drawing/2014/chartex" xmlns:cx1="http://schemas.microsoft.com/office/drawing/2015/9/8/chartex" xmlns:mc="http://schemas.openxmlformats.org/markup-compatibility/2006" xmlns:o="urn:schemas-microsoft-com:office:office" xmlns:r="http://schemas.openxmlformats.org/officeDocument/2006/relationships" xmlns:m="http://schemas.openxmlformats.org/officeDocument/2006/math" xmlns:v="urn:schemas-microsoft-com:vml" xmlns:wp14="http://schemas.microsoft.com/office/word/2010/wordprocessingDrawing" xmlns:wp="http://schemas.openxmlformats.org/drawingml/2006/wordprocessingDrawing" xmlns:w10="urn:schemas-microsoft-com:office:word" xmlns:w="http://schemas.openxmlformats.org/wordprocessingml/2006/main" xmlns:w14="http://schemas.microsoft.com/office/word/2010/wordml" xmlns:w15="http://schemas.microsoft.com/office/word/2012/wordml" xmlns:w16se="http://schemas.microsoft.com/office/word/2015/wordml/symex" xmlns:wpg="http://schemas.microsoft.com/office/word/2010/wordprocessingGroup" xmlns:wpi="http://schemas.microsoft.com/office/word/2010/wordprocessingInk" xmlns:wne="http://schemas.microsoft.com/office/word/2006/wordml" xmlns:wps="http://schemas.microsoft.com/office/word/2010/wordprocessingShape" mc:Ignorable="w14 w15 w16se wp14">
+<w:hdr xmlns:wpc="http://schemas.microsoft.com/office/word/2010/wordprocessingCanvas" xmlns:cx="http://schemas.microsoft.com/office/drawing/2014/chartex" xmlns:cx1="http://schemas.microsoft.com/office/drawing/2015/9/8/chartex" xmlns:cx2="http://schemas.microsoft.com/office/drawing/2015/10/21/chartex" xmlns:cx3="http://schemas.microsoft.com/office/drawing/2016/5/9/chartex" xmlns:cx4="http://schemas.microsoft.com/office/drawing/2016/5/10/chartex" xmlns:cx5="http://schemas.microsoft.com/office/drawing/2016/5/11/chartex" xmlns:cx6="http://schemas.microsoft.com/office/drawing/2016/5/12/chartex" xmlns:cx7="http://schemas.microsoft.com/office/drawing/2016/5/13/chartex" xmlns:cx8="http://schemas.microsoft.com/office/drawing/2016/5/14/chartex" xmlns:mc="http://schemas.openxmlformats.org/markup-compatibility/2006" xmlns:aink="http://schemas.microsoft.com/office/drawing/2016/ink" xmlns:am3d="http://schemas.microsoft.com/office/drawing/2017/model3d" xmlns:o="urn:schemas-microsoft-com:office:office" xmlns:r="http://schemas.openxmlformats.org/officeDocument/2006/relationships" xmlns:m="http://schemas.openxmlformats.org/officeDocument/2006/math" xmlns:v="urn:schemas-microsoft-com:vml" xmlns:wp14="http://schemas.microsoft.com/office/word/2010/wordprocessingDrawing" xmlns:wp="http://schemas.openxmlformats.org/drawingml/2006/wordprocessingDrawing" xmlns:w10="urn:schemas-microsoft-com:office:word" xmlns:w="http://schemas.openxmlformats.org/wordprocessingml/2006/main" xmlns:w14="http://schemas.microsoft.com/office/word/2010/wordml" xmlns:w15="http://schemas.microsoft.com/office/word/2012/wordml" xmlns:w16cid="http://schemas.microsoft.com/office/word/2016/wordml/cid" xmlns:w16se="http://schemas.microsoft.com/office/word/2015/wordml/symex" xmlns:wpg="http://schemas.microsoft.com/office/word/2010/wordprocessingGroup" xmlns:wpi="http://schemas.microsoft.com/office/word/2010/wordprocessingInk" xmlns:wne="http://schemas.microsoft.com/office/word/2006/wordml" xmlns:wps="http://schemas.microsoft.com/office/word/2010/wordprocessingShape" mc:Ignorable="w14 w15 w16se w16cid wp14">
   <w:p>
     <w:pPr>
       <w:pStyle w:val="Normal1"/>
@@ -7343,7 +7442,7 @@
 </file>
 
 <file path=word/numbering.xml><?xml version="1.0" encoding="utf-8"?>
-<w:numbering xmlns:wpc="http://schemas.microsoft.com/office/word/2010/wordprocessingCanvas" xmlns:cx="http://schemas.microsoft.com/office/drawing/2014/chartex" xmlns:cx1="http://schemas.microsoft.com/office/drawing/2015/9/8/chartex" xmlns:mc="http://schemas.openxmlformats.org/markup-compatibility/2006" xmlns:o="urn:schemas-microsoft-com:office:office" xmlns:r="http://schemas.openxmlformats.org/officeDocument/2006/relationships" xmlns:m="http://schemas.openxmlformats.org/officeDocument/2006/math" xmlns:v="urn:schemas-microsoft-com:vml" xmlns:wp14="http://schemas.microsoft.com/office/word/2010/wordprocessingDrawing" xmlns:wp="http://schemas.openxmlformats.org/drawingml/2006/wordprocessingDrawing" xmlns:w10="urn:schemas-microsoft-com:office:word" xmlns:w="http://schemas.openxmlformats.org/wordprocessingml/2006/main" xmlns:w14="http://schemas.microsoft.com/office/word/2010/wordml" xmlns:w15="http://schemas.microsoft.com/office/word/2012/wordml" xmlns:w16se="http://schemas.microsoft.com/office/word/2015/wordml/symex" xmlns:wpg="http://schemas.microsoft.com/office/word/2010/wordprocessingGroup" xmlns:wpi="http://schemas.microsoft.com/office/word/2010/wordprocessingInk" xmlns:wne="http://schemas.microsoft.com/office/word/2006/wordml" xmlns:wps="http://schemas.microsoft.com/office/word/2010/wordprocessingShape" mc:Ignorable="w14 w15 w16se wp14">
+<w:numbering xmlns:wpc="http://schemas.microsoft.com/office/word/2010/wordprocessingCanvas" xmlns:cx="http://schemas.microsoft.com/office/drawing/2014/chartex" xmlns:cx1="http://schemas.microsoft.com/office/drawing/2015/9/8/chartex" xmlns:cx2="http://schemas.microsoft.com/office/drawing/2015/10/21/chartex" xmlns:cx3="http://schemas.microsoft.com/office/drawing/2016/5/9/chartex" xmlns:cx4="http://schemas.microsoft.com/office/drawing/2016/5/10/chartex" xmlns:cx5="http://schemas.microsoft.com/office/drawing/2016/5/11/chartex" xmlns:cx6="http://schemas.microsoft.com/office/drawing/2016/5/12/chartex" xmlns:cx7="http://schemas.microsoft.com/office/drawing/2016/5/13/chartex" xmlns:cx8="http://schemas.microsoft.com/office/drawing/2016/5/14/chartex" xmlns:mc="http://schemas.openxmlformats.org/markup-compatibility/2006" xmlns:aink="http://schemas.microsoft.com/office/drawing/2016/ink" xmlns:am3d="http://schemas.microsoft.com/office/drawing/2017/model3d" xmlns:o="urn:schemas-microsoft-com:office:office" xmlns:r="http://schemas.openxmlformats.org/officeDocument/2006/relationships" xmlns:m="http://schemas.openxmlformats.org/officeDocument/2006/math" xmlns:v="urn:schemas-microsoft-com:vml" xmlns:wp14="http://schemas.microsoft.com/office/word/2010/wordprocessingDrawing" xmlns:wp="http://schemas.openxmlformats.org/drawingml/2006/wordprocessingDrawing" xmlns:w10="urn:schemas-microsoft-com:office:word" xmlns:w="http://schemas.openxmlformats.org/wordprocessingml/2006/main" xmlns:w14="http://schemas.microsoft.com/office/word/2010/wordml" xmlns:w15="http://schemas.microsoft.com/office/word/2012/wordml" xmlns:w16cid="http://schemas.microsoft.com/office/word/2016/wordml/cid" xmlns:w16se="http://schemas.microsoft.com/office/word/2015/wordml/symex" xmlns:wpg="http://schemas.microsoft.com/office/word/2010/wordprocessingGroup" xmlns:wpi="http://schemas.microsoft.com/office/word/2010/wordprocessingInk" xmlns:wne="http://schemas.microsoft.com/office/word/2006/wordml" xmlns:wps="http://schemas.microsoft.com/office/word/2010/wordprocessingShape" mc:Ignorable="w14 w15 w16se w16cid wp14">
   <w:abstractNum w:abstractNumId="0" w15:restartNumberingAfterBreak="0">
     <w:nsid w:val="002F2F02"/>
     <w:multiLevelType w:val="multilevel"/>
@@ -10390,7 +10489,7 @@
 </file>
 
 <file path=word/styles.xml><?xml version="1.0" encoding="utf-8"?>
-<w:styles xmlns:mc="http://schemas.openxmlformats.org/markup-compatibility/2006" xmlns:r="http://schemas.openxmlformats.org/officeDocument/2006/relationships" xmlns:w="http://schemas.openxmlformats.org/wordprocessingml/2006/main" xmlns:w14="http://schemas.microsoft.com/office/word/2010/wordml" xmlns:w15="http://schemas.microsoft.com/office/word/2012/wordml" xmlns:w16se="http://schemas.microsoft.com/office/word/2015/wordml/symex" mc:Ignorable="w14 w15 w16se">
+<w:styles xmlns:mc="http://schemas.openxmlformats.org/markup-compatibility/2006" xmlns:r="http://schemas.openxmlformats.org/officeDocument/2006/relationships" xmlns:w="http://schemas.openxmlformats.org/wordprocessingml/2006/main" xmlns:w14="http://schemas.microsoft.com/office/word/2010/wordml" xmlns:w15="http://schemas.microsoft.com/office/word/2012/wordml" xmlns:w16cid="http://schemas.microsoft.com/office/word/2016/wordml/cid" xmlns:w16se="http://schemas.microsoft.com/office/word/2015/wordml/symex" mc:Ignorable="w14 w15 w16se w16cid">
   <w:docDefaults>
     <w:rPrDefault>
       <w:rPr>
@@ -10406,7 +10505,7 @@
       </w:pPr>
     </w:pPrDefault>
   </w:docDefaults>
-  <w:latentStyles w:defLockedState="0" w:defUIPriority="99" w:defSemiHidden="0" w:defUnhideWhenUsed="0" w:defQFormat="0" w:count="371">
+  <w:latentStyles w:defLockedState="0" w:defUIPriority="99" w:defSemiHidden="0" w:defUnhideWhenUsed="0" w:defQFormat="0" w:count="376">
     <w:lsdException w:name="Normal" w:uiPriority="0" w:qFormat="1"/>
     <w:lsdException w:name="heading 1" w:uiPriority="9" w:qFormat="1"/>
     <w:lsdException w:name="heading 2" w:semiHidden="1" w:uiPriority="9" w:unhideWhenUsed="1" w:qFormat="1"/>
@@ -10512,7 +10611,6 @@
     <w:lsdException w:name="HTML Sample" w:semiHidden="1" w:unhideWhenUsed="1"/>
     <w:lsdException w:name="HTML Typewriter" w:semiHidden="1" w:unhideWhenUsed="1"/>
     <w:lsdException w:name="HTML Variable" w:semiHidden="1" w:unhideWhenUsed="1"/>
-    <w:lsdException w:name="Normal Table" w:semiHidden="1" w:unhideWhenUsed="1"/>
     <w:lsdException w:name="annotation subject" w:semiHidden="1" w:unhideWhenUsed="1"/>
     <w:lsdException w:name="No List" w:semiHidden="1" w:unhideWhenUsed="1"/>
     <w:lsdException w:name="Outline List 1" w:semiHidden="1" w:unhideWhenUsed="1"/>
@@ -10555,11 +10653,8 @@
     <w:lsdException w:name="Table Contemporary" w:semiHidden="1" w:unhideWhenUsed="1"/>
     <w:lsdException w:name="Table Elegant" w:semiHidden="1" w:unhideWhenUsed="1"/>
     <w:lsdException w:name="Table Professional" w:semiHidden="1" w:unhideWhenUsed="1"/>
-    <w:lsdException w:name="Table Subtle 1" w:semiHidden="1" w:unhideWhenUsed="1"/>
     <w:lsdException w:name="Table Subtle 2" w:semiHidden="1" w:unhideWhenUsed="1"/>
     <w:lsdException w:name="Table Web 1" w:semiHidden="1" w:unhideWhenUsed="1"/>
-    <w:lsdException w:name="Table Web 2" w:semiHidden="1" w:unhideWhenUsed="1"/>
-    <w:lsdException w:name="Table Web 3" w:semiHidden="1" w:unhideWhenUsed="1"/>
     <w:lsdException w:name="Balloon Text" w:semiHidden="1" w:unhideWhenUsed="1"/>
     <w:lsdException w:name="Table Grid" w:uiPriority="59"/>
     <w:lsdException w:name="Table Theme" w:semiHidden="1" w:unhideWhenUsed="1"/>
@@ -10769,6 +10864,11 @@
     <w:lsdException w:name="List Table 5 Dark Accent 6" w:uiPriority="50"/>
     <w:lsdException w:name="List Table 6 Colorful Accent 6" w:uiPriority="51"/>
     <w:lsdException w:name="List Table 7 Colorful Accent 6" w:uiPriority="52"/>
+    <w:lsdException w:name="Mention" w:semiHidden="1" w:unhideWhenUsed="1"/>
+    <w:lsdException w:name="Smart Hyperlink" w:semiHidden="1" w:unhideWhenUsed="1"/>
+    <w:lsdException w:name="Hashtag" w:semiHidden="1" w:unhideWhenUsed="1"/>
+    <w:lsdException w:name="Unresolved Mention" w:semiHidden="1" w:unhideWhenUsed="1"/>
+    <w:lsdException w:name="Smart Link" w:semiHidden="1" w:unhideWhenUsed="1"/>
   </w:latentStyles>
   <w:style w:type="paragraph" w:default="1" w:styleId="Normal">
     <w:name w:val="Normal"/>
@@ -11567,7 +11667,7 @@
 </file>
 
 <file path=customXml/itemProps1.xml><?xml version="1.0" encoding="utf-8"?>
-<ds:datastoreItem xmlns:ds="http://schemas.openxmlformats.org/officeDocument/2006/customXml" ds:itemID="{E8216D50-94FC-4A34-A8B3-9D7C1959D241}">
+<ds:datastoreItem xmlns:ds="http://schemas.openxmlformats.org/officeDocument/2006/customXml" ds:itemID="{B4D5CF98-170A-4808-AD65-AB22A7DF7DA9}">
   <ds:schemaRefs>
     <ds:schemaRef ds:uri="http://schemas.openxmlformats.org/officeDocument/2006/bibliography"/>
   </ds:schemaRefs>

</xml_diff>